<commit_message>
BBDD: PEC2 - Comienzo parte práctica
</commit_message>
<xml_diff>
--- a/2019-20/PrimerSemestre/BBDD/Practica_3/mariousm_DW_PEC2.docx
+++ b/2019-20/PrimerSemestre/BBDD/Practica_3/mariousm_DW_PEC2.docx
@@ -2115,24 +2115,14 @@
       <w:r>
         <w:t xml:space="preserve">Tabla </w:t>
       </w:r>
-      <w:r>
-        <w:fldChar w:fldCharType="begin"/>
-      </w:r>
-      <w:r>
-        <w:instrText xml:space="preserve"> SEQ Tabla \* ARABIC </w:instrText>
-      </w:r>
-      <w:r>
-        <w:fldChar w:fldCharType="separate"/>
-      </w:r>
-      <w:r>
-        <w:rPr>
-          <w:noProof/>
-        </w:rPr>
-        <w:t>1</w:t>
-      </w:r>
-      <w:r>
-        <w:fldChar w:fldCharType="end"/>
-      </w:r>
+      <w:fldSimple w:instr=" SEQ Tabla \* ARABIC ">
+        <w:r>
+          <w:rPr>
+            <w:noProof/>
+          </w:rPr>
+          <w:t>1</w:t>
+        </w:r>
+      </w:fldSimple>
       <w:r>
         <w:t xml:space="preserve"> - Dimensiones del hecho </w:t>
       </w:r>
@@ -2219,24 +2209,14 @@
       <w:r>
         <w:t xml:space="preserve">Ilustración </w:t>
       </w:r>
-      <w:r>
-        <w:fldChar w:fldCharType="begin"/>
-      </w:r>
-      <w:r>
-        <w:instrText xml:space="preserve"> SEQ Ilustración \* ARABIC </w:instrText>
-      </w:r>
-      <w:r>
-        <w:fldChar w:fldCharType="separate"/>
-      </w:r>
-      <w:r>
-        <w:rPr>
-          <w:noProof/>
-        </w:rPr>
-        <w:t>1</w:t>
-      </w:r>
-      <w:r>
-        <w:fldChar w:fldCharType="end"/>
-      </w:r>
+      <w:fldSimple w:instr=" SEQ Ilustración \* ARABIC ">
+        <w:r>
+          <w:rPr>
+            <w:noProof/>
+          </w:rPr>
+          <w:t>1</w:t>
+        </w:r>
+      </w:fldSimple>
       <w:r>
         <w:t xml:space="preserve"> - Diseño lógico pregunta 1.</w:t>
       </w:r>
@@ -2314,24 +2294,14 @@
       <w:r>
         <w:t xml:space="preserve">Ilustración </w:t>
       </w:r>
-      <w:r>
-        <w:fldChar w:fldCharType="begin"/>
-      </w:r>
-      <w:r>
-        <w:instrText xml:space="preserve"> SEQ Ilustración \* ARABIC </w:instrText>
-      </w:r>
-      <w:r>
-        <w:fldChar w:fldCharType="separate"/>
-      </w:r>
-      <w:r>
-        <w:rPr>
-          <w:noProof/>
-        </w:rPr>
-        <w:t>2</w:t>
-      </w:r>
-      <w:r>
-        <w:fldChar w:fldCharType="end"/>
-      </w:r>
+      <w:fldSimple w:instr=" SEQ Ilustración \* ARABIC ">
+        <w:r>
+          <w:rPr>
+            <w:noProof/>
+          </w:rPr>
+          <w:t>2</w:t>
+        </w:r>
+      </w:fldSimple>
       <w:r>
         <w:t xml:space="preserve"> - Diseño físico del hecho </w:t>
       </w:r>
@@ -3358,24 +3328,14 @@
       <w:r>
         <w:t xml:space="preserve">Ilustración </w:t>
       </w:r>
-      <w:r>
-        <w:fldChar w:fldCharType="begin"/>
-      </w:r>
-      <w:r>
-        <w:instrText xml:space="preserve"> SEQ Ilustración \* ARABIC </w:instrText>
-      </w:r>
-      <w:r>
-        <w:fldChar w:fldCharType="separate"/>
-      </w:r>
-      <w:r>
-        <w:rPr>
-          <w:noProof/>
-        </w:rPr>
-        <w:t>3</w:t>
-      </w:r>
-      <w:r>
-        <w:fldChar w:fldCharType="end"/>
-      </w:r>
+      <w:fldSimple w:instr=" SEQ Ilustración \* ARABIC ">
+        <w:r>
+          <w:rPr>
+            <w:noProof/>
+          </w:rPr>
+          <w:t>3</w:t>
+        </w:r>
+      </w:fldSimple>
       <w:r>
         <w:t xml:space="preserve"> Modelo conceptual pregunta 3.</w:t>
       </w:r>
@@ -3549,24 +3509,14 @@
       <w:r>
         <w:t xml:space="preserve">Ilustración </w:t>
       </w:r>
-      <w:r>
-        <w:fldChar w:fldCharType="begin"/>
-      </w:r>
-      <w:r>
-        <w:instrText xml:space="preserve"> SEQ Ilustración \* ARABIC </w:instrText>
-      </w:r>
-      <w:r>
-        <w:fldChar w:fldCharType="separate"/>
-      </w:r>
-      <w:r>
-        <w:rPr>
-          <w:noProof/>
-        </w:rPr>
-        <w:t>4</w:t>
-      </w:r>
-      <w:r>
-        <w:fldChar w:fldCharType="end"/>
-      </w:r>
+      <w:fldSimple w:instr=" SEQ Ilustración \* ARABIC ">
+        <w:r>
+          <w:rPr>
+            <w:noProof/>
+          </w:rPr>
+          <w:t>4</w:t>
+        </w:r>
+      </w:fldSimple>
       <w:r>
         <w:t xml:space="preserve"> - Diseño conceptual </w:t>
       </w:r>
@@ -3672,24 +3622,14 @@
       <w:r>
         <w:t xml:space="preserve">Ilustración </w:t>
       </w:r>
-      <w:r>
-        <w:fldChar w:fldCharType="begin"/>
-      </w:r>
-      <w:r>
-        <w:instrText xml:space="preserve"> SEQ Ilustración \* ARABIC </w:instrText>
-      </w:r>
-      <w:r>
-        <w:fldChar w:fldCharType="separate"/>
-      </w:r>
-      <w:r>
-        <w:rPr>
-          <w:noProof/>
-        </w:rPr>
-        <w:t>5</w:t>
-      </w:r>
-      <w:r>
-        <w:fldChar w:fldCharType="end"/>
-      </w:r>
+      <w:fldSimple w:instr=" SEQ Ilustración \* ARABIC ">
+        <w:r>
+          <w:rPr>
+            <w:noProof/>
+          </w:rPr>
+          <w:t>5</w:t>
+        </w:r>
+      </w:fldSimple>
       <w:r>
         <w:t xml:space="preserve"> - Diseño conceptual </w:t>
       </w:r>
@@ -3805,11 +3745,1216 @@
         <w:t>Esta afirmación es correcta, todas las afirmaciones como bien hemos visto son correctas.</w:t>
       </w:r>
     </w:p>
-    <w:p/>
     <w:p>
       <w:pPr>
         <w:sectPr>
           <w:headerReference w:type="default" r:id="rId22"/>
+          <w:pgSz w:w="11906" w:h="16838"/>
+          <w:pgMar w:top="1417" w:right="1701" w:bottom="1417" w:left="1701" w:header="708" w:footer="708" w:gutter="0"/>
+          <w:cols w:space="708"/>
+          <w:titlePg/>
+          <w:docGrid w:linePitch="360"/>
+        </w:sectPr>
+      </w:pPr>
+    </w:p>
+    <w:p>
+      <w:pPr>
+        <w:ind w:firstLine="0"/>
+      </w:pPr>
+    </w:p>
+    <w:p>
+      <w:pPr>
+        <w:ind w:firstLine="0"/>
+      </w:pPr>
+    </w:p>
+    <w:tbl>
+      <w:tblPr>
+        <w:tblStyle w:val="Tablaconcuadrcula"/>
+        <w:tblW w:w="0" w:type="auto"/>
+        <w:tblLook w:val="04A0" w:firstRow="1" w:lastRow="0" w:firstColumn="1" w:lastColumn="0" w:noHBand="0" w:noVBand="1"/>
+      </w:tblPr>
+      <w:tblGrid>
+        <w:gridCol w:w="8494"/>
+      </w:tblGrid>
+      <w:tr>
+        <w:tc>
+          <w:tcPr>
+            <w:tcW w:w="8494" w:type="dxa"/>
+            <w:tcBorders>
+              <w:left w:val="nil"/>
+              <w:right w:val="nil"/>
+            </w:tcBorders>
+          </w:tcPr>
+          <w:p>
+            <w:pPr>
+              <w:pStyle w:val="Ttulo1"/>
+              <w:jc w:val="center"/>
+              <w:outlineLvl w:val="0"/>
+            </w:pPr>
+            <w:r>
+              <w:t xml:space="preserve">Parte </w:t>
+            </w:r>
+            <w:r>
+              <w:t>práctica</w:t>
+            </w:r>
+          </w:p>
+        </w:tc>
+      </w:tr>
+    </w:tbl>
+    <w:p/>
+    <w:p>
+      <w:pPr>
+        <w:pStyle w:val="Ttulo2"/>
+      </w:pPr>
+      <w:r>
+        <w:t>Pregunta 5</w:t>
+      </w:r>
+    </w:p>
+    <w:p>
+      <w:r>
+        <w:t>A partir del fichero “ACUMULADO-DENUNCIAS-INFRACCIONES.xlsx” hoja “</w:t>
+      </w:r>
+      <w:proofErr w:type="spellStart"/>
+      <w:r>
+        <w:t>Datos_tratados</w:t>
+      </w:r>
+      <w:proofErr w:type="spellEnd"/>
+      <w:r>
+        <w:t>”, se debe diseñar, implementar y ejecutar los procesos de extracción, transformación y carga para la Transformación IN_DENUNCIAS_INFRACCIONES, siguiendo y completando las siguientes cuestiones:</w:t>
+      </w:r>
+    </w:p>
+    <w:p>
+      <w:pPr>
+        <w:pStyle w:val="Prrafodelista"/>
+        <w:numPr>
+          <w:ilvl w:val="0"/>
+          <w:numId w:val="7"/>
+        </w:numPr>
+      </w:pPr>
+      <w:r>
+        <w:t>Completad y ejecutad el siguiente comando SQL para la creación de la tabla intermedia donde se almacenará los datos del origen “ACUMULADODENUNCIAS-INFRACCIONES.xlsx” hoja “</w:t>
+      </w:r>
+      <w:proofErr w:type="spellStart"/>
+      <w:r>
+        <w:t>Datos_tratados</w:t>
+      </w:r>
+      <w:proofErr w:type="spellEnd"/>
+      <w:r>
+        <w:t>”.</w:t>
+      </w:r>
+      <w:r>
+        <w:t xml:space="preserve"> Sustituid las XXX, por el valor apropiado:</w:t>
+      </w:r>
+    </w:p>
+    <w:p>
+      <w:pPr>
+        <w:keepNext/>
+        <w:jc w:val="center"/>
+      </w:pPr>
+      <w:r>
+        <w:rPr>
+          <w:noProof/>
+        </w:rPr>
+        <w:drawing>
+          <wp:inline distT="0" distB="0" distL="0" distR="0" wp14:anchorId="061184FC" wp14:editId="2060236A">
+            <wp:extent cx="3238500" cy="1997020"/>
+            <wp:effectExtent l="0" t="0" r="0" b="3810"/>
+            <wp:docPr id="6" name="Imagen 6"/>
+            <wp:cNvGraphicFramePr>
+              <a:graphicFrameLocks xmlns:a="http://schemas.openxmlformats.org/drawingml/2006/main" noChangeAspect="1"/>
+            </wp:cNvGraphicFramePr>
+            <a:graphic xmlns:a="http://schemas.openxmlformats.org/drawingml/2006/main">
+              <a:graphicData uri="http://schemas.openxmlformats.org/drawingml/2006/picture">
+                <pic:pic xmlns:pic="http://schemas.openxmlformats.org/drawingml/2006/picture">
+                  <pic:nvPicPr>
+                    <pic:cNvPr id="1" name=""/>
+                    <pic:cNvPicPr/>
+                  </pic:nvPicPr>
+                  <pic:blipFill rotWithShape="1">
+                    <a:blip r:embed="rId23"/>
+                    <a:srcRect t="1568" b="1"/>
+                    <a:stretch/>
+                  </pic:blipFill>
+                  <pic:spPr bwMode="auto">
+                    <a:xfrm>
+                      <a:off x="0" y="0"/>
+                      <a:ext cx="3238500" cy="1997020"/>
+                    </a:xfrm>
+                    <a:prstGeom prst="rect">
+                      <a:avLst/>
+                    </a:prstGeom>
+                    <a:ln>
+                      <a:noFill/>
+                    </a:ln>
+                    <a:extLst>
+                      <a:ext uri="{53640926-AAD7-44D8-BBD7-CCE9431645EC}">
+                        <a14:shadowObscured xmlns:a14="http://schemas.microsoft.com/office/drawing/2010/main"/>
+                      </a:ext>
+                    </a:extLst>
+                  </pic:spPr>
+                </pic:pic>
+              </a:graphicData>
+            </a:graphic>
+          </wp:inline>
+        </w:drawing>
+      </w:r>
+    </w:p>
+    <w:p>
+      <w:pPr>
+        <w:pStyle w:val="Descripcin"/>
+        <w:jc w:val="center"/>
+      </w:pPr>
+      <w:r>
+        <w:t xml:space="preserve">Ilustración </w:t>
+      </w:r>
+      <w:fldSimple w:instr=" SEQ Ilustración \* ARABIC ">
+        <w:r>
+          <w:rPr>
+            <w:noProof/>
+          </w:rPr>
+          <w:t>6</w:t>
+        </w:r>
+      </w:fldSimple>
+      <w:r>
+        <w:t xml:space="preserve"> - Creación de la tabla </w:t>
+      </w:r>
+      <w:proofErr w:type="spellStart"/>
+      <w:r>
+        <w:t>STG_Denuncias_Infracciones</w:t>
+      </w:r>
+      <w:proofErr w:type="spellEnd"/>
+      <w:r>
+        <w:t>.</w:t>
+      </w:r>
+    </w:p>
+    <w:p>
+      <w:r>
+        <w:t xml:space="preserve">Una vez finalizado el script para la creación de la tabla, ejecutamos dicho </w:t>
+      </w:r>
+      <w:r>
+        <w:rPr>
+          <w:i/>
+          <w:iCs/>
+        </w:rPr>
+        <w:t>script</w:t>
+      </w:r>
+      <w:r>
+        <w:t xml:space="preserve"> y comprobamos que ha creado la tabla en la base de datos:</w:t>
+      </w:r>
+    </w:p>
+    <w:p/>
+    <w:p>
+      <w:pPr>
+        <w:keepNext/>
+        <w:jc w:val="center"/>
+      </w:pPr>
+      <w:r>
+        <w:rPr>
+          <w:noProof/>
+        </w:rPr>
+        <w:lastRenderedPageBreak/>
+        <w:drawing>
+          <wp:inline distT="0" distB="0" distL="0" distR="0" wp14:anchorId="02B9CD3C" wp14:editId="0D9773B3">
+            <wp:extent cx="2486025" cy="1391478"/>
+            <wp:effectExtent l="0" t="0" r="0" b="0"/>
+            <wp:docPr id="8" name="Imagen 8"/>
+            <wp:cNvGraphicFramePr>
+              <a:graphicFrameLocks xmlns:a="http://schemas.openxmlformats.org/drawingml/2006/main" noChangeAspect="1"/>
+            </wp:cNvGraphicFramePr>
+            <a:graphic xmlns:a="http://schemas.openxmlformats.org/drawingml/2006/main">
+              <a:graphicData uri="http://schemas.openxmlformats.org/drawingml/2006/picture">
+                <pic:pic xmlns:pic="http://schemas.openxmlformats.org/drawingml/2006/picture">
+                  <pic:nvPicPr>
+                    <pic:cNvPr id="1" name=""/>
+                    <pic:cNvPicPr/>
+                  </pic:nvPicPr>
+                  <pic:blipFill rotWithShape="1">
+                    <a:blip r:embed="rId24"/>
+                    <a:srcRect b="3253"/>
+                    <a:stretch/>
+                  </pic:blipFill>
+                  <pic:spPr bwMode="auto">
+                    <a:xfrm>
+                      <a:off x="0" y="0"/>
+                      <a:ext cx="2486025" cy="1391478"/>
+                    </a:xfrm>
+                    <a:prstGeom prst="rect">
+                      <a:avLst/>
+                    </a:prstGeom>
+                    <a:ln>
+                      <a:noFill/>
+                    </a:ln>
+                    <a:extLst>
+                      <a:ext uri="{53640926-AAD7-44D8-BBD7-CCE9431645EC}">
+                        <a14:shadowObscured xmlns:a14="http://schemas.microsoft.com/office/drawing/2010/main"/>
+                      </a:ext>
+                    </a:extLst>
+                  </pic:spPr>
+                </pic:pic>
+              </a:graphicData>
+            </a:graphic>
+          </wp:inline>
+        </w:drawing>
+      </w:r>
+    </w:p>
+    <w:p>
+      <w:pPr>
+        <w:pStyle w:val="Descripcin"/>
+        <w:jc w:val="center"/>
+      </w:pPr>
+      <w:r>
+        <w:t xml:space="preserve">Ilustración </w:t>
+      </w:r>
+      <w:fldSimple w:instr=" SEQ Ilustración \* ARABIC ">
+        <w:r>
+          <w:rPr>
+            <w:noProof/>
+          </w:rPr>
+          <w:t>7</w:t>
+        </w:r>
+      </w:fldSimple>
+      <w:r>
+        <w:t xml:space="preserve"> - Comprobación de la creación de la tabla.</w:t>
+      </w:r>
+    </w:p>
+    <w:p>
+      <w:pPr>
+        <w:pStyle w:val="Prrafodelista"/>
+        <w:numPr>
+          <w:ilvl w:val="0"/>
+          <w:numId w:val="7"/>
+        </w:numPr>
+      </w:pPr>
+      <w:r>
+        <w:t>Lectura de los ficheros xlsx. Completad la siguiente información del paso “File Input”:</w:t>
+      </w:r>
+    </w:p>
+    <w:p>
+      <w:r>
+        <w:rPr>
+          <w:b/>
+          <w:bCs/>
+        </w:rPr>
+        <w:t xml:space="preserve">Nombre: </w:t>
+      </w:r>
+      <w:r>
+        <w:t>&lt;Lectura del fichero&gt;</w:t>
+      </w:r>
+    </w:p>
+    <w:p>
+      <w:r>
+        <w:rPr>
+          <w:b/>
+          <w:bCs/>
+        </w:rPr>
+        <w:t>Componente</w:t>
+      </w:r>
+      <w:r>
+        <w:t>: Microsoft Excel Input</w:t>
+      </w:r>
+    </w:p>
+    <w:p>
+      <w:r>
+        <w:rPr>
+          <w:b/>
+          <w:bCs/>
+        </w:rPr>
+        <w:t>Descripción</w:t>
+      </w:r>
+      <w:r>
+        <w:t xml:space="preserve">: Permite cargar datos de entrada provenientes de un fichero Excel, &lt;Este proceso es el encargo de hacer la lectura del fichero Excel, para ello le vamos a indicar que tiene que leer el fichero </w:t>
+      </w:r>
+      <w:r>
+        <w:t>“ACUMULADO-DENUNCIAS-INFRACCIONES.xlsx”</w:t>
+      </w:r>
+      <w:r>
+        <w:t xml:space="preserve"> </w:t>
+      </w:r>
+      <w:r>
+        <w:t>hoja “</w:t>
+      </w:r>
+      <w:proofErr w:type="spellStart"/>
+      <w:r>
+        <w:t>Datos_tratados</w:t>
+      </w:r>
+      <w:proofErr w:type="spellEnd"/>
+      <w:r>
+        <w:t>”</w:t>
+      </w:r>
+      <w:r>
+        <w:t>, una vez establecido eso la lectura la tiene que comenzar a realizar a partir de la fila 5 y debemos nosotros modificar el nombre de los atributos y comprobar si los ha leído de forma correcta&gt;</w:t>
+      </w:r>
+    </w:p>
+    <w:p>
+      <w:r>
+        <w:rPr>
+          <w:b/>
+          <w:bCs/>
+        </w:rPr>
+        <w:t>Parámetros</w:t>
+      </w:r>
+      <w:r>
+        <w:t>:</w:t>
+      </w:r>
+    </w:p>
+    <w:p>
+      <w:pPr>
+        <w:pStyle w:val="Prrafodelista"/>
+        <w:numPr>
+          <w:ilvl w:val="0"/>
+          <w:numId w:val="5"/>
+        </w:numPr>
+      </w:pPr>
+      <w:r>
+        <w:rPr>
+          <w:b/>
+          <w:bCs/>
+        </w:rPr>
+        <w:t xml:space="preserve">Files / File </w:t>
+      </w:r>
+      <w:proofErr w:type="spellStart"/>
+      <w:r>
+        <w:rPr>
+          <w:b/>
+          <w:bCs/>
+        </w:rPr>
+        <w:t>or</w:t>
+      </w:r>
+      <w:proofErr w:type="spellEnd"/>
+      <w:r>
+        <w:rPr>
+          <w:b/>
+          <w:bCs/>
+        </w:rPr>
+        <w:t xml:space="preserve"> </w:t>
+      </w:r>
+      <w:proofErr w:type="spellStart"/>
+      <w:r>
+        <w:rPr>
+          <w:b/>
+          <w:bCs/>
+        </w:rPr>
+        <w:t>directory</w:t>
+      </w:r>
+      <w:proofErr w:type="spellEnd"/>
+      <w:r>
+        <w:t>: &lt;</w:t>
+      </w:r>
+      <w:r>
+        <w:t>F:\Mario\PEC2\data\ACUMULADO-DENUNCIAS-INFRACCIONES.xlsx</w:t>
+      </w:r>
+      <w:r>
+        <w:t>&gt;</w:t>
+      </w:r>
+    </w:p>
+    <w:p>
+      <w:pPr>
+        <w:pStyle w:val="Prrafodelista"/>
+        <w:numPr>
+          <w:ilvl w:val="0"/>
+          <w:numId w:val="5"/>
+        </w:numPr>
+      </w:pPr>
+      <w:proofErr w:type="spellStart"/>
+      <w:r>
+        <w:rPr>
+          <w:b/>
+          <w:bCs/>
+        </w:rPr>
+        <w:t>Sheets</w:t>
+      </w:r>
+      <w:proofErr w:type="spellEnd"/>
+      <w:r>
+        <w:rPr>
+          <w:b/>
+          <w:bCs/>
+        </w:rPr>
+        <w:t xml:space="preserve"> (Hojas)</w:t>
+      </w:r>
+      <w:r>
+        <w:t xml:space="preserve"> mediante “</w:t>
+      </w:r>
+      <w:proofErr w:type="spellStart"/>
+      <w:r>
+        <w:t>get</w:t>
+      </w:r>
+      <w:proofErr w:type="spellEnd"/>
+      <w:r>
+        <w:t xml:space="preserve"> </w:t>
+      </w:r>
+      <w:proofErr w:type="spellStart"/>
+      <w:r>
+        <w:t>sheet</w:t>
+      </w:r>
+      <w:proofErr w:type="spellEnd"/>
+      <w:r>
+        <w:t xml:space="preserve"> </w:t>
+      </w:r>
+      <w:proofErr w:type="spellStart"/>
+      <w:r>
+        <w:t>names</w:t>
+      </w:r>
+      <w:proofErr w:type="spellEnd"/>
+      <w:r>
+        <w:t>”, hoja “</w:t>
+      </w:r>
+      <w:proofErr w:type="spellStart"/>
+      <w:r>
+        <w:t>Datos_tratados</w:t>
+      </w:r>
+      <w:proofErr w:type="spellEnd"/>
+      <w:r>
+        <w:t xml:space="preserve">”, con fila inicial “start </w:t>
+      </w:r>
+      <w:proofErr w:type="spellStart"/>
+      <w:r>
+        <w:t>row</w:t>
+      </w:r>
+      <w:proofErr w:type="spellEnd"/>
+      <w:r>
+        <w:t>” = 5, podemos observar la siguiente captura con la configuración:</w:t>
+      </w:r>
+    </w:p>
+    <w:p>
+      <w:pPr>
+        <w:keepNext/>
+        <w:jc w:val="center"/>
+      </w:pPr>
+      <w:r>
+        <w:rPr>
+          <w:noProof/>
+        </w:rPr>
+        <w:lastRenderedPageBreak/>
+        <w:drawing>
+          <wp:inline distT="0" distB="0" distL="0" distR="0" wp14:anchorId="504A59F9" wp14:editId="14E8FE74">
+            <wp:extent cx="5400040" cy="2571750"/>
+            <wp:effectExtent l="0" t="0" r="0" b="0"/>
+            <wp:docPr id="10" name="Imagen 10"/>
+            <wp:cNvGraphicFramePr>
+              <a:graphicFrameLocks xmlns:a="http://schemas.openxmlformats.org/drawingml/2006/main" noChangeAspect="1"/>
+            </wp:cNvGraphicFramePr>
+            <a:graphic xmlns:a="http://schemas.openxmlformats.org/drawingml/2006/main">
+              <a:graphicData uri="http://schemas.openxmlformats.org/drawingml/2006/picture">
+                <pic:pic xmlns:pic="http://schemas.openxmlformats.org/drawingml/2006/picture">
+                  <pic:nvPicPr>
+                    <pic:cNvPr id="1" name=""/>
+                    <pic:cNvPicPr/>
+                  </pic:nvPicPr>
+                  <pic:blipFill>
+                    <a:blip r:embed="rId25"/>
+                    <a:stretch>
+                      <a:fillRect/>
+                    </a:stretch>
+                  </pic:blipFill>
+                  <pic:spPr>
+                    <a:xfrm>
+                      <a:off x="0" y="0"/>
+                      <a:ext cx="5400040" cy="2571750"/>
+                    </a:xfrm>
+                    <a:prstGeom prst="rect">
+                      <a:avLst/>
+                    </a:prstGeom>
+                  </pic:spPr>
+                </pic:pic>
+              </a:graphicData>
+            </a:graphic>
+          </wp:inline>
+        </w:drawing>
+      </w:r>
+    </w:p>
+    <w:p>
+      <w:pPr>
+        <w:pStyle w:val="Descripcin"/>
+        <w:jc w:val="center"/>
+      </w:pPr>
+      <w:r>
+        <w:t xml:space="preserve">Ilustración </w:t>
+      </w:r>
+      <w:fldSimple w:instr=" SEQ Ilustración \* ARABIC ">
+        <w:r>
+          <w:rPr>
+            <w:noProof/>
+          </w:rPr>
+          <w:t>8</w:t>
+        </w:r>
+      </w:fldSimple>
+      <w:r>
+        <w:t xml:space="preserve"> - Selección de la hoja "</w:t>
+      </w:r>
+      <w:proofErr w:type="spellStart"/>
+      <w:r>
+        <w:t>Datos_trat</w:t>
+      </w:r>
+      <w:r>
+        <w:t>ados</w:t>
+      </w:r>
+      <w:proofErr w:type="spellEnd"/>
+      <w:r>
+        <w:t>" mediante "</w:t>
+      </w:r>
+      <w:proofErr w:type="spellStart"/>
+      <w:r>
+        <w:t>get</w:t>
+      </w:r>
+      <w:proofErr w:type="spellEnd"/>
+      <w:r>
+        <w:t xml:space="preserve"> </w:t>
+      </w:r>
+      <w:proofErr w:type="spellStart"/>
+      <w:r>
+        <w:t>sheet</w:t>
+      </w:r>
+      <w:proofErr w:type="spellEnd"/>
+      <w:r>
+        <w:t xml:space="preserve"> </w:t>
+      </w:r>
+      <w:proofErr w:type="spellStart"/>
+      <w:r>
+        <w:t>names</w:t>
+      </w:r>
+      <w:proofErr w:type="spellEnd"/>
+      <w:r>
+        <w:t>".</w:t>
+      </w:r>
+    </w:p>
+    <w:p>
+      <w:r>
+        <w:t xml:space="preserve">Finalmente, indicamos desde que fila tiene que comenzar a leer en nuestro caso la </w:t>
+      </w:r>
+      <w:r>
+        <w:t>cinco</w:t>
+      </w:r>
+      <w:r>
+        <w:t>:</w:t>
+      </w:r>
+    </w:p>
+    <w:p>
+      <w:pPr>
+        <w:keepNext/>
+        <w:jc w:val="center"/>
+      </w:pPr>
+      <w:r>
+        <w:rPr>
+          <w:noProof/>
+        </w:rPr>
+        <w:drawing>
+          <wp:inline distT="0" distB="0" distL="0" distR="0" wp14:anchorId="1BC3C0FB" wp14:editId="0D9AB6E5">
+            <wp:extent cx="5400040" cy="2581910"/>
+            <wp:effectExtent l="0" t="0" r="0" b="8890"/>
+            <wp:docPr id="11" name="Imagen 11"/>
+            <wp:cNvGraphicFramePr>
+              <a:graphicFrameLocks xmlns:a="http://schemas.openxmlformats.org/drawingml/2006/main" noChangeAspect="1"/>
+            </wp:cNvGraphicFramePr>
+            <a:graphic xmlns:a="http://schemas.openxmlformats.org/drawingml/2006/main">
+              <a:graphicData uri="http://schemas.openxmlformats.org/drawingml/2006/picture">
+                <pic:pic xmlns:pic="http://schemas.openxmlformats.org/drawingml/2006/picture">
+                  <pic:nvPicPr>
+                    <pic:cNvPr id="1" name=""/>
+                    <pic:cNvPicPr/>
+                  </pic:nvPicPr>
+                  <pic:blipFill>
+                    <a:blip r:embed="rId26"/>
+                    <a:stretch>
+                      <a:fillRect/>
+                    </a:stretch>
+                  </pic:blipFill>
+                  <pic:spPr>
+                    <a:xfrm>
+                      <a:off x="0" y="0"/>
+                      <a:ext cx="5400040" cy="2581910"/>
+                    </a:xfrm>
+                    <a:prstGeom prst="rect">
+                      <a:avLst/>
+                    </a:prstGeom>
+                  </pic:spPr>
+                </pic:pic>
+              </a:graphicData>
+            </a:graphic>
+          </wp:inline>
+        </w:drawing>
+      </w:r>
+    </w:p>
+    <w:p>
+      <w:pPr>
+        <w:pStyle w:val="Descripcin"/>
+        <w:jc w:val="center"/>
+      </w:pPr>
+      <w:r>
+        <w:t xml:space="preserve">Ilustración </w:t>
+      </w:r>
+      <w:fldSimple w:instr=" SEQ Ilustración \* ARABIC ">
+        <w:r>
+          <w:rPr>
+            <w:noProof/>
+          </w:rPr>
+          <w:t>9</w:t>
+        </w:r>
+      </w:fldSimple>
+      <w:r>
+        <w:t xml:space="preserve"> - Especificación del comienzo de la fila de lectura.</w:t>
+      </w:r>
+    </w:p>
+    <w:p>
+      <w:pPr>
+        <w:pStyle w:val="Prrafodelista"/>
+        <w:numPr>
+          <w:ilvl w:val="0"/>
+          <w:numId w:val="8"/>
+        </w:numPr>
+      </w:pPr>
+      <w:proofErr w:type="spellStart"/>
+      <w:r>
+        <w:rPr>
+          <w:b/>
+          <w:bCs/>
+        </w:rPr>
+        <w:t>Fields</w:t>
+      </w:r>
+      <w:proofErr w:type="spellEnd"/>
+      <w:r>
+        <w:rPr>
+          <w:b/>
+          <w:bCs/>
+        </w:rPr>
+        <w:t xml:space="preserve"> (campos)</w:t>
+      </w:r>
+      <w:r>
+        <w:t xml:space="preserve"> mediante el botón “</w:t>
+      </w:r>
+      <w:proofErr w:type="spellStart"/>
+      <w:r>
+        <w:t>Get</w:t>
+      </w:r>
+      <w:proofErr w:type="spellEnd"/>
+      <w:r>
+        <w:t xml:space="preserve"> </w:t>
+      </w:r>
+      <w:proofErr w:type="spellStart"/>
+      <w:r>
+        <w:t>fields</w:t>
+      </w:r>
+      <w:proofErr w:type="spellEnd"/>
+      <w:r>
+        <w:t xml:space="preserve"> from </w:t>
+      </w:r>
+      <w:proofErr w:type="spellStart"/>
+      <w:r>
+        <w:t>header</w:t>
+      </w:r>
+      <w:proofErr w:type="spellEnd"/>
+      <w:r>
+        <w:t xml:space="preserve"> </w:t>
+      </w:r>
+      <w:proofErr w:type="spellStart"/>
+      <w:r>
+        <w:t>row</w:t>
+      </w:r>
+      <w:proofErr w:type="spellEnd"/>
+      <w:r>
+        <w:t xml:space="preserve">…” se obtienen todos los campos del fichero, así como el tipo, formato y longitud del datos. </w:t>
+      </w:r>
+    </w:p>
+    <w:p>
+      <w:r>
+        <w:t>En la siguiente captura podemos ver cómo seleccionamos los campos a partir de “</w:t>
+      </w:r>
+      <w:proofErr w:type="spellStart"/>
+      <w:r>
+        <w:t>get</w:t>
+      </w:r>
+      <w:proofErr w:type="spellEnd"/>
+      <w:r>
+        <w:t xml:space="preserve"> </w:t>
+      </w:r>
+      <w:proofErr w:type="spellStart"/>
+      <w:r>
+        <w:t>fields</w:t>
+      </w:r>
+      <w:proofErr w:type="spellEnd"/>
+      <w:r>
+        <w:t>”:</w:t>
+      </w:r>
+    </w:p>
+    <w:p>
+      <w:pPr>
+        <w:pStyle w:val="Prrafodelista"/>
+        <w:ind w:left="1117" w:firstLine="0"/>
+        <w:rPr>
+          <w:b/>
+          <w:bCs/>
+        </w:rPr>
+      </w:pPr>
+    </w:p>
+    <w:p>
+      <w:pPr>
+        <w:keepNext/>
+        <w:jc w:val="center"/>
+      </w:pPr>
+      <w:r>
+        <w:rPr>
+          <w:noProof/>
+        </w:rPr>
+        <w:lastRenderedPageBreak/>
+        <w:drawing>
+          <wp:inline distT="0" distB="0" distL="0" distR="0" wp14:anchorId="50720C75" wp14:editId="130FB575">
+            <wp:extent cx="5400040" cy="2595245"/>
+            <wp:effectExtent l="0" t="0" r="0" b="0"/>
+            <wp:docPr id="12" name="Imagen 12"/>
+            <wp:cNvGraphicFramePr>
+              <a:graphicFrameLocks xmlns:a="http://schemas.openxmlformats.org/drawingml/2006/main" noChangeAspect="1"/>
+            </wp:cNvGraphicFramePr>
+            <a:graphic xmlns:a="http://schemas.openxmlformats.org/drawingml/2006/main">
+              <a:graphicData uri="http://schemas.openxmlformats.org/drawingml/2006/picture">
+                <pic:pic xmlns:pic="http://schemas.openxmlformats.org/drawingml/2006/picture">
+                  <pic:nvPicPr>
+                    <pic:cNvPr id="1" name=""/>
+                    <pic:cNvPicPr/>
+                  </pic:nvPicPr>
+                  <pic:blipFill>
+                    <a:blip r:embed="rId27"/>
+                    <a:stretch>
+                      <a:fillRect/>
+                    </a:stretch>
+                  </pic:blipFill>
+                  <pic:spPr>
+                    <a:xfrm>
+                      <a:off x="0" y="0"/>
+                      <a:ext cx="5400040" cy="2595245"/>
+                    </a:xfrm>
+                    <a:prstGeom prst="rect">
+                      <a:avLst/>
+                    </a:prstGeom>
+                  </pic:spPr>
+                </pic:pic>
+              </a:graphicData>
+            </a:graphic>
+          </wp:inline>
+        </w:drawing>
+      </w:r>
+    </w:p>
+    <w:p>
+      <w:pPr>
+        <w:pStyle w:val="Descripcin"/>
+        <w:jc w:val="center"/>
+      </w:pPr>
+      <w:r>
+        <w:t xml:space="preserve">Ilustración </w:t>
+      </w:r>
+      <w:fldSimple w:instr=" SEQ Ilustración \* ARABIC ">
+        <w:r>
+          <w:rPr>
+            <w:noProof/>
+          </w:rPr>
+          <w:t>10</w:t>
+        </w:r>
+      </w:fldSimple>
+      <w:r>
+        <w:t xml:space="preserve"> - Lectura de los campos a partir de "</w:t>
+      </w:r>
+      <w:proofErr w:type="spellStart"/>
+      <w:r>
+        <w:t>Get</w:t>
+      </w:r>
+      <w:proofErr w:type="spellEnd"/>
+      <w:r>
+        <w:t xml:space="preserve"> </w:t>
+      </w:r>
+      <w:proofErr w:type="spellStart"/>
+      <w:r>
+        <w:t>fields</w:t>
+      </w:r>
+      <w:proofErr w:type="spellEnd"/>
+      <w:r>
+        <w:t xml:space="preserve"> from </w:t>
+      </w:r>
+      <w:proofErr w:type="spellStart"/>
+      <w:r>
+        <w:t>header</w:t>
+      </w:r>
+      <w:proofErr w:type="spellEnd"/>
+      <w:r>
+        <w:t xml:space="preserve"> </w:t>
+      </w:r>
+      <w:proofErr w:type="spellStart"/>
+      <w:r>
+        <w:t>row</w:t>
+      </w:r>
+      <w:proofErr w:type="spellEnd"/>
+      <w:r>
+        <w:t>".</w:t>
+      </w:r>
+    </w:p>
+    <w:p>
+      <w:r>
+        <w:t>Como podemos apreciar</w:t>
+      </w:r>
+      <w:r>
+        <w:t xml:space="preserve"> no detecta bien el nombre de los campos, es por ello que lo modificamos de forma manual y comprobamos que el tipo de dato se corresponda:</w:t>
+      </w:r>
+    </w:p>
+    <w:p>
+      <w:pPr>
+        <w:keepNext/>
+        <w:jc w:val="center"/>
+      </w:pPr>
+      <w:r>
+        <w:rPr>
+          <w:noProof/>
+        </w:rPr>
+        <w:drawing>
+          <wp:inline distT="0" distB="0" distL="0" distR="0" wp14:anchorId="670875E1" wp14:editId="552B8905">
+            <wp:extent cx="5400040" cy="2587625"/>
+            <wp:effectExtent l="0" t="0" r="0" b="3175"/>
+            <wp:docPr id="13" name="Imagen 13"/>
+            <wp:cNvGraphicFramePr>
+              <a:graphicFrameLocks xmlns:a="http://schemas.openxmlformats.org/drawingml/2006/main" noChangeAspect="1"/>
+            </wp:cNvGraphicFramePr>
+            <a:graphic xmlns:a="http://schemas.openxmlformats.org/drawingml/2006/main">
+              <a:graphicData uri="http://schemas.openxmlformats.org/drawingml/2006/picture">
+                <pic:pic xmlns:pic="http://schemas.openxmlformats.org/drawingml/2006/picture">
+                  <pic:nvPicPr>
+                    <pic:cNvPr id="1" name=""/>
+                    <pic:cNvPicPr/>
+                  </pic:nvPicPr>
+                  <pic:blipFill>
+                    <a:blip r:embed="rId28"/>
+                    <a:stretch>
+                      <a:fillRect/>
+                    </a:stretch>
+                  </pic:blipFill>
+                  <pic:spPr>
+                    <a:xfrm>
+                      <a:off x="0" y="0"/>
+                      <a:ext cx="5400040" cy="2587625"/>
+                    </a:xfrm>
+                    <a:prstGeom prst="rect">
+                      <a:avLst/>
+                    </a:prstGeom>
+                  </pic:spPr>
+                </pic:pic>
+              </a:graphicData>
+            </a:graphic>
+          </wp:inline>
+        </w:drawing>
+      </w:r>
+    </w:p>
+    <w:p>
+      <w:pPr>
+        <w:pStyle w:val="Descripcin"/>
+        <w:jc w:val="center"/>
+      </w:pPr>
+      <w:r>
+        <w:t xml:space="preserve">Ilustración </w:t>
+      </w:r>
+      <w:fldSimple w:instr=" SEQ Ilustración \* ARABIC ">
+        <w:r>
+          <w:rPr>
+            <w:noProof/>
+          </w:rPr>
+          <w:t>11</w:t>
+        </w:r>
+      </w:fldSimple>
+      <w:r>
+        <w:t xml:space="preserve"> - Definición del nombre de los campos y su tipo.</w:t>
+      </w:r>
+    </w:p>
+    <w:p>
+      <w:pPr>
+        <w:pStyle w:val="Prrafodelista"/>
+        <w:numPr>
+          <w:ilvl w:val="0"/>
+          <w:numId w:val="8"/>
+        </w:numPr>
+      </w:pPr>
+      <w:proofErr w:type="spellStart"/>
+      <w:r>
+        <w:rPr>
+          <w:b/>
+          <w:bCs/>
+        </w:rPr>
+        <w:t>Preview</w:t>
+      </w:r>
+      <w:proofErr w:type="spellEnd"/>
+      <w:r>
+        <w:t>: botón &lt;</w:t>
+      </w:r>
+      <w:proofErr w:type="spellStart"/>
+      <w:r>
+        <w:rPr>
+          <w:i/>
+          <w:iCs/>
+        </w:rPr>
+        <w:t>Preview</w:t>
+      </w:r>
+      <w:proofErr w:type="spellEnd"/>
+      <w:r>
+        <w:rPr>
+          <w:i/>
+          <w:iCs/>
+        </w:rPr>
+        <w:t xml:space="preserve"> </w:t>
+      </w:r>
+      <w:proofErr w:type="spellStart"/>
+      <w:r>
+        <w:rPr>
+          <w:i/>
+          <w:iCs/>
+        </w:rPr>
+        <w:t>rows</w:t>
+      </w:r>
+      <w:proofErr w:type="spellEnd"/>
+      <w:r>
+        <w:t>&gt; (Previsualizar filas).</w:t>
+      </w:r>
+    </w:p>
+    <w:p>
+      <w:r>
+        <w:t>Antes de mostrar las filas debemos indicar que ignore la cabecera del fichero, para que así lea todos los datos y no se salte el primero. Nos dirigimos a la pestaña “</w:t>
+      </w:r>
+      <w:r>
+        <w:rPr>
+          <w:i/>
+          <w:iCs/>
+        </w:rPr>
+        <w:t xml:space="preserve">Content” </w:t>
+      </w:r>
+      <w:r>
+        <w:t>y desmarcamos la casilla “</w:t>
+      </w:r>
+      <w:proofErr w:type="spellStart"/>
+      <w:r>
+        <w:rPr>
+          <w:i/>
+          <w:iCs/>
+        </w:rPr>
+        <w:t>Header</w:t>
+      </w:r>
+      <w:proofErr w:type="spellEnd"/>
+      <w:r>
+        <w:t>”, tal y como observamos en la siguiente captura:</w:t>
+      </w:r>
+    </w:p>
+    <w:p>
+      <w:pPr>
+        <w:pStyle w:val="Prrafodelista"/>
+        <w:ind w:left="1117" w:firstLine="0"/>
+      </w:pPr>
+    </w:p>
+    <w:p>
+      <w:pPr>
+        <w:keepNext/>
+        <w:jc w:val="center"/>
+      </w:pPr>
+      <w:r>
+        <w:rPr>
+          <w:noProof/>
+        </w:rPr>
+        <w:lastRenderedPageBreak/>
+        <w:drawing>
+          <wp:inline distT="0" distB="0" distL="0" distR="0" wp14:anchorId="23858C9B" wp14:editId="245E6866">
+            <wp:extent cx="5400040" cy="2603500"/>
+            <wp:effectExtent l="0" t="0" r="0" b="6350"/>
+            <wp:docPr id="14" name="Imagen 14"/>
+            <wp:cNvGraphicFramePr>
+              <a:graphicFrameLocks xmlns:a="http://schemas.openxmlformats.org/drawingml/2006/main" noChangeAspect="1"/>
+            </wp:cNvGraphicFramePr>
+            <a:graphic xmlns:a="http://schemas.openxmlformats.org/drawingml/2006/main">
+              <a:graphicData uri="http://schemas.openxmlformats.org/drawingml/2006/picture">
+                <pic:pic xmlns:pic="http://schemas.openxmlformats.org/drawingml/2006/picture">
+                  <pic:nvPicPr>
+                    <pic:cNvPr id="1" name=""/>
+                    <pic:cNvPicPr/>
+                  </pic:nvPicPr>
+                  <pic:blipFill>
+                    <a:blip r:embed="rId29"/>
+                    <a:stretch>
+                      <a:fillRect/>
+                    </a:stretch>
+                  </pic:blipFill>
+                  <pic:spPr>
+                    <a:xfrm>
+                      <a:off x="0" y="0"/>
+                      <a:ext cx="5400040" cy="2603500"/>
+                    </a:xfrm>
+                    <a:prstGeom prst="rect">
+                      <a:avLst/>
+                    </a:prstGeom>
+                  </pic:spPr>
+                </pic:pic>
+              </a:graphicData>
+            </a:graphic>
+          </wp:inline>
+        </w:drawing>
+      </w:r>
+    </w:p>
+    <w:p>
+      <w:pPr>
+        <w:pStyle w:val="Descripcin"/>
+        <w:jc w:val="center"/>
+      </w:pPr>
+      <w:r>
+        <w:t xml:space="preserve">Ilustración </w:t>
+      </w:r>
+      <w:fldSimple w:instr=" SEQ Ilustración \* ARABIC ">
+        <w:r>
+          <w:rPr>
+            <w:noProof/>
+          </w:rPr>
+          <w:t>12</w:t>
+        </w:r>
+      </w:fldSimple>
+      <w:r>
+        <w:t xml:space="preserve"> - Desmarcamos la casilla de la cabecera.</w:t>
+      </w:r>
+    </w:p>
+    <w:p>
+      <w:r>
+        <w:t>Ahora sí que podemos visualizar los datos y ver que se corresponden con los del fichero Excel:</w:t>
+      </w:r>
+    </w:p>
+    <w:p>
+      <w:pPr>
+        <w:keepNext/>
+        <w:jc w:val="center"/>
+      </w:pPr>
+      <w:r>
+        <w:rPr>
+          <w:noProof/>
+        </w:rPr>
+        <w:drawing>
+          <wp:inline distT="0" distB="0" distL="0" distR="0" wp14:anchorId="7F3FB624" wp14:editId="0EDC1916">
+            <wp:extent cx="5400040" cy="2853055"/>
+            <wp:effectExtent l="0" t="0" r="0" b="4445"/>
+            <wp:docPr id="15" name="Imagen 15"/>
+            <wp:cNvGraphicFramePr>
+              <a:graphicFrameLocks xmlns:a="http://schemas.openxmlformats.org/drawingml/2006/main" noChangeAspect="1"/>
+            </wp:cNvGraphicFramePr>
+            <a:graphic xmlns:a="http://schemas.openxmlformats.org/drawingml/2006/main">
+              <a:graphicData uri="http://schemas.openxmlformats.org/drawingml/2006/picture">
+                <pic:pic xmlns:pic="http://schemas.openxmlformats.org/drawingml/2006/picture">
+                  <pic:nvPicPr>
+                    <pic:cNvPr id="1" name=""/>
+                    <pic:cNvPicPr/>
+                  </pic:nvPicPr>
+                  <pic:blipFill>
+                    <a:blip r:embed="rId30"/>
+                    <a:stretch>
+                      <a:fillRect/>
+                    </a:stretch>
+                  </pic:blipFill>
+                  <pic:spPr>
+                    <a:xfrm>
+                      <a:off x="0" y="0"/>
+                      <a:ext cx="5400040" cy="2853055"/>
+                    </a:xfrm>
+                    <a:prstGeom prst="rect">
+                      <a:avLst/>
+                    </a:prstGeom>
+                  </pic:spPr>
+                </pic:pic>
+              </a:graphicData>
+            </a:graphic>
+          </wp:inline>
+        </w:drawing>
+      </w:r>
+    </w:p>
+    <w:p>
+      <w:pPr>
+        <w:pStyle w:val="Descripcin"/>
+        <w:jc w:val="center"/>
+      </w:pPr>
+      <w:r>
+        <w:t xml:space="preserve">Ilustración </w:t>
+      </w:r>
+      <w:fldSimple w:instr=" SEQ Ilustración \* ARABIC ">
+        <w:r>
+          <w:rPr>
+            <w:noProof/>
+          </w:rPr>
+          <w:t>13</w:t>
+        </w:r>
+      </w:fldSimple>
+      <w:r>
+        <w:t xml:space="preserve"> - Visualización de los datos.</w:t>
+      </w:r>
+    </w:p>
+    <w:p>
+      <w:pPr>
+        <w:pStyle w:val="Prrafodelista"/>
+        <w:numPr>
+          <w:ilvl w:val="0"/>
+          <w:numId w:val="7"/>
+        </w:numPr>
+      </w:pPr>
+      <w:r>
+        <w:t>Asegurad la homogeneidad de los datos mediante la normalización de los valores de los campos tipo &lt;</w:t>
+      </w:r>
+      <w:proofErr w:type="spellStart"/>
+      <w:r>
+        <w:rPr>
+          <w:i/>
+          <w:iCs/>
+        </w:rPr>
+        <w:t>String</w:t>
+      </w:r>
+      <w:proofErr w:type="spellEnd"/>
+      <w:r>
+        <w:rPr>
+          <w:i/>
+          <w:iCs/>
+        </w:rPr>
+        <w:t>&gt;</w:t>
+      </w:r>
+      <w:r>
+        <w:t>. Convirtiendo a mayúsculas y eliminando los espacios en blanco al inicio y al final de cada cadena. Completad la siguiente información del paso “</w:t>
+      </w:r>
+      <w:proofErr w:type="spellStart"/>
+      <w:r>
+        <w:rPr>
+          <w:i/>
+          <w:iCs/>
+        </w:rPr>
+        <w:t>String</w:t>
+      </w:r>
+      <w:proofErr w:type="spellEnd"/>
+      <w:r>
+        <w:rPr>
+          <w:i/>
+          <w:iCs/>
+        </w:rPr>
+        <w:t xml:space="preserve"> </w:t>
+      </w:r>
+      <w:proofErr w:type="spellStart"/>
+      <w:r>
+        <w:rPr>
+          <w:i/>
+          <w:iCs/>
+        </w:rPr>
+        <w:t>Operation</w:t>
+      </w:r>
+      <w:proofErr w:type="spellEnd"/>
+      <w:r>
+        <w:t>”:</w:t>
+      </w:r>
+    </w:p>
+    <w:p>
+      <w:r>
+        <w:rPr>
+          <w:b/>
+          <w:bCs/>
+        </w:rPr>
+        <w:t>Nombre</w:t>
+      </w:r>
+      <w:r>
+        <w:t xml:space="preserve">: </w:t>
+      </w:r>
+    </w:p>
+    <w:p/>
+    <w:p/>
+    <w:p/>
+    <w:p>
+      <w:pPr>
+        <w:sectPr>
           <w:pgSz w:w="11906" w:h="16838"/>
           <w:pgMar w:top="1417" w:right="1701" w:bottom="1417" w:left="1701" w:header="708" w:footer="708" w:gutter="0"/>
           <w:cols w:space="708"/>
@@ -3893,25 +5038,7 @@
           <w:i/>
           <w:iCs/>
         </w:rPr>
-        <w:t xml:space="preserve">BI </w:t>
-      </w:r>
-      <w:proofErr w:type="spellStart"/>
-      <w:r>
-        <w:rPr>
-          <w:rFonts w:ascii="Calibri" w:hAnsi="Calibri" w:cs="Calibri"/>
-          <w:i/>
-          <w:iCs/>
-        </w:rPr>
-        <w:t>Geek</w:t>
-      </w:r>
-      <w:proofErr w:type="spellEnd"/>
-      <w:r>
-        <w:rPr>
-          <w:rFonts w:ascii="Calibri" w:hAnsi="Calibri" w:cs="Calibri"/>
-          <w:i/>
-          <w:iCs/>
-        </w:rPr>
-        <w:t xml:space="preserve"> Blog</w:t>
+        <w:t>BI Geek Blog</w:t>
       </w:r>
       <w:r>
         <w:rPr>
@@ -3933,7 +5060,7 @@
       </w:pPr>
     </w:p>
     <w:sectPr>
-      <w:headerReference w:type="default" r:id="rId23"/>
+      <w:headerReference w:type="default" r:id="rId31"/>
       <w:pgSz w:w="11906" w:h="16838"/>
       <w:pgMar w:top="1417" w:right="1701" w:bottom="1417" w:left="1701" w:header="708" w:footer="708" w:gutter="0"/>
       <w:cols w:space="708"/>
@@ -4389,7 +5516,7 @@
   <w:abstractNum w:abstractNumId="1" w15:restartNumberingAfterBreak="0">
     <w:nsid w:val="12190A0A"/>
     <w:multiLevelType w:val="hybridMultilevel"/>
-    <w:tmpl w:val="8634F34E"/>
+    <w:tmpl w:val="99469206"/>
     <w:lvl w:ilvl="0" w:tplc="0C0A0001">
       <w:start w:val="1"/>
       <w:numFmt w:val="bullet"/>
@@ -4711,95 +5838,9 @@
     </w:lvl>
   </w:abstractNum>
   <w:abstractNum w:abstractNumId="4" w15:restartNumberingAfterBreak="0">
-    <w:nsid w:val="6EFF7AAC"/>
+    <w:nsid w:val="3F4F0502"/>
     <w:multiLevelType w:val="hybridMultilevel"/>
-    <w:tmpl w:val="2D88298C"/>
-    <w:lvl w:ilvl="0" w:tplc="0C0A0017">
-      <w:start w:val="1"/>
-      <w:numFmt w:val="lowerLetter"/>
-      <w:lvlText w:val="%1)"/>
-      <w:lvlJc w:val="left"/>
-      <w:pPr>
-        <w:ind w:left="1117" w:hanging="360"/>
-      </w:pPr>
-    </w:lvl>
-    <w:lvl w:ilvl="1" w:tplc="0C0A0019" w:tentative="1">
-      <w:start w:val="1"/>
-      <w:numFmt w:val="lowerLetter"/>
-      <w:lvlText w:val="%2."/>
-      <w:lvlJc w:val="left"/>
-      <w:pPr>
-        <w:ind w:left="1837" w:hanging="360"/>
-      </w:pPr>
-    </w:lvl>
-    <w:lvl w:ilvl="2" w:tplc="0C0A001B" w:tentative="1">
-      <w:start w:val="1"/>
-      <w:numFmt w:val="lowerRoman"/>
-      <w:lvlText w:val="%3."/>
-      <w:lvlJc w:val="right"/>
-      <w:pPr>
-        <w:ind w:left="2557" w:hanging="180"/>
-      </w:pPr>
-    </w:lvl>
-    <w:lvl w:ilvl="3" w:tplc="0C0A000F" w:tentative="1">
-      <w:start w:val="1"/>
-      <w:numFmt w:val="decimal"/>
-      <w:lvlText w:val="%4."/>
-      <w:lvlJc w:val="left"/>
-      <w:pPr>
-        <w:ind w:left="3277" w:hanging="360"/>
-      </w:pPr>
-    </w:lvl>
-    <w:lvl w:ilvl="4" w:tplc="0C0A0019" w:tentative="1">
-      <w:start w:val="1"/>
-      <w:numFmt w:val="lowerLetter"/>
-      <w:lvlText w:val="%5."/>
-      <w:lvlJc w:val="left"/>
-      <w:pPr>
-        <w:ind w:left="3997" w:hanging="360"/>
-      </w:pPr>
-    </w:lvl>
-    <w:lvl w:ilvl="5" w:tplc="0C0A001B" w:tentative="1">
-      <w:start w:val="1"/>
-      <w:numFmt w:val="lowerRoman"/>
-      <w:lvlText w:val="%6."/>
-      <w:lvlJc w:val="right"/>
-      <w:pPr>
-        <w:ind w:left="4717" w:hanging="180"/>
-      </w:pPr>
-    </w:lvl>
-    <w:lvl w:ilvl="6" w:tplc="0C0A000F" w:tentative="1">
-      <w:start w:val="1"/>
-      <w:numFmt w:val="decimal"/>
-      <w:lvlText w:val="%7."/>
-      <w:lvlJc w:val="left"/>
-      <w:pPr>
-        <w:ind w:left="5437" w:hanging="360"/>
-      </w:pPr>
-    </w:lvl>
-    <w:lvl w:ilvl="7" w:tplc="0C0A0019" w:tentative="1">
-      <w:start w:val="1"/>
-      <w:numFmt w:val="lowerLetter"/>
-      <w:lvlText w:val="%8."/>
-      <w:lvlJc w:val="left"/>
-      <w:pPr>
-        <w:ind w:left="6157" w:hanging="360"/>
-      </w:pPr>
-    </w:lvl>
-    <w:lvl w:ilvl="8" w:tplc="0C0A001B" w:tentative="1">
-      <w:start w:val="1"/>
-      <w:numFmt w:val="lowerRoman"/>
-      <w:lvlText w:val="%9."/>
-      <w:lvlJc w:val="right"/>
-      <w:pPr>
-        <w:ind w:left="6877" w:hanging="180"/>
-      </w:pPr>
-    </w:lvl>
-  </w:abstractNum>
-  <w:abstractNum w:abstractNumId="5" w15:restartNumberingAfterBreak="0">
-    <w:nsid w:val="730567C1"/>
-    <w:multiLevelType w:val="hybridMultilevel"/>
-    <w:tmpl w:val="4E8A8278"/>
+    <w:tmpl w:val="B344A5EC"/>
     <w:lvl w:ilvl="0" w:tplc="0C0A0001">
       <w:start w:val="1"/>
       <w:numFmt w:val="bullet"/>
@@ -4909,11 +5950,296 @@
       </w:rPr>
     </w:lvl>
   </w:abstractNum>
+  <w:abstractNum w:abstractNumId="5" w15:restartNumberingAfterBreak="0">
+    <w:nsid w:val="6EFF7AAC"/>
+    <w:multiLevelType w:val="hybridMultilevel"/>
+    <w:tmpl w:val="8AB6E0EE"/>
+    <w:lvl w:ilvl="0" w:tplc="0C0A0017">
+      <w:start w:val="1"/>
+      <w:numFmt w:val="lowerLetter"/>
+      <w:lvlText w:val="%1)"/>
+      <w:lvlJc w:val="left"/>
+      <w:pPr>
+        <w:ind w:left="1117" w:hanging="360"/>
+      </w:pPr>
+    </w:lvl>
+    <w:lvl w:ilvl="1" w:tplc="0C0A0019" w:tentative="1">
+      <w:start w:val="1"/>
+      <w:numFmt w:val="lowerLetter"/>
+      <w:lvlText w:val="%2."/>
+      <w:lvlJc w:val="left"/>
+      <w:pPr>
+        <w:ind w:left="1837" w:hanging="360"/>
+      </w:pPr>
+    </w:lvl>
+    <w:lvl w:ilvl="2" w:tplc="0C0A001B" w:tentative="1">
+      <w:start w:val="1"/>
+      <w:numFmt w:val="lowerRoman"/>
+      <w:lvlText w:val="%3."/>
+      <w:lvlJc w:val="right"/>
+      <w:pPr>
+        <w:ind w:left="2557" w:hanging="180"/>
+      </w:pPr>
+    </w:lvl>
+    <w:lvl w:ilvl="3" w:tplc="0C0A000F" w:tentative="1">
+      <w:start w:val="1"/>
+      <w:numFmt w:val="decimal"/>
+      <w:lvlText w:val="%4."/>
+      <w:lvlJc w:val="left"/>
+      <w:pPr>
+        <w:ind w:left="3277" w:hanging="360"/>
+      </w:pPr>
+    </w:lvl>
+    <w:lvl w:ilvl="4" w:tplc="0C0A0019" w:tentative="1">
+      <w:start w:val="1"/>
+      <w:numFmt w:val="lowerLetter"/>
+      <w:lvlText w:val="%5."/>
+      <w:lvlJc w:val="left"/>
+      <w:pPr>
+        <w:ind w:left="3997" w:hanging="360"/>
+      </w:pPr>
+    </w:lvl>
+    <w:lvl w:ilvl="5" w:tplc="0C0A001B" w:tentative="1">
+      <w:start w:val="1"/>
+      <w:numFmt w:val="lowerRoman"/>
+      <w:lvlText w:val="%6."/>
+      <w:lvlJc w:val="right"/>
+      <w:pPr>
+        <w:ind w:left="4717" w:hanging="180"/>
+      </w:pPr>
+    </w:lvl>
+    <w:lvl w:ilvl="6" w:tplc="0C0A000F" w:tentative="1">
+      <w:start w:val="1"/>
+      <w:numFmt w:val="decimal"/>
+      <w:lvlText w:val="%7."/>
+      <w:lvlJc w:val="left"/>
+      <w:pPr>
+        <w:ind w:left="5437" w:hanging="360"/>
+      </w:pPr>
+    </w:lvl>
+    <w:lvl w:ilvl="7" w:tplc="0C0A0019" w:tentative="1">
+      <w:start w:val="1"/>
+      <w:numFmt w:val="lowerLetter"/>
+      <w:lvlText w:val="%8."/>
+      <w:lvlJc w:val="left"/>
+      <w:pPr>
+        <w:ind w:left="6157" w:hanging="360"/>
+      </w:pPr>
+    </w:lvl>
+    <w:lvl w:ilvl="8" w:tplc="0C0A001B" w:tentative="1">
+      <w:start w:val="1"/>
+      <w:numFmt w:val="lowerRoman"/>
+      <w:lvlText w:val="%9."/>
+      <w:lvlJc w:val="right"/>
+      <w:pPr>
+        <w:ind w:left="6877" w:hanging="180"/>
+      </w:pPr>
+    </w:lvl>
+  </w:abstractNum>
+  <w:abstractNum w:abstractNumId="6" w15:restartNumberingAfterBreak="0">
+    <w:nsid w:val="730567C1"/>
+    <w:multiLevelType w:val="hybridMultilevel"/>
+    <w:tmpl w:val="4E8A8278"/>
+    <w:lvl w:ilvl="0" w:tplc="0C0A0001">
+      <w:start w:val="1"/>
+      <w:numFmt w:val="bullet"/>
+      <w:lvlText w:val=""/>
+      <w:lvlJc w:val="left"/>
+      <w:pPr>
+        <w:ind w:left="1117" w:hanging="360"/>
+      </w:pPr>
+      <w:rPr>
+        <w:rFonts w:ascii="Symbol" w:hAnsi="Symbol" w:hint="default"/>
+      </w:rPr>
+    </w:lvl>
+    <w:lvl w:ilvl="1" w:tplc="0C0A0003" w:tentative="1">
+      <w:start w:val="1"/>
+      <w:numFmt w:val="bullet"/>
+      <w:lvlText w:val="o"/>
+      <w:lvlJc w:val="left"/>
+      <w:pPr>
+        <w:ind w:left="1837" w:hanging="360"/>
+      </w:pPr>
+      <w:rPr>
+        <w:rFonts w:ascii="Courier New" w:hAnsi="Courier New" w:cs="Courier New" w:hint="default"/>
+      </w:rPr>
+    </w:lvl>
+    <w:lvl w:ilvl="2" w:tplc="0C0A0005" w:tentative="1">
+      <w:start w:val="1"/>
+      <w:numFmt w:val="bullet"/>
+      <w:lvlText w:val=""/>
+      <w:lvlJc w:val="left"/>
+      <w:pPr>
+        <w:ind w:left="2557" w:hanging="360"/>
+      </w:pPr>
+      <w:rPr>
+        <w:rFonts w:ascii="Wingdings" w:hAnsi="Wingdings" w:hint="default"/>
+      </w:rPr>
+    </w:lvl>
+    <w:lvl w:ilvl="3" w:tplc="0C0A0001" w:tentative="1">
+      <w:start w:val="1"/>
+      <w:numFmt w:val="bullet"/>
+      <w:lvlText w:val=""/>
+      <w:lvlJc w:val="left"/>
+      <w:pPr>
+        <w:ind w:left="3277" w:hanging="360"/>
+      </w:pPr>
+      <w:rPr>
+        <w:rFonts w:ascii="Symbol" w:hAnsi="Symbol" w:hint="default"/>
+      </w:rPr>
+    </w:lvl>
+    <w:lvl w:ilvl="4" w:tplc="0C0A0003" w:tentative="1">
+      <w:start w:val="1"/>
+      <w:numFmt w:val="bullet"/>
+      <w:lvlText w:val="o"/>
+      <w:lvlJc w:val="left"/>
+      <w:pPr>
+        <w:ind w:left="3997" w:hanging="360"/>
+      </w:pPr>
+      <w:rPr>
+        <w:rFonts w:ascii="Courier New" w:hAnsi="Courier New" w:cs="Courier New" w:hint="default"/>
+      </w:rPr>
+    </w:lvl>
+    <w:lvl w:ilvl="5" w:tplc="0C0A0005" w:tentative="1">
+      <w:start w:val="1"/>
+      <w:numFmt w:val="bullet"/>
+      <w:lvlText w:val=""/>
+      <w:lvlJc w:val="left"/>
+      <w:pPr>
+        <w:ind w:left="4717" w:hanging="360"/>
+      </w:pPr>
+      <w:rPr>
+        <w:rFonts w:ascii="Wingdings" w:hAnsi="Wingdings" w:hint="default"/>
+      </w:rPr>
+    </w:lvl>
+    <w:lvl w:ilvl="6" w:tplc="0C0A0001" w:tentative="1">
+      <w:start w:val="1"/>
+      <w:numFmt w:val="bullet"/>
+      <w:lvlText w:val=""/>
+      <w:lvlJc w:val="left"/>
+      <w:pPr>
+        <w:ind w:left="5437" w:hanging="360"/>
+      </w:pPr>
+      <w:rPr>
+        <w:rFonts w:ascii="Symbol" w:hAnsi="Symbol" w:hint="default"/>
+      </w:rPr>
+    </w:lvl>
+    <w:lvl w:ilvl="7" w:tplc="0C0A0003" w:tentative="1">
+      <w:start w:val="1"/>
+      <w:numFmt w:val="bullet"/>
+      <w:lvlText w:val="o"/>
+      <w:lvlJc w:val="left"/>
+      <w:pPr>
+        <w:ind w:left="6157" w:hanging="360"/>
+      </w:pPr>
+      <w:rPr>
+        <w:rFonts w:ascii="Courier New" w:hAnsi="Courier New" w:cs="Courier New" w:hint="default"/>
+      </w:rPr>
+    </w:lvl>
+    <w:lvl w:ilvl="8" w:tplc="0C0A0005" w:tentative="1">
+      <w:start w:val="1"/>
+      <w:numFmt w:val="bullet"/>
+      <w:lvlText w:val=""/>
+      <w:lvlJc w:val="left"/>
+      <w:pPr>
+        <w:ind w:left="6877" w:hanging="360"/>
+      </w:pPr>
+      <w:rPr>
+        <w:rFonts w:ascii="Wingdings" w:hAnsi="Wingdings" w:hint="default"/>
+      </w:rPr>
+    </w:lvl>
+  </w:abstractNum>
+  <w:abstractNum w:abstractNumId="7" w15:restartNumberingAfterBreak="0">
+    <w:nsid w:val="73426AF9"/>
+    <w:multiLevelType w:val="hybridMultilevel"/>
+    <w:tmpl w:val="1ADA9C32"/>
+    <w:lvl w:ilvl="0" w:tplc="0C0A0017">
+      <w:start w:val="1"/>
+      <w:numFmt w:val="lowerLetter"/>
+      <w:lvlText w:val="%1)"/>
+      <w:lvlJc w:val="left"/>
+      <w:pPr>
+        <w:ind w:left="1117" w:hanging="360"/>
+      </w:pPr>
+    </w:lvl>
+    <w:lvl w:ilvl="1" w:tplc="0C0A0019" w:tentative="1">
+      <w:start w:val="1"/>
+      <w:numFmt w:val="lowerLetter"/>
+      <w:lvlText w:val="%2."/>
+      <w:lvlJc w:val="left"/>
+      <w:pPr>
+        <w:ind w:left="1837" w:hanging="360"/>
+      </w:pPr>
+    </w:lvl>
+    <w:lvl w:ilvl="2" w:tplc="0C0A001B" w:tentative="1">
+      <w:start w:val="1"/>
+      <w:numFmt w:val="lowerRoman"/>
+      <w:lvlText w:val="%3."/>
+      <w:lvlJc w:val="right"/>
+      <w:pPr>
+        <w:ind w:left="2557" w:hanging="180"/>
+      </w:pPr>
+    </w:lvl>
+    <w:lvl w:ilvl="3" w:tplc="0C0A000F" w:tentative="1">
+      <w:start w:val="1"/>
+      <w:numFmt w:val="decimal"/>
+      <w:lvlText w:val="%4."/>
+      <w:lvlJc w:val="left"/>
+      <w:pPr>
+        <w:ind w:left="3277" w:hanging="360"/>
+      </w:pPr>
+    </w:lvl>
+    <w:lvl w:ilvl="4" w:tplc="0C0A0019" w:tentative="1">
+      <w:start w:val="1"/>
+      <w:numFmt w:val="lowerLetter"/>
+      <w:lvlText w:val="%5."/>
+      <w:lvlJc w:val="left"/>
+      <w:pPr>
+        <w:ind w:left="3997" w:hanging="360"/>
+      </w:pPr>
+    </w:lvl>
+    <w:lvl w:ilvl="5" w:tplc="0C0A001B" w:tentative="1">
+      <w:start w:val="1"/>
+      <w:numFmt w:val="lowerRoman"/>
+      <w:lvlText w:val="%6."/>
+      <w:lvlJc w:val="right"/>
+      <w:pPr>
+        <w:ind w:left="4717" w:hanging="180"/>
+      </w:pPr>
+    </w:lvl>
+    <w:lvl w:ilvl="6" w:tplc="0C0A000F" w:tentative="1">
+      <w:start w:val="1"/>
+      <w:numFmt w:val="decimal"/>
+      <w:lvlText w:val="%7."/>
+      <w:lvlJc w:val="left"/>
+      <w:pPr>
+        <w:ind w:left="5437" w:hanging="360"/>
+      </w:pPr>
+    </w:lvl>
+    <w:lvl w:ilvl="7" w:tplc="0C0A0019" w:tentative="1">
+      <w:start w:val="1"/>
+      <w:numFmt w:val="lowerLetter"/>
+      <w:lvlText w:val="%8."/>
+      <w:lvlJc w:val="left"/>
+      <w:pPr>
+        <w:ind w:left="6157" w:hanging="360"/>
+      </w:pPr>
+    </w:lvl>
+    <w:lvl w:ilvl="8" w:tplc="0C0A001B" w:tentative="1">
+      <w:start w:val="1"/>
+      <w:numFmt w:val="lowerRoman"/>
+      <w:lvlText w:val="%9."/>
+      <w:lvlJc w:val="right"/>
+      <w:pPr>
+        <w:ind w:left="6877" w:hanging="180"/>
+      </w:pPr>
+    </w:lvl>
+  </w:abstractNum>
   <w:num w:numId="1">
     <w:abstractNumId w:val="3"/>
   </w:num>
   <w:num w:numId="2">
-    <w:abstractNumId w:val="5"/>
+    <w:abstractNumId w:val="6"/>
   </w:num>
   <w:num w:numId="3">
     <w:abstractNumId w:val="2"/>
@@ -4925,6 +6251,12 @@
     <w:abstractNumId w:val="1"/>
   </w:num>
   <w:num w:numId="6">
+    <w:abstractNumId w:val="5"/>
+  </w:num>
+  <w:num w:numId="7">
+    <w:abstractNumId w:val="7"/>
+  </w:num>
+  <w:num w:numId="8">
     <w:abstractNumId w:val="4"/>
   </w:num>
   <w:numIdMacAtCleanup w:val="6"/>
@@ -5418,6 +6750,7 @@
   <w:style w:type="character" w:default="1" w:styleId="Fuentedeprrafopredeter">
     <w:name w:val="Default Paragraph Font"/>
     <w:uiPriority w:val="1"/>
+    <w:semiHidden/>
     <w:unhideWhenUsed/>
   </w:style>
   <w:style w:type="table" w:default="1" w:styleId="Tablanormal">

</xml_diff>

<commit_message>
BBDD_ PEC2 - Finalizada
</commit_message>
<xml_diff>
--- a/2019-20/PrimerSemestre/BBDD/Practica_3/mariousm_DW_PEC2.docx
+++ b/2019-20/PrimerSemestre/BBDD/Practica_3/mariousm_DW_PEC2.docx
@@ -300,7 +300,7 @@
               <w:jc w:val="center"/>
               <w:outlineLvl w:val="0"/>
             </w:pPr>
-            <w:bookmarkStart w:id="1" w:name="_Toc69812635"/>
+            <w:bookmarkStart w:id="1" w:name="_Toc69905373"/>
             <w:r>
               <w:t>Índice de Contenido</w:t>
             </w:r>
@@ -309,7 +309,6 @@
         </w:tc>
       </w:tr>
     </w:tbl>
-    <w:p/>
     <w:sdt>
       <w:sdtPr>
         <w:rPr>
@@ -372,7 +371,7 @@
             </w:rPr>
             <w:fldChar w:fldCharType="separate"/>
           </w:r>
-          <w:hyperlink w:anchor="_Toc69812635" w:history="1">
+          <w:hyperlink w:anchor="_Toc69905373" w:history="1">
             <w:r>
               <w:rPr>
                 <w:rStyle w:val="Hipervnculo"/>
@@ -399,7 +398,7 @@
                 <w:noProof/>
                 <w:webHidden/>
               </w:rPr>
-              <w:instrText xml:space="preserve"> PAGEREF _Toc69812635 \h </w:instrText>
+              <w:instrText xml:space="preserve"> PAGEREF _Toc69905373 \h </w:instrText>
             </w:r>
             <w:r>
               <w:rPr>
@@ -443,7 +442,7 @@
               <w:lang w:eastAsia="es-ES"/>
             </w:rPr>
           </w:pPr>
-          <w:hyperlink w:anchor="_Toc69812636" w:history="1">
+          <w:hyperlink w:anchor="_Toc69905374" w:history="1">
             <w:r>
               <w:rPr>
                 <w:rStyle w:val="Hipervnculo"/>
@@ -470,7 +469,7 @@
                 <w:noProof/>
                 <w:webHidden/>
               </w:rPr>
-              <w:instrText xml:space="preserve"> PAGEREF _Toc69812636 \h </w:instrText>
+              <w:instrText xml:space="preserve"> PAGEREF _Toc69905374 \h </w:instrText>
             </w:r>
             <w:r>
               <w:rPr>
@@ -514,7 +513,7 @@
               <w:lang w:eastAsia="es-ES"/>
             </w:rPr>
           </w:pPr>
-          <w:hyperlink w:anchor="_Toc69812637" w:history="1">
+          <w:hyperlink w:anchor="_Toc69905375" w:history="1">
             <w:r>
               <w:rPr>
                 <w:rStyle w:val="Hipervnculo"/>
@@ -541,7 +540,7 @@
                 <w:noProof/>
                 <w:webHidden/>
               </w:rPr>
-              <w:instrText xml:space="preserve"> PAGEREF _Toc69812637 \h </w:instrText>
+              <w:instrText xml:space="preserve"> PAGEREF _Toc69905375 \h </w:instrText>
             </w:r>
             <w:r>
               <w:rPr>
@@ -586,7 +585,7 @@
               <w:lang w:eastAsia="es-ES"/>
             </w:rPr>
           </w:pPr>
-          <w:hyperlink w:anchor="_Toc69812638" w:history="1">
+          <w:hyperlink w:anchor="_Toc69905376" w:history="1">
             <w:r>
               <w:rPr>
                 <w:rStyle w:val="Hipervnculo"/>
@@ -630,7 +629,7 @@
                 <w:noProof/>
                 <w:webHidden/>
               </w:rPr>
-              <w:instrText xml:space="preserve"> PAGEREF _Toc69812638 \h </w:instrText>
+              <w:instrText xml:space="preserve"> PAGEREF _Toc69905376 \h </w:instrText>
             </w:r>
             <w:r>
               <w:rPr>
@@ -650,7 +649,7 @@
                 <w:noProof/>
                 <w:webHidden/>
               </w:rPr>
-              <w:t>6</w:t>
+              <w:t>7</w:t>
             </w:r>
             <w:r>
               <w:rPr>
@@ -674,7 +673,7 @@
               <w:lang w:eastAsia="es-ES"/>
             </w:rPr>
           </w:pPr>
-          <w:hyperlink w:anchor="_Toc69812639" w:history="1">
+          <w:hyperlink w:anchor="_Toc69905377" w:history="1">
             <w:r>
               <w:rPr>
                 <w:rStyle w:val="Hipervnculo"/>
@@ -718,7 +717,7 @@
                 <w:noProof/>
                 <w:webHidden/>
               </w:rPr>
-              <w:instrText xml:space="preserve"> PAGEREF _Toc69812639 \h </w:instrText>
+              <w:instrText xml:space="preserve"> PAGEREF _Toc69905377 \h </w:instrText>
             </w:r>
             <w:r>
               <w:rPr>
@@ -738,7 +737,7 @@
                 <w:noProof/>
                 <w:webHidden/>
               </w:rPr>
-              <w:t>6</w:t>
+              <w:t>7</w:t>
             </w:r>
             <w:r>
               <w:rPr>
@@ -762,7 +761,7 @@
               <w:lang w:eastAsia="es-ES"/>
             </w:rPr>
           </w:pPr>
-          <w:hyperlink w:anchor="_Toc69812640" w:history="1">
+          <w:hyperlink w:anchor="_Toc69905378" w:history="1">
             <w:r>
               <w:rPr>
                 <w:rStyle w:val="Hipervnculo"/>
@@ -806,7 +805,7 @@
                 <w:noProof/>
                 <w:webHidden/>
               </w:rPr>
-              <w:instrText xml:space="preserve"> PAGEREF _Toc69812640 \h </w:instrText>
+              <w:instrText xml:space="preserve"> PAGEREF _Toc69905378 \h </w:instrText>
             </w:r>
             <w:r>
               <w:rPr>
@@ -826,7 +825,7 @@
                 <w:noProof/>
                 <w:webHidden/>
               </w:rPr>
-              <w:t>7</w:t>
+              <w:t>8</w:t>
             </w:r>
             <w:r>
               <w:rPr>
@@ -850,7 +849,7 @@
               <w:lang w:eastAsia="es-ES"/>
             </w:rPr>
           </w:pPr>
-          <w:hyperlink w:anchor="_Toc69812641" w:history="1">
+          <w:hyperlink w:anchor="_Toc69905379" w:history="1">
             <w:r>
               <w:rPr>
                 <w:rStyle w:val="Hipervnculo"/>
@@ -894,7 +893,7 @@
                 <w:noProof/>
                 <w:webHidden/>
               </w:rPr>
-              <w:instrText xml:space="preserve"> PAGEREF _Toc69812641 \h </w:instrText>
+              <w:instrText xml:space="preserve"> PAGEREF _Toc69905379 \h </w:instrText>
             </w:r>
             <w:r>
               <w:rPr>
@@ -914,7 +913,7 @@
                 <w:noProof/>
                 <w:webHidden/>
               </w:rPr>
-              <w:t>10</w:t>
+              <w:t>11</w:t>
             </w:r>
             <w:r>
               <w:rPr>
@@ -938,7 +937,7 @@
               <w:lang w:eastAsia="es-ES"/>
             </w:rPr>
           </w:pPr>
-          <w:hyperlink w:anchor="_Toc69812642" w:history="1">
+          <w:hyperlink w:anchor="_Toc69905380" w:history="1">
             <w:r>
               <w:rPr>
                 <w:rStyle w:val="Hipervnculo"/>
@@ -982,7 +981,7 @@
                 <w:noProof/>
                 <w:webHidden/>
               </w:rPr>
-              <w:instrText xml:space="preserve"> PAGEREF _Toc69812642 \h </w:instrText>
+              <w:instrText xml:space="preserve"> PAGEREF _Toc69905380 \h </w:instrText>
             </w:r>
             <w:r>
               <w:rPr>
@@ -1002,7 +1001,7 @@
                 <w:noProof/>
                 <w:webHidden/>
               </w:rPr>
-              <w:t>11</w:t>
+              <w:t>12</w:t>
             </w:r>
             <w:r>
               <w:rPr>
@@ -1027,7 +1026,7 @@
               <w:lang w:eastAsia="es-ES"/>
             </w:rPr>
           </w:pPr>
-          <w:hyperlink w:anchor="_Toc69812643" w:history="1">
+          <w:hyperlink w:anchor="_Toc69905381" w:history="1">
             <w:r>
               <w:rPr>
                 <w:rStyle w:val="Hipervnculo"/>
@@ -1050,7 +1049,7 @@
                 <w:rStyle w:val="Hipervnculo"/>
                 <w:noProof/>
               </w:rPr>
-              <w:t>Bibliografía</w:t>
+              <w:t>Parte práctica</w:t>
             </w:r>
             <w:r>
               <w:rPr>
@@ -1071,7 +1070,7 @@
                 <w:noProof/>
                 <w:webHidden/>
               </w:rPr>
-              <w:instrText xml:space="preserve"> PAGEREF _Toc69812643 \h </w:instrText>
+              <w:instrText xml:space="preserve"> PAGEREF _Toc69905381 \h </w:instrText>
             </w:r>
             <w:r>
               <w:rPr>
@@ -1091,7 +1090,184 @@
                 <w:noProof/>
                 <w:webHidden/>
               </w:rPr>
-              <w:t>13</w:t>
+              <w:t>14</w:t>
+            </w:r>
+            <w:r>
+              <w:rPr>
+                <w:noProof/>
+                <w:webHidden/>
+              </w:rPr>
+              <w:fldChar w:fldCharType="end"/>
+            </w:r>
+          </w:hyperlink>
+        </w:p>
+        <w:p>
+          <w:pPr>
+            <w:pStyle w:val="TDC2"/>
+            <w:tabs>
+              <w:tab w:val="left" w:pos="1320"/>
+            </w:tabs>
+            <w:rPr>
+              <w:rFonts w:eastAsiaTheme="minorEastAsia"/>
+              <w:noProof/>
+              <w:sz w:val="22"/>
+              <w:lang w:eastAsia="es-ES"/>
+            </w:rPr>
+          </w:pPr>
+          <w:hyperlink w:anchor="_Toc69905382" w:history="1">
+            <w:r>
+              <w:rPr>
+                <w:rStyle w:val="Hipervnculo"/>
+                <w:rFonts w:ascii="LM Roman 12" w:hAnsi="LM Roman 12"/>
+                <w:noProof/>
+              </w:rPr>
+              <w:t>2.1.</w:t>
+            </w:r>
+            <w:r>
+              <w:rPr>
+                <w:rFonts w:eastAsiaTheme="minorEastAsia"/>
+                <w:noProof/>
+                <w:sz w:val="22"/>
+                <w:lang w:eastAsia="es-ES"/>
+              </w:rPr>
+              <w:tab/>
+            </w:r>
+            <w:r>
+              <w:rPr>
+                <w:rStyle w:val="Hipervnculo"/>
+                <w:noProof/>
+              </w:rPr>
+              <w:t>Pregunta 5</w:t>
+            </w:r>
+            <w:r>
+              <w:rPr>
+                <w:noProof/>
+                <w:webHidden/>
+              </w:rPr>
+              <w:tab/>
+            </w:r>
+            <w:r>
+              <w:rPr>
+                <w:noProof/>
+                <w:webHidden/>
+              </w:rPr>
+              <w:fldChar w:fldCharType="begin"/>
+            </w:r>
+            <w:r>
+              <w:rPr>
+                <w:noProof/>
+                <w:webHidden/>
+              </w:rPr>
+              <w:instrText xml:space="preserve"> PAGEREF _Toc69905382 \h </w:instrText>
+            </w:r>
+            <w:r>
+              <w:rPr>
+                <w:noProof/>
+                <w:webHidden/>
+              </w:rPr>
+            </w:r>
+            <w:r>
+              <w:rPr>
+                <w:noProof/>
+                <w:webHidden/>
+              </w:rPr>
+              <w:fldChar w:fldCharType="separate"/>
+            </w:r>
+            <w:r>
+              <w:rPr>
+                <w:noProof/>
+                <w:webHidden/>
+              </w:rPr>
+              <w:t>14</w:t>
+            </w:r>
+            <w:r>
+              <w:rPr>
+                <w:noProof/>
+                <w:webHidden/>
+              </w:rPr>
+              <w:fldChar w:fldCharType="end"/>
+            </w:r>
+          </w:hyperlink>
+        </w:p>
+        <w:p>
+          <w:pPr>
+            <w:pStyle w:val="TDC1"/>
+            <w:tabs>
+              <w:tab w:val="left" w:pos="880"/>
+              <w:tab w:val="right" w:leader="dot" w:pos="8494"/>
+            </w:tabs>
+            <w:rPr>
+              <w:rFonts w:eastAsiaTheme="minorEastAsia"/>
+              <w:noProof/>
+              <w:sz w:val="22"/>
+              <w:lang w:eastAsia="es-ES"/>
+            </w:rPr>
+          </w:pPr>
+          <w:hyperlink w:anchor="_Toc69905383" w:history="1">
+            <w:r>
+              <w:rPr>
+                <w:rStyle w:val="Hipervnculo"/>
+                <w:rFonts w:ascii="LM Roman 12" w:hAnsi="LM Roman 12"/>
+                <w:noProof/>
+              </w:rPr>
+              <w:t>3.</w:t>
+            </w:r>
+            <w:r>
+              <w:rPr>
+                <w:rFonts w:eastAsiaTheme="minorEastAsia"/>
+                <w:noProof/>
+                <w:sz w:val="22"/>
+                <w:lang w:eastAsia="es-ES"/>
+              </w:rPr>
+              <w:tab/>
+            </w:r>
+            <w:r>
+              <w:rPr>
+                <w:rStyle w:val="Hipervnculo"/>
+                <w:noProof/>
+              </w:rPr>
+              <w:t>Bibliografía</w:t>
+            </w:r>
+            <w:r>
+              <w:rPr>
+                <w:noProof/>
+                <w:webHidden/>
+              </w:rPr>
+              <w:tab/>
+            </w:r>
+            <w:r>
+              <w:rPr>
+                <w:noProof/>
+                <w:webHidden/>
+              </w:rPr>
+              <w:fldChar w:fldCharType="begin"/>
+            </w:r>
+            <w:r>
+              <w:rPr>
+                <w:noProof/>
+                <w:webHidden/>
+              </w:rPr>
+              <w:instrText xml:space="preserve"> PAGEREF _Toc69905383 \h </w:instrText>
+            </w:r>
+            <w:r>
+              <w:rPr>
+                <w:noProof/>
+                <w:webHidden/>
+              </w:rPr>
+            </w:r>
+            <w:r>
+              <w:rPr>
+                <w:noProof/>
+                <w:webHidden/>
+              </w:rPr>
+              <w:fldChar w:fldCharType="separate"/>
+            </w:r>
+            <w:r>
+              <w:rPr>
+                <w:noProof/>
+                <w:webHidden/>
+              </w:rPr>
+              <w:t>25</w:t>
             </w:r>
             <w:r>
               <w:rPr>
@@ -1171,7 +1347,7 @@
               <w:jc w:val="center"/>
               <w:outlineLvl w:val="0"/>
             </w:pPr>
-            <w:bookmarkStart w:id="2" w:name="_Toc69812636"/>
+            <w:bookmarkStart w:id="2" w:name="_Toc69905374"/>
             <w:r>
               <w:t>Índice de tablas</w:t>
             </w:r>
@@ -1209,7 +1385,7 @@
       <w:r>
         <w:fldChar w:fldCharType="separate"/>
       </w:r>
-      <w:hyperlink w:anchor="_Toc69812644" w:history="1">
+      <w:hyperlink w:anchor="_Toc69905384" w:history="1">
         <w:r>
           <w:rPr>
             <w:rStyle w:val="Hipervnculo"/>
@@ -1236,7 +1412,7 @@
             <w:noProof/>
             <w:webHidden/>
           </w:rPr>
-          <w:instrText xml:space="preserve"> PAGEREF _Toc69812644 \h </w:instrText>
+          <w:instrText xml:space="preserve"> PAGEREF _Toc69905384 \h </w:instrText>
         </w:r>
         <w:r>
           <w:rPr>
@@ -1256,7 +1432,7 @@
             <w:noProof/>
             <w:webHidden/>
           </w:rPr>
-          <w:t>6</w:t>
+          <w:t>7</w:t>
         </w:r>
         <w:r>
           <w:rPr>
@@ -1329,7 +1505,7 @@
               <w:jc w:val="center"/>
               <w:outlineLvl w:val="0"/>
             </w:pPr>
-            <w:bookmarkStart w:id="3" w:name="_Toc69812637"/>
+            <w:bookmarkStart w:id="3" w:name="_Toc69905375"/>
             <w:r>
               <w:t xml:space="preserve">Índice de </w:t>
             </w:r>
@@ -1370,7 +1546,7 @@
       <w:r>
         <w:fldChar w:fldCharType="separate"/>
       </w:r>
-      <w:hyperlink w:anchor="_Toc69812645" w:history="1">
+      <w:hyperlink w:anchor="_Toc69905385" w:history="1">
         <w:r>
           <w:rPr>
             <w:rStyle w:val="Hipervnculo"/>
@@ -1397,7 +1573,7 @@
             <w:noProof/>
             <w:webHidden/>
           </w:rPr>
-          <w:instrText xml:space="preserve"> PAGEREF _Toc69812645 \h </w:instrText>
+          <w:instrText xml:space="preserve"> PAGEREF _Toc69905385 \h </w:instrText>
         </w:r>
         <w:r>
           <w:rPr>
@@ -1417,7 +1593,7 @@
             <w:noProof/>
             <w:webHidden/>
           </w:rPr>
-          <w:t>7</w:t>
+          <w:t>8</w:t>
         </w:r>
         <w:r>
           <w:rPr>
@@ -1441,7 +1617,7 @@
           <w:lang w:eastAsia="es-ES"/>
         </w:rPr>
       </w:pPr>
-      <w:hyperlink w:anchor="_Toc69812646" w:history="1">
+      <w:hyperlink w:anchor="_Toc69905386" w:history="1">
         <w:r>
           <w:rPr>
             <w:rStyle w:val="Hipervnculo"/>
@@ -1468,7 +1644,7 @@
             <w:noProof/>
             <w:webHidden/>
           </w:rPr>
-          <w:instrText xml:space="preserve"> PAGEREF _Toc69812646 \h </w:instrText>
+          <w:instrText xml:space="preserve"> PAGEREF _Toc69905386 \h </w:instrText>
         </w:r>
         <w:r>
           <w:rPr>
@@ -1488,7 +1664,7 @@
             <w:noProof/>
             <w:webHidden/>
           </w:rPr>
-          <w:t>8</w:t>
+          <w:t>9</w:t>
         </w:r>
         <w:r>
           <w:rPr>
@@ -1512,7 +1688,7 @@
           <w:lang w:eastAsia="es-ES"/>
         </w:rPr>
       </w:pPr>
-      <w:hyperlink w:anchor="_Toc69812647" w:history="1">
+      <w:hyperlink w:anchor="_Toc69905387" w:history="1">
         <w:r>
           <w:rPr>
             <w:rStyle w:val="Hipervnculo"/>
@@ -1539,7 +1715,7 @@
             <w:noProof/>
             <w:webHidden/>
           </w:rPr>
-          <w:instrText xml:space="preserve"> PAGEREF _Toc69812647 \h </w:instrText>
+          <w:instrText xml:space="preserve"> PAGEREF _Toc69905387 \h </w:instrText>
         </w:r>
         <w:r>
           <w:rPr>
@@ -1559,7 +1735,7 @@
             <w:noProof/>
             <w:webHidden/>
           </w:rPr>
-          <w:t>10</w:t>
+          <w:t>11</w:t>
         </w:r>
         <w:r>
           <w:rPr>
@@ -1583,7 +1759,7 @@
           <w:lang w:eastAsia="es-ES"/>
         </w:rPr>
       </w:pPr>
-      <w:hyperlink w:anchor="_Toc69812648" w:history="1">
+      <w:hyperlink w:anchor="_Toc69905388" w:history="1">
         <w:r>
           <w:rPr>
             <w:rStyle w:val="Hipervnculo"/>
@@ -1610,7 +1786,7 @@
             <w:noProof/>
             <w:webHidden/>
           </w:rPr>
-          <w:instrText xml:space="preserve"> PAGEREF _Toc69812648 \h </w:instrText>
+          <w:instrText xml:space="preserve"> PAGEREF _Toc69905388 \h </w:instrText>
         </w:r>
         <w:r>
           <w:rPr>
@@ -1630,7 +1806,7 @@
             <w:noProof/>
             <w:webHidden/>
           </w:rPr>
-          <w:t>11</w:t>
+          <w:t>12</w:t>
         </w:r>
         <w:r>
           <w:rPr>
@@ -1654,7 +1830,7 @@
           <w:lang w:eastAsia="es-ES"/>
         </w:rPr>
       </w:pPr>
-      <w:hyperlink w:anchor="_Toc69812649" w:history="1">
+      <w:hyperlink w:anchor="_Toc69905389" w:history="1">
         <w:r>
           <w:rPr>
             <w:rStyle w:val="Hipervnculo"/>
@@ -1681,7 +1857,7 @@
             <w:noProof/>
             <w:webHidden/>
           </w:rPr>
-          <w:instrText xml:space="preserve"> PAGEREF _Toc69812649 \h </w:instrText>
+          <w:instrText xml:space="preserve"> PAGEREF _Toc69905389 \h </w:instrText>
         </w:r>
         <w:r>
           <w:rPr>
@@ -1701,7 +1877,1498 @@
             <w:noProof/>
             <w:webHidden/>
           </w:rPr>
-          <w:t>11</w:t>
+          <w:t>12</w:t>
+        </w:r>
+        <w:r>
+          <w:rPr>
+            <w:noProof/>
+            <w:webHidden/>
+          </w:rPr>
+          <w:fldChar w:fldCharType="end"/>
+        </w:r>
+      </w:hyperlink>
+    </w:p>
+    <w:p>
+      <w:pPr>
+        <w:pStyle w:val="Tabladeilustraciones"/>
+        <w:tabs>
+          <w:tab w:val="right" w:leader="dot" w:pos="8494"/>
+        </w:tabs>
+        <w:rPr>
+          <w:rFonts w:eastAsiaTheme="minorEastAsia"/>
+          <w:noProof/>
+          <w:sz w:val="22"/>
+          <w:lang w:eastAsia="es-ES"/>
+        </w:rPr>
+      </w:pPr>
+      <w:hyperlink w:anchor="_Toc69905390" w:history="1">
+        <w:r>
+          <w:rPr>
+            <w:rStyle w:val="Hipervnculo"/>
+            <w:noProof/>
+          </w:rPr>
+          <w:t>Ilustración 6 - Creación de la tabla STG_Denuncias_Infracciones.</w:t>
+        </w:r>
+        <w:r>
+          <w:rPr>
+            <w:noProof/>
+            <w:webHidden/>
+          </w:rPr>
+          <w:tab/>
+        </w:r>
+        <w:r>
+          <w:rPr>
+            <w:noProof/>
+            <w:webHidden/>
+          </w:rPr>
+          <w:fldChar w:fldCharType="begin"/>
+        </w:r>
+        <w:r>
+          <w:rPr>
+            <w:noProof/>
+            <w:webHidden/>
+          </w:rPr>
+          <w:instrText xml:space="preserve"> PAGEREF _Toc69905390 \h </w:instrText>
+        </w:r>
+        <w:r>
+          <w:rPr>
+            <w:noProof/>
+            <w:webHidden/>
+          </w:rPr>
+        </w:r>
+        <w:r>
+          <w:rPr>
+            <w:noProof/>
+            <w:webHidden/>
+          </w:rPr>
+          <w:fldChar w:fldCharType="separate"/>
+        </w:r>
+        <w:r>
+          <w:rPr>
+            <w:noProof/>
+            <w:webHidden/>
+          </w:rPr>
+          <w:t>14</w:t>
+        </w:r>
+        <w:r>
+          <w:rPr>
+            <w:noProof/>
+            <w:webHidden/>
+          </w:rPr>
+          <w:fldChar w:fldCharType="end"/>
+        </w:r>
+      </w:hyperlink>
+    </w:p>
+    <w:p>
+      <w:pPr>
+        <w:pStyle w:val="Tabladeilustraciones"/>
+        <w:tabs>
+          <w:tab w:val="right" w:leader="dot" w:pos="8494"/>
+        </w:tabs>
+        <w:rPr>
+          <w:rFonts w:eastAsiaTheme="minorEastAsia"/>
+          <w:noProof/>
+          <w:sz w:val="22"/>
+          <w:lang w:eastAsia="es-ES"/>
+        </w:rPr>
+      </w:pPr>
+      <w:hyperlink w:anchor="_Toc69905391" w:history="1">
+        <w:r>
+          <w:rPr>
+            <w:rStyle w:val="Hipervnculo"/>
+            <w:noProof/>
+          </w:rPr>
+          <w:t>Ilustración 7 - Comprobación de la creación de la tabla.</w:t>
+        </w:r>
+        <w:r>
+          <w:rPr>
+            <w:noProof/>
+            <w:webHidden/>
+          </w:rPr>
+          <w:tab/>
+        </w:r>
+        <w:r>
+          <w:rPr>
+            <w:noProof/>
+            <w:webHidden/>
+          </w:rPr>
+          <w:fldChar w:fldCharType="begin"/>
+        </w:r>
+        <w:r>
+          <w:rPr>
+            <w:noProof/>
+            <w:webHidden/>
+          </w:rPr>
+          <w:instrText xml:space="preserve"> PAGEREF _Toc69905391 \h </w:instrText>
+        </w:r>
+        <w:r>
+          <w:rPr>
+            <w:noProof/>
+            <w:webHidden/>
+          </w:rPr>
+        </w:r>
+        <w:r>
+          <w:rPr>
+            <w:noProof/>
+            <w:webHidden/>
+          </w:rPr>
+          <w:fldChar w:fldCharType="separate"/>
+        </w:r>
+        <w:r>
+          <w:rPr>
+            <w:noProof/>
+            <w:webHidden/>
+          </w:rPr>
+          <w:t>15</w:t>
+        </w:r>
+        <w:r>
+          <w:rPr>
+            <w:noProof/>
+            <w:webHidden/>
+          </w:rPr>
+          <w:fldChar w:fldCharType="end"/>
+        </w:r>
+      </w:hyperlink>
+    </w:p>
+    <w:p>
+      <w:pPr>
+        <w:pStyle w:val="Tabladeilustraciones"/>
+        <w:tabs>
+          <w:tab w:val="right" w:leader="dot" w:pos="8494"/>
+        </w:tabs>
+        <w:rPr>
+          <w:rFonts w:eastAsiaTheme="minorEastAsia"/>
+          <w:noProof/>
+          <w:sz w:val="22"/>
+          <w:lang w:eastAsia="es-ES"/>
+        </w:rPr>
+      </w:pPr>
+      <w:hyperlink w:anchor="_Toc69905392" w:history="1">
+        <w:r>
+          <w:rPr>
+            <w:rStyle w:val="Hipervnculo"/>
+            <w:noProof/>
+          </w:rPr>
+          <w:t>Ilustración 8 - Selección de la hoja "Datos_tratados".</w:t>
+        </w:r>
+        <w:r>
+          <w:rPr>
+            <w:noProof/>
+            <w:webHidden/>
+          </w:rPr>
+          <w:tab/>
+        </w:r>
+        <w:r>
+          <w:rPr>
+            <w:noProof/>
+            <w:webHidden/>
+          </w:rPr>
+          <w:fldChar w:fldCharType="begin"/>
+        </w:r>
+        <w:r>
+          <w:rPr>
+            <w:noProof/>
+            <w:webHidden/>
+          </w:rPr>
+          <w:instrText xml:space="preserve"> PAGEREF _Toc69905392 \h </w:instrText>
+        </w:r>
+        <w:r>
+          <w:rPr>
+            <w:noProof/>
+            <w:webHidden/>
+          </w:rPr>
+        </w:r>
+        <w:r>
+          <w:rPr>
+            <w:noProof/>
+            <w:webHidden/>
+          </w:rPr>
+          <w:fldChar w:fldCharType="separate"/>
+        </w:r>
+        <w:r>
+          <w:rPr>
+            <w:noProof/>
+            <w:webHidden/>
+          </w:rPr>
+          <w:t>16</w:t>
+        </w:r>
+        <w:r>
+          <w:rPr>
+            <w:noProof/>
+            <w:webHidden/>
+          </w:rPr>
+          <w:fldChar w:fldCharType="end"/>
+        </w:r>
+      </w:hyperlink>
+    </w:p>
+    <w:p>
+      <w:pPr>
+        <w:pStyle w:val="Tabladeilustraciones"/>
+        <w:tabs>
+          <w:tab w:val="right" w:leader="dot" w:pos="8494"/>
+        </w:tabs>
+        <w:rPr>
+          <w:rFonts w:eastAsiaTheme="minorEastAsia"/>
+          <w:noProof/>
+          <w:sz w:val="22"/>
+          <w:lang w:eastAsia="es-ES"/>
+        </w:rPr>
+      </w:pPr>
+      <w:hyperlink w:anchor="_Toc69905393" w:history="1">
+        <w:r>
+          <w:rPr>
+            <w:rStyle w:val="Hipervnculo"/>
+            <w:noProof/>
+          </w:rPr>
+          <w:t>Ilustración 9 - Especificación del comienzo de la fila de lectura.</w:t>
+        </w:r>
+        <w:r>
+          <w:rPr>
+            <w:noProof/>
+            <w:webHidden/>
+          </w:rPr>
+          <w:tab/>
+        </w:r>
+        <w:r>
+          <w:rPr>
+            <w:noProof/>
+            <w:webHidden/>
+          </w:rPr>
+          <w:fldChar w:fldCharType="begin"/>
+        </w:r>
+        <w:r>
+          <w:rPr>
+            <w:noProof/>
+            <w:webHidden/>
+          </w:rPr>
+          <w:instrText xml:space="preserve"> PAGEREF _Toc69905393 \h </w:instrText>
+        </w:r>
+        <w:r>
+          <w:rPr>
+            <w:noProof/>
+            <w:webHidden/>
+          </w:rPr>
+        </w:r>
+        <w:r>
+          <w:rPr>
+            <w:noProof/>
+            <w:webHidden/>
+          </w:rPr>
+          <w:fldChar w:fldCharType="separate"/>
+        </w:r>
+        <w:r>
+          <w:rPr>
+            <w:noProof/>
+            <w:webHidden/>
+          </w:rPr>
+          <w:t>16</w:t>
+        </w:r>
+        <w:r>
+          <w:rPr>
+            <w:noProof/>
+            <w:webHidden/>
+          </w:rPr>
+          <w:fldChar w:fldCharType="end"/>
+        </w:r>
+      </w:hyperlink>
+    </w:p>
+    <w:p>
+      <w:pPr>
+        <w:pStyle w:val="Tabladeilustraciones"/>
+        <w:tabs>
+          <w:tab w:val="right" w:leader="dot" w:pos="8494"/>
+        </w:tabs>
+        <w:rPr>
+          <w:rFonts w:eastAsiaTheme="minorEastAsia"/>
+          <w:noProof/>
+          <w:sz w:val="22"/>
+          <w:lang w:eastAsia="es-ES"/>
+        </w:rPr>
+      </w:pPr>
+      <w:hyperlink w:anchor="_Toc69905394" w:history="1">
+        <w:r>
+          <w:rPr>
+            <w:rStyle w:val="Hipervnculo"/>
+            <w:noProof/>
+          </w:rPr>
+          <w:t>Ilustración 10 - Lectura de los campos a partir de "Get fields from header row".</w:t>
+        </w:r>
+        <w:r>
+          <w:rPr>
+            <w:noProof/>
+            <w:webHidden/>
+          </w:rPr>
+          <w:tab/>
+        </w:r>
+        <w:r>
+          <w:rPr>
+            <w:noProof/>
+            <w:webHidden/>
+          </w:rPr>
+          <w:fldChar w:fldCharType="begin"/>
+        </w:r>
+        <w:r>
+          <w:rPr>
+            <w:noProof/>
+            <w:webHidden/>
+          </w:rPr>
+          <w:instrText xml:space="preserve"> PAGEREF _Toc69905394 \h </w:instrText>
+        </w:r>
+        <w:r>
+          <w:rPr>
+            <w:noProof/>
+            <w:webHidden/>
+          </w:rPr>
+        </w:r>
+        <w:r>
+          <w:rPr>
+            <w:noProof/>
+            <w:webHidden/>
+          </w:rPr>
+          <w:fldChar w:fldCharType="separate"/>
+        </w:r>
+        <w:r>
+          <w:rPr>
+            <w:noProof/>
+            <w:webHidden/>
+          </w:rPr>
+          <w:t>17</w:t>
+        </w:r>
+        <w:r>
+          <w:rPr>
+            <w:noProof/>
+            <w:webHidden/>
+          </w:rPr>
+          <w:fldChar w:fldCharType="end"/>
+        </w:r>
+      </w:hyperlink>
+    </w:p>
+    <w:p>
+      <w:pPr>
+        <w:pStyle w:val="Tabladeilustraciones"/>
+        <w:tabs>
+          <w:tab w:val="right" w:leader="dot" w:pos="8494"/>
+        </w:tabs>
+        <w:rPr>
+          <w:rFonts w:eastAsiaTheme="minorEastAsia"/>
+          <w:noProof/>
+          <w:sz w:val="22"/>
+          <w:lang w:eastAsia="es-ES"/>
+        </w:rPr>
+      </w:pPr>
+      <w:hyperlink w:anchor="_Toc69905395" w:history="1">
+        <w:r>
+          <w:rPr>
+            <w:rStyle w:val="Hipervnculo"/>
+            <w:noProof/>
+          </w:rPr>
+          <w:t>Ilustración 11 - Definición del nombre de los campos y su tipo.</w:t>
+        </w:r>
+        <w:r>
+          <w:rPr>
+            <w:noProof/>
+            <w:webHidden/>
+          </w:rPr>
+          <w:tab/>
+        </w:r>
+        <w:r>
+          <w:rPr>
+            <w:noProof/>
+            <w:webHidden/>
+          </w:rPr>
+          <w:fldChar w:fldCharType="begin"/>
+        </w:r>
+        <w:r>
+          <w:rPr>
+            <w:noProof/>
+            <w:webHidden/>
+          </w:rPr>
+          <w:instrText xml:space="preserve"> PAGEREF _Toc69905395 \h </w:instrText>
+        </w:r>
+        <w:r>
+          <w:rPr>
+            <w:noProof/>
+            <w:webHidden/>
+          </w:rPr>
+        </w:r>
+        <w:r>
+          <w:rPr>
+            <w:noProof/>
+            <w:webHidden/>
+          </w:rPr>
+          <w:fldChar w:fldCharType="separate"/>
+        </w:r>
+        <w:r>
+          <w:rPr>
+            <w:noProof/>
+            <w:webHidden/>
+          </w:rPr>
+          <w:t>17</w:t>
+        </w:r>
+        <w:r>
+          <w:rPr>
+            <w:noProof/>
+            <w:webHidden/>
+          </w:rPr>
+          <w:fldChar w:fldCharType="end"/>
+        </w:r>
+      </w:hyperlink>
+    </w:p>
+    <w:p>
+      <w:pPr>
+        <w:pStyle w:val="Tabladeilustraciones"/>
+        <w:tabs>
+          <w:tab w:val="right" w:leader="dot" w:pos="8494"/>
+        </w:tabs>
+        <w:rPr>
+          <w:rFonts w:eastAsiaTheme="minorEastAsia"/>
+          <w:noProof/>
+          <w:sz w:val="22"/>
+          <w:lang w:eastAsia="es-ES"/>
+        </w:rPr>
+      </w:pPr>
+      <w:hyperlink w:anchor="_Toc69905396" w:history="1">
+        <w:r>
+          <w:rPr>
+            <w:rStyle w:val="Hipervnculo"/>
+            <w:noProof/>
+          </w:rPr>
+          <w:t>Ilustración 12 - Desmarcamos la casilla de la cabecera.</w:t>
+        </w:r>
+        <w:r>
+          <w:rPr>
+            <w:noProof/>
+            <w:webHidden/>
+          </w:rPr>
+          <w:tab/>
+        </w:r>
+        <w:r>
+          <w:rPr>
+            <w:noProof/>
+            <w:webHidden/>
+          </w:rPr>
+          <w:fldChar w:fldCharType="begin"/>
+        </w:r>
+        <w:r>
+          <w:rPr>
+            <w:noProof/>
+            <w:webHidden/>
+          </w:rPr>
+          <w:instrText xml:space="preserve"> PAGEREF _Toc69905396 \h </w:instrText>
+        </w:r>
+        <w:r>
+          <w:rPr>
+            <w:noProof/>
+            <w:webHidden/>
+          </w:rPr>
+        </w:r>
+        <w:r>
+          <w:rPr>
+            <w:noProof/>
+            <w:webHidden/>
+          </w:rPr>
+          <w:fldChar w:fldCharType="separate"/>
+        </w:r>
+        <w:r>
+          <w:rPr>
+            <w:noProof/>
+            <w:webHidden/>
+          </w:rPr>
+          <w:t>18</w:t>
+        </w:r>
+        <w:r>
+          <w:rPr>
+            <w:noProof/>
+            <w:webHidden/>
+          </w:rPr>
+          <w:fldChar w:fldCharType="end"/>
+        </w:r>
+      </w:hyperlink>
+    </w:p>
+    <w:p>
+      <w:pPr>
+        <w:pStyle w:val="Tabladeilustraciones"/>
+        <w:tabs>
+          <w:tab w:val="right" w:leader="dot" w:pos="8494"/>
+        </w:tabs>
+        <w:rPr>
+          <w:rFonts w:eastAsiaTheme="minorEastAsia"/>
+          <w:noProof/>
+          <w:sz w:val="22"/>
+          <w:lang w:eastAsia="es-ES"/>
+        </w:rPr>
+      </w:pPr>
+      <w:hyperlink w:anchor="_Toc69905397" w:history="1">
+        <w:r>
+          <w:rPr>
+            <w:rStyle w:val="Hipervnculo"/>
+            <w:noProof/>
+          </w:rPr>
+          <w:t>Ilustración 13 - Visualización de los datos.</w:t>
+        </w:r>
+        <w:r>
+          <w:rPr>
+            <w:noProof/>
+            <w:webHidden/>
+          </w:rPr>
+          <w:tab/>
+        </w:r>
+        <w:r>
+          <w:rPr>
+            <w:noProof/>
+            <w:webHidden/>
+          </w:rPr>
+          <w:fldChar w:fldCharType="begin"/>
+        </w:r>
+        <w:r>
+          <w:rPr>
+            <w:noProof/>
+            <w:webHidden/>
+          </w:rPr>
+          <w:instrText xml:space="preserve"> PAGEREF _Toc69905397 \h </w:instrText>
+        </w:r>
+        <w:r>
+          <w:rPr>
+            <w:noProof/>
+            <w:webHidden/>
+          </w:rPr>
+        </w:r>
+        <w:r>
+          <w:rPr>
+            <w:noProof/>
+            <w:webHidden/>
+          </w:rPr>
+          <w:fldChar w:fldCharType="separate"/>
+        </w:r>
+        <w:r>
+          <w:rPr>
+            <w:noProof/>
+            <w:webHidden/>
+          </w:rPr>
+          <w:t>18</w:t>
+        </w:r>
+        <w:r>
+          <w:rPr>
+            <w:noProof/>
+            <w:webHidden/>
+          </w:rPr>
+          <w:fldChar w:fldCharType="end"/>
+        </w:r>
+      </w:hyperlink>
+    </w:p>
+    <w:p>
+      <w:pPr>
+        <w:pStyle w:val="Tabladeilustraciones"/>
+        <w:tabs>
+          <w:tab w:val="right" w:leader="dot" w:pos="8494"/>
+        </w:tabs>
+        <w:rPr>
+          <w:rFonts w:eastAsiaTheme="minorEastAsia"/>
+          <w:noProof/>
+          <w:sz w:val="22"/>
+          <w:lang w:eastAsia="es-ES"/>
+        </w:rPr>
+      </w:pPr>
+      <w:hyperlink w:anchor="_Toc69905398" w:history="1">
+        <w:r>
+          <w:rPr>
+            <w:rStyle w:val="Hipervnculo"/>
+            <w:noProof/>
+          </w:rPr>
+          <w:t>Ilustración 14 – Normalización de los datos.</w:t>
+        </w:r>
+        <w:r>
+          <w:rPr>
+            <w:noProof/>
+            <w:webHidden/>
+          </w:rPr>
+          <w:tab/>
+        </w:r>
+        <w:r>
+          <w:rPr>
+            <w:noProof/>
+            <w:webHidden/>
+          </w:rPr>
+          <w:fldChar w:fldCharType="begin"/>
+        </w:r>
+        <w:r>
+          <w:rPr>
+            <w:noProof/>
+            <w:webHidden/>
+          </w:rPr>
+          <w:instrText xml:space="preserve"> PAGEREF _Toc69905398 \h </w:instrText>
+        </w:r>
+        <w:r>
+          <w:rPr>
+            <w:noProof/>
+            <w:webHidden/>
+          </w:rPr>
+        </w:r>
+        <w:r>
+          <w:rPr>
+            <w:noProof/>
+            <w:webHidden/>
+          </w:rPr>
+          <w:fldChar w:fldCharType="separate"/>
+        </w:r>
+        <w:r>
+          <w:rPr>
+            <w:noProof/>
+            <w:webHidden/>
+          </w:rPr>
+          <w:t>19</w:t>
+        </w:r>
+        <w:r>
+          <w:rPr>
+            <w:noProof/>
+            <w:webHidden/>
+          </w:rPr>
+          <w:fldChar w:fldCharType="end"/>
+        </w:r>
+      </w:hyperlink>
+    </w:p>
+    <w:p>
+      <w:pPr>
+        <w:pStyle w:val="Tabladeilustraciones"/>
+        <w:tabs>
+          <w:tab w:val="right" w:leader="dot" w:pos="8494"/>
+        </w:tabs>
+        <w:rPr>
+          <w:rFonts w:eastAsiaTheme="minorEastAsia"/>
+          <w:noProof/>
+          <w:sz w:val="22"/>
+          <w:lang w:eastAsia="es-ES"/>
+        </w:rPr>
+      </w:pPr>
+      <w:hyperlink w:anchor="_Toc69905399" w:history="1">
+        <w:r>
+          <w:rPr>
+            <w:rStyle w:val="Hipervnculo"/>
+            <w:noProof/>
+          </w:rPr>
+          <w:t>Ilustración 15 - Ordenación de los campos.</w:t>
+        </w:r>
+        <w:r>
+          <w:rPr>
+            <w:noProof/>
+            <w:webHidden/>
+          </w:rPr>
+          <w:tab/>
+        </w:r>
+        <w:r>
+          <w:rPr>
+            <w:noProof/>
+            <w:webHidden/>
+          </w:rPr>
+          <w:fldChar w:fldCharType="begin"/>
+        </w:r>
+        <w:r>
+          <w:rPr>
+            <w:noProof/>
+            <w:webHidden/>
+          </w:rPr>
+          <w:instrText xml:space="preserve"> PAGEREF _Toc69905399 \h </w:instrText>
+        </w:r>
+        <w:r>
+          <w:rPr>
+            <w:noProof/>
+            <w:webHidden/>
+          </w:rPr>
+        </w:r>
+        <w:r>
+          <w:rPr>
+            <w:noProof/>
+            <w:webHidden/>
+          </w:rPr>
+          <w:fldChar w:fldCharType="separate"/>
+        </w:r>
+        <w:r>
+          <w:rPr>
+            <w:noProof/>
+            <w:webHidden/>
+          </w:rPr>
+          <w:t>20</w:t>
+        </w:r>
+        <w:r>
+          <w:rPr>
+            <w:noProof/>
+            <w:webHidden/>
+          </w:rPr>
+          <w:fldChar w:fldCharType="end"/>
+        </w:r>
+      </w:hyperlink>
+    </w:p>
+    <w:p>
+      <w:pPr>
+        <w:pStyle w:val="Tabladeilustraciones"/>
+        <w:tabs>
+          <w:tab w:val="right" w:leader="dot" w:pos="8494"/>
+        </w:tabs>
+        <w:rPr>
+          <w:rFonts w:eastAsiaTheme="minorEastAsia"/>
+          <w:noProof/>
+          <w:sz w:val="22"/>
+          <w:lang w:eastAsia="es-ES"/>
+        </w:rPr>
+      </w:pPr>
+      <w:hyperlink w:anchor="_Toc69905400" w:history="1">
+        <w:r>
+          <w:rPr>
+            <w:rStyle w:val="Hipervnculo"/>
+            <w:noProof/>
+          </w:rPr>
+          <w:t>Ilustración 16 - Conexión a la base de datos.</w:t>
+        </w:r>
+        <w:r>
+          <w:rPr>
+            <w:noProof/>
+            <w:webHidden/>
+          </w:rPr>
+          <w:tab/>
+        </w:r>
+        <w:r>
+          <w:rPr>
+            <w:noProof/>
+            <w:webHidden/>
+          </w:rPr>
+          <w:fldChar w:fldCharType="begin"/>
+        </w:r>
+        <w:r>
+          <w:rPr>
+            <w:noProof/>
+            <w:webHidden/>
+          </w:rPr>
+          <w:instrText xml:space="preserve"> PAGEREF _Toc69905400 \h </w:instrText>
+        </w:r>
+        <w:r>
+          <w:rPr>
+            <w:noProof/>
+            <w:webHidden/>
+          </w:rPr>
+        </w:r>
+        <w:r>
+          <w:rPr>
+            <w:noProof/>
+            <w:webHidden/>
+          </w:rPr>
+          <w:fldChar w:fldCharType="separate"/>
+        </w:r>
+        <w:r>
+          <w:rPr>
+            <w:noProof/>
+            <w:webHidden/>
+          </w:rPr>
+          <w:t>21</w:t>
+        </w:r>
+        <w:r>
+          <w:rPr>
+            <w:noProof/>
+            <w:webHidden/>
+          </w:rPr>
+          <w:fldChar w:fldCharType="end"/>
+        </w:r>
+      </w:hyperlink>
+    </w:p>
+    <w:p>
+      <w:pPr>
+        <w:pStyle w:val="Tabladeilustraciones"/>
+        <w:tabs>
+          <w:tab w:val="right" w:leader="dot" w:pos="8494"/>
+        </w:tabs>
+        <w:rPr>
+          <w:rFonts w:eastAsiaTheme="minorEastAsia"/>
+          <w:noProof/>
+          <w:sz w:val="22"/>
+          <w:lang w:eastAsia="es-ES"/>
+        </w:rPr>
+      </w:pPr>
+      <w:hyperlink w:anchor="_Toc69905401" w:history="1">
+        <w:r>
+          <w:rPr>
+            <w:rStyle w:val="Hipervnculo"/>
+            <w:noProof/>
+          </w:rPr>
+          <w:t>Ilustración 17 - Target table.</w:t>
+        </w:r>
+        <w:r>
+          <w:rPr>
+            <w:noProof/>
+            <w:webHidden/>
+          </w:rPr>
+          <w:tab/>
+        </w:r>
+        <w:r>
+          <w:rPr>
+            <w:noProof/>
+            <w:webHidden/>
+          </w:rPr>
+          <w:fldChar w:fldCharType="begin"/>
+        </w:r>
+        <w:r>
+          <w:rPr>
+            <w:noProof/>
+            <w:webHidden/>
+          </w:rPr>
+          <w:instrText xml:space="preserve"> PAGEREF _Toc69905401 \h </w:instrText>
+        </w:r>
+        <w:r>
+          <w:rPr>
+            <w:noProof/>
+            <w:webHidden/>
+          </w:rPr>
+        </w:r>
+        <w:r>
+          <w:rPr>
+            <w:noProof/>
+            <w:webHidden/>
+          </w:rPr>
+          <w:fldChar w:fldCharType="separate"/>
+        </w:r>
+        <w:r>
+          <w:rPr>
+            <w:noProof/>
+            <w:webHidden/>
+          </w:rPr>
+          <w:t>21</w:t>
+        </w:r>
+        <w:r>
+          <w:rPr>
+            <w:noProof/>
+            <w:webHidden/>
+          </w:rPr>
+          <w:fldChar w:fldCharType="end"/>
+        </w:r>
+      </w:hyperlink>
+    </w:p>
+    <w:p>
+      <w:pPr>
+        <w:pStyle w:val="Tabladeilustraciones"/>
+        <w:tabs>
+          <w:tab w:val="right" w:leader="dot" w:pos="8494"/>
+        </w:tabs>
+        <w:rPr>
+          <w:rFonts w:eastAsiaTheme="minorEastAsia"/>
+          <w:noProof/>
+          <w:sz w:val="22"/>
+          <w:lang w:eastAsia="es-ES"/>
+        </w:rPr>
+      </w:pPr>
+      <w:hyperlink w:anchor="_Toc69905402" w:history="1">
+        <w:r>
+          <w:rPr>
+            <w:rStyle w:val="Hipervnculo"/>
+            <w:noProof/>
+          </w:rPr>
+          <w:t>Ilustración 18 - Truncate table.</w:t>
+        </w:r>
+        <w:r>
+          <w:rPr>
+            <w:noProof/>
+            <w:webHidden/>
+          </w:rPr>
+          <w:tab/>
+        </w:r>
+        <w:r>
+          <w:rPr>
+            <w:noProof/>
+            <w:webHidden/>
+          </w:rPr>
+          <w:fldChar w:fldCharType="begin"/>
+        </w:r>
+        <w:r>
+          <w:rPr>
+            <w:noProof/>
+            <w:webHidden/>
+          </w:rPr>
+          <w:instrText xml:space="preserve"> PAGEREF _Toc69905402 \h </w:instrText>
+        </w:r>
+        <w:r>
+          <w:rPr>
+            <w:noProof/>
+            <w:webHidden/>
+          </w:rPr>
+        </w:r>
+        <w:r>
+          <w:rPr>
+            <w:noProof/>
+            <w:webHidden/>
+          </w:rPr>
+          <w:fldChar w:fldCharType="separate"/>
+        </w:r>
+        <w:r>
+          <w:rPr>
+            <w:noProof/>
+            <w:webHidden/>
+          </w:rPr>
+          <w:t>21</w:t>
+        </w:r>
+        <w:r>
+          <w:rPr>
+            <w:noProof/>
+            <w:webHidden/>
+          </w:rPr>
+          <w:fldChar w:fldCharType="end"/>
+        </w:r>
+      </w:hyperlink>
+    </w:p>
+    <w:p>
+      <w:pPr>
+        <w:pStyle w:val="Tabladeilustraciones"/>
+        <w:tabs>
+          <w:tab w:val="right" w:leader="dot" w:pos="8494"/>
+        </w:tabs>
+        <w:rPr>
+          <w:rFonts w:eastAsiaTheme="minorEastAsia"/>
+          <w:noProof/>
+          <w:sz w:val="22"/>
+          <w:lang w:eastAsia="es-ES"/>
+        </w:rPr>
+      </w:pPr>
+      <w:hyperlink w:anchor="_Toc69905403" w:history="1">
+        <w:r>
+          <w:rPr>
+            <w:rStyle w:val="Hipervnculo"/>
+            <w:noProof/>
+          </w:rPr>
+          <w:t>Ilustración 19 - Configuración de Table Output.</w:t>
+        </w:r>
+        <w:r>
+          <w:rPr>
+            <w:noProof/>
+            <w:webHidden/>
+          </w:rPr>
+          <w:tab/>
+        </w:r>
+        <w:r>
+          <w:rPr>
+            <w:noProof/>
+            <w:webHidden/>
+          </w:rPr>
+          <w:fldChar w:fldCharType="begin"/>
+        </w:r>
+        <w:r>
+          <w:rPr>
+            <w:noProof/>
+            <w:webHidden/>
+          </w:rPr>
+          <w:instrText xml:space="preserve"> PAGEREF _Toc69905403 \h </w:instrText>
+        </w:r>
+        <w:r>
+          <w:rPr>
+            <w:noProof/>
+            <w:webHidden/>
+          </w:rPr>
+        </w:r>
+        <w:r>
+          <w:rPr>
+            <w:noProof/>
+            <w:webHidden/>
+          </w:rPr>
+          <w:fldChar w:fldCharType="separate"/>
+        </w:r>
+        <w:r>
+          <w:rPr>
+            <w:noProof/>
+            <w:webHidden/>
+          </w:rPr>
+          <w:t>22</w:t>
+        </w:r>
+        <w:r>
+          <w:rPr>
+            <w:noProof/>
+            <w:webHidden/>
+          </w:rPr>
+          <w:fldChar w:fldCharType="end"/>
+        </w:r>
+      </w:hyperlink>
+    </w:p>
+    <w:p>
+      <w:pPr>
+        <w:pStyle w:val="Tabladeilustraciones"/>
+        <w:tabs>
+          <w:tab w:val="right" w:leader="dot" w:pos="8494"/>
+        </w:tabs>
+        <w:rPr>
+          <w:rFonts w:eastAsiaTheme="minorEastAsia"/>
+          <w:noProof/>
+          <w:sz w:val="22"/>
+          <w:lang w:eastAsia="es-ES"/>
+        </w:rPr>
+      </w:pPr>
+      <w:hyperlink w:anchor="_Toc69905404" w:history="1">
+        <w:r>
+          <w:rPr>
+            <w:rStyle w:val="Hipervnculo"/>
+            <w:noProof/>
+          </w:rPr>
+          <w:t>Ilustración 20 - Ejecución de la transformación.</w:t>
+        </w:r>
+        <w:r>
+          <w:rPr>
+            <w:noProof/>
+            <w:webHidden/>
+          </w:rPr>
+          <w:tab/>
+        </w:r>
+        <w:r>
+          <w:rPr>
+            <w:noProof/>
+            <w:webHidden/>
+          </w:rPr>
+          <w:fldChar w:fldCharType="begin"/>
+        </w:r>
+        <w:r>
+          <w:rPr>
+            <w:noProof/>
+            <w:webHidden/>
+          </w:rPr>
+          <w:instrText xml:space="preserve"> PAGEREF _Toc69905404 \h </w:instrText>
+        </w:r>
+        <w:r>
+          <w:rPr>
+            <w:noProof/>
+            <w:webHidden/>
+          </w:rPr>
+        </w:r>
+        <w:r>
+          <w:rPr>
+            <w:noProof/>
+            <w:webHidden/>
+          </w:rPr>
+          <w:fldChar w:fldCharType="separate"/>
+        </w:r>
+        <w:r>
+          <w:rPr>
+            <w:noProof/>
+            <w:webHidden/>
+          </w:rPr>
+          <w:t>22</w:t>
+        </w:r>
+        <w:r>
+          <w:rPr>
+            <w:noProof/>
+            <w:webHidden/>
+          </w:rPr>
+          <w:fldChar w:fldCharType="end"/>
+        </w:r>
+      </w:hyperlink>
+    </w:p>
+    <w:p>
+      <w:pPr>
+        <w:pStyle w:val="Tabladeilustraciones"/>
+        <w:tabs>
+          <w:tab w:val="right" w:leader="dot" w:pos="8494"/>
+        </w:tabs>
+        <w:rPr>
+          <w:rFonts w:eastAsiaTheme="minorEastAsia"/>
+          <w:noProof/>
+          <w:sz w:val="22"/>
+          <w:lang w:eastAsia="es-ES"/>
+        </w:rPr>
+      </w:pPr>
+      <w:hyperlink w:anchor="_Toc69905405" w:history="1">
+        <w:r>
+          <w:rPr>
+            <w:rStyle w:val="Hipervnculo"/>
+            <w:noProof/>
+          </w:rPr>
+          <w:t>Ilustración 21 - Visualización de la pestaña step metrics.</w:t>
+        </w:r>
+        <w:r>
+          <w:rPr>
+            <w:noProof/>
+            <w:webHidden/>
+          </w:rPr>
+          <w:tab/>
+        </w:r>
+        <w:r>
+          <w:rPr>
+            <w:noProof/>
+            <w:webHidden/>
+          </w:rPr>
+          <w:fldChar w:fldCharType="begin"/>
+        </w:r>
+        <w:r>
+          <w:rPr>
+            <w:noProof/>
+            <w:webHidden/>
+          </w:rPr>
+          <w:instrText xml:space="preserve"> PAGEREF _Toc69905405 \h </w:instrText>
+        </w:r>
+        <w:r>
+          <w:rPr>
+            <w:noProof/>
+            <w:webHidden/>
+          </w:rPr>
+        </w:r>
+        <w:r>
+          <w:rPr>
+            <w:noProof/>
+            <w:webHidden/>
+          </w:rPr>
+          <w:fldChar w:fldCharType="separate"/>
+        </w:r>
+        <w:r>
+          <w:rPr>
+            <w:noProof/>
+            <w:webHidden/>
+          </w:rPr>
+          <w:t>22</w:t>
+        </w:r>
+        <w:r>
+          <w:rPr>
+            <w:noProof/>
+            <w:webHidden/>
+          </w:rPr>
+          <w:fldChar w:fldCharType="end"/>
+        </w:r>
+      </w:hyperlink>
+    </w:p>
+    <w:p>
+      <w:pPr>
+        <w:pStyle w:val="Tabladeilustraciones"/>
+        <w:tabs>
+          <w:tab w:val="right" w:leader="dot" w:pos="8494"/>
+        </w:tabs>
+        <w:rPr>
+          <w:rFonts w:eastAsiaTheme="minorEastAsia"/>
+          <w:noProof/>
+          <w:sz w:val="22"/>
+          <w:lang w:eastAsia="es-ES"/>
+        </w:rPr>
+      </w:pPr>
+      <w:hyperlink w:anchor="_Toc69905406" w:history="1">
+        <w:r>
+          <w:rPr>
+            <w:rStyle w:val="Hipervnculo"/>
+            <w:noProof/>
+          </w:rPr>
+          <w:t>Ilustración 22 - Consulta SQL para saber el número de registros.</w:t>
+        </w:r>
+        <w:r>
+          <w:rPr>
+            <w:noProof/>
+            <w:webHidden/>
+          </w:rPr>
+          <w:tab/>
+        </w:r>
+        <w:r>
+          <w:rPr>
+            <w:noProof/>
+            <w:webHidden/>
+          </w:rPr>
+          <w:fldChar w:fldCharType="begin"/>
+        </w:r>
+        <w:r>
+          <w:rPr>
+            <w:noProof/>
+            <w:webHidden/>
+          </w:rPr>
+          <w:instrText xml:space="preserve"> PAGEREF _Toc69905406 \h </w:instrText>
+        </w:r>
+        <w:r>
+          <w:rPr>
+            <w:noProof/>
+            <w:webHidden/>
+          </w:rPr>
+        </w:r>
+        <w:r>
+          <w:rPr>
+            <w:noProof/>
+            <w:webHidden/>
+          </w:rPr>
+          <w:fldChar w:fldCharType="separate"/>
+        </w:r>
+        <w:r>
+          <w:rPr>
+            <w:noProof/>
+            <w:webHidden/>
+          </w:rPr>
+          <w:t>23</w:t>
+        </w:r>
+        <w:r>
+          <w:rPr>
+            <w:noProof/>
+            <w:webHidden/>
+          </w:rPr>
+          <w:fldChar w:fldCharType="end"/>
+        </w:r>
+      </w:hyperlink>
+    </w:p>
+    <w:p>
+      <w:pPr>
+        <w:pStyle w:val="Tabladeilustraciones"/>
+        <w:tabs>
+          <w:tab w:val="right" w:leader="dot" w:pos="8494"/>
+        </w:tabs>
+        <w:rPr>
+          <w:rFonts w:eastAsiaTheme="minorEastAsia"/>
+          <w:noProof/>
+          <w:sz w:val="22"/>
+          <w:lang w:eastAsia="es-ES"/>
+        </w:rPr>
+      </w:pPr>
+      <w:hyperlink w:anchor="_Toc69905407" w:history="1">
+        <w:r>
+          <w:rPr>
+            <w:rStyle w:val="Hipervnculo"/>
+            <w:noProof/>
+          </w:rPr>
+          <w:t>Ilustración 23 - Número de registros cargados en la base de datos.</w:t>
+        </w:r>
+        <w:r>
+          <w:rPr>
+            <w:noProof/>
+            <w:webHidden/>
+          </w:rPr>
+          <w:tab/>
+        </w:r>
+        <w:r>
+          <w:rPr>
+            <w:noProof/>
+            <w:webHidden/>
+          </w:rPr>
+          <w:fldChar w:fldCharType="begin"/>
+        </w:r>
+        <w:r>
+          <w:rPr>
+            <w:noProof/>
+            <w:webHidden/>
+          </w:rPr>
+          <w:instrText xml:space="preserve"> PAGEREF _Toc69905407 \h </w:instrText>
+        </w:r>
+        <w:r>
+          <w:rPr>
+            <w:noProof/>
+            <w:webHidden/>
+          </w:rPr>
+        </w:r>
+        <w:r>
+          <w:rPr>
+            <w:noProof/>
+            <w:webHidden/>
+          </w:rPr>
+          <w:fldChar w:fldCharType="separate"/>
+        </w:r>
+        <w:r>
+          <w:rPr>
+            <w:noProof/>
+            <w:webHidden/>
+          </w:rPr>
+          <w:t>23</w:t>
+        </w:r>
+        <w:r>
+          <w:rPr>
+            <w:noProof/>
+            <w:webHidden/>
+          </w:rPr>
+          <w:fldChar w:fldCharType="end"/>
+        </w:r>
+      </w:hyperlink>
+    </w:p>
+    <w:p>
+      <w:pPr>
+        <w:pStyle w:val="Tabladeilustraciones"/>
+        <w:tabs>
+          <w:tab w:val="right" w:leader="dot" w:pos="8494"/>
+        </w:tabs>
+        <w:rPr>
+          <w:rFonts w:eastAsiaTheme="minorEastAsia"/>
+          <w:noProof/>
+          <w:sz w:val="22"/>
+          <w:lang w:eastAsia="es-ES"/>
+        </w:rPr>
+      </w:pPr>
+      <w:hyperlink w:anchor="_Toc69905408" w:history="1">
+        <w:r>
+          <w:rPr>
+            <w:rStyle w:val="Hipervnculo"/>
+            <w:noProof/>
+          </w:rPr>
+          <w:t>Ilustración 24 - Consulta SQL top 10 registros.</w:t>
+        </w:r>
+        <w:r>
+          <w:rPr>
+            <w:noProof/>
+            <w:webHidden/>
+          </w:rPr>
+          <w:tab/>
+        </w:r>
+        <w:r>
+          <w:rPr>
+            <w:noProof/>
+            <w:webHidden/>
+          </w:rPr>
+          <w:fldChar w:fldCharType="begin"/>
+        </w:r>
+        <w:r>
+          <w:rPr>
+            <w:noProof/>
+            <w:webHidden/>
+          </w:rPr>
+          <w:instrText xml:space="preserve"> PAGEREF _Toc69905408 \h </w:instrText>
+        </w:r>
+        <w:r>
+          <w:rPr>
+            <w:noProof/>
+            <w:webHidden/>
+          </w:rPr>
+        </w:r>
+        <w:r>
+          <w:rPr>
+            <w:noProof/>
+            <w:webHidden/>
+          </w:rPr>
+          <w:fldChar w:fldCharType="separate"/>
+        </w:r>
+        <w:r>
+          <w:rPr>
+            <w:noProof/>
+            <w:webHidden/>
+          </w:rPr>
+          <w:t>23</w:t>
+        </w:r>
+        <w:r>
+          <w:rPr>
+            <w:noProof/>
+            <w:webHidden/>
+          </w:rPr>
+          <w:fldChar w:fldCharType="end"/>
+        </w:r>
+      </w:hyperlink>
+    </w:p>
+    <w:p>
+      <w:pPr>
+        <w:pStyle w:val="Tabladeilustraciones"/>
+        <w:tabs>
+          <w:tab w:val="right" w:leader="dot" w:pos="8494"/>
+        </w:tabs>
+        <w:rPr>
+          <w:rFonts w:eastAsiaTheme="minorEastAsia"/>
+          <w:noProof/>
+          <w:sz w:val="22"/>
+          <w:lang w:eastAsia="es-ES"/>
+        </w:rPr>
+      </w:pPr>
+      <w:hyperlink w:anchor="_Toc69905409" w:history="1">
+        <w:r>
+          <w:rPr>
+            <w:rStyle w:val="Hipervnculo"/>
+            <w:noProof/>
+          </w:rPr>
+          <w:t>Ilustración 25 - Top 10 registros.</w:t>
+        </w:r>
+        <w:r>
+          <w:rPr>
+            <w:noProof/>
+            <w:webHidden/>
+          </w:rPr>
+          <w:tab/>
+        </w:r>
+        <w:r>
+          <w:rPr>
+            <w:noProof/>
+            <w:webHidden/>
+          </w:rPr>
+          <w:fldChar w:fldCharType="begin"/>
+        </w:r>
+        <w:r>
+          <w:rPr>
+            <w:noProof/>
+            <w:webHidden/>
+          </w:rPr>
+          <w:instrText xml:space="preserve"> PAGEREF _Toc69905409 \h </w:instrText>
+        </w:r>
+        <w:r>
+          <w:rPr>
+            <w:noProof/>
+            <w:webHidden/>
+          </w:rPr>
+        </w:r>
+        <w:r>
+          <w:rPr>
+            <w:noProof/>
+            <w:webHidden/>
+          </w:rPr>
+          <w:fldChar w:fldCharType="separate"/>
+        </w:r>
+        <w:r>
+          <w:rPr>
+            <w:noProof/>
+            <w:webHidden/>
+          </w:rPr>
+          <w:t>24</w:t>
+        </w:r>
+        <w:r>
+          <w:rPr>
+            <w:noProof/>
+            <w:webHidden/>
+          </w:rPr>
+          <w:fldChar w:fldCharType="end"/>
+        </w:r>
+      </w:hyperlink>
+    </w:p>
+    <w:p>
+      <w:pPr>
+        <w:pStyle w:val="Tabladeilustraciones"/>
+        <w:tabs>
+          <w:tab w:val="right" w:leader="dot" w:pos="8494"/>
+        </w:tabs>
+        <w:rPr>
+          <w:rFonts w:eastAsiaTheme="minorEastAsia"/>
+          <w:noProof/>
+          <w:sz w:val="22"/>
+          <w:lang w:eastAsia="es-ES"/>
+        </w:rPr>
+      </w:pPr>
+      <w:hyperlink w:anchor="_Toc69905410" w:history="1">
+        <w:r>
+          <w:rPr>
+            <w:rStyle w:val="Hipervnculo"/>
+            <w:noProof/>
+          </w:rPr>
+          <w:t>Ilustración 26 - Top 10 registros de la tabla Staging.</w:t>
+        </w:r>
+        <w:r>
+          <w:rPr>
+            <w:noProof/>
+            <w:webHidden/>
+          </w:rPr>
+          <w:tab/>
+        </w:r>
+        <w:r>
+          <w:rPr>
+            <w:noProof/>
+            <w:webHidden/>
+          </w:rPr>
+          <w:fldChar w:fldCharType="begin"/>
+        </w:r>
+        <w:r>
+          <w:rPr>
+            <w:noProof/>
+            <w:webHidden/>
+          </w:rPr>
+          <w:instrText xml:space="preserve"> PAGEREF _Toc69905410 \h </w:instrText>
+        </w:r>
+        <w:r>
+          <w:rPr>
+            <w:noProof/>
+            <w:webHidden/>
+          </w:rPr>
+        </w:r>
+        <w:r>
+          <w:rPr>
+            <w:noProof/>
+            <w:webHidden/>
+          </w:rPr>
+          <w:fldChar w:fldCharType="separate"/>
+        </w:r>
+        <w:r>
+          <w:rPr>
+            <w:noProof/>
+            <w:webHidden/>
+          </w:rPr>
+          <w:t>24</w:t>
         </w:r>
         <w:r>
           <w:rPr>
@@ -1785,7 +3452,7 @@
               <w:jc w:val="center"/>
               <w:outlineLvl w:val="0"/>
             </w:pPr>
-            <w:bookmarkStart w:id="4" w:name="_Toc69812638"/>
+            <w:bookmarkStart w:id="4" w:name="_Toc69905376"/>
             <w:r>
               <w:t>Parte teórica</w:t>
             </w:r>
@@ -1799,7 +3466,7 @@
       <w:pPr>
         <w:pStyle w:val="Ttulo2"/>
       </w:pPr>
-      <w:bookmarkStart w:id="5" w:name="_Toc69812639"/>
+      <w:bookmarkStart w:id="5" w:name="_Toc69905377"/>
       <w:r>
         <w:t>Pregunta</w:t>
       </w:r>
@@ -2111,18 +3778,31 @@
         <w:pStyle w:val="Descripcin"/>
         <w:jc w:val="center"/>
       </w:pPr>
-      <w:bookmarkStart w:id="6" w:name="_Toc69812644"/>
+      <w:bookmarkStart w:id="6" w:name="_Toc69905384"/>
       <w:r>
         <w:t xml:space="preserve">Tabla </w:t>
       </w:r>
-      <w:fldSimple w:instr=" SEQ Tabla \* ARABIC ">
-        <w:r>
-          <w:rPr>
-            <w:noProof/>
-          </w:rPr>
-          <w:t>1</w:t>
-        </w:r>
-      </w:fldSimple>
+      <w:r>
+        <w:fldChar w:fldCharType="begin"/>
+      </w:r>
+      <w:r>
+        <w:instrText xml:space="preserve"> SEQ Tabla \* ARABIC </w:instrText>
+      </w:r>
+      <w:r>
+        <w:fldChar w:fldCharType="separate"/>
+      </w:r>
+      <w:r>
+        <w:rPr>
+          <w:noProof/>
+        </w:rPr>
+        <w:t>1</w:t>
+      </w:r>
+      <w:r>
+        <w:rPr>
+          <w:noProof/>
+        </w:rPr>
+        <w:fldChar w:fldCharType="end"/>
+      </w:r>
       <w:r>
         <w:t xml:space="preserve"> - Dimensiones del hecho </w:t>
       </w:r>
@@ -2205,18 +3885,31 @@
         <w:pStyle w:val="Descripcin"/>
         <w:jc w:val="center"/>
       </w:pPr>
-      <w:bookmarkStart w:id="7" w:name="_Toc69812645"/>
+      <w:bookmarkStart w:id="7" w:name="_Toc69905385"/>
       <w:r>
         <w:t xml:space="preserve">Ilustración </w:t>
       </w:r>
-      <w:fldSimple w:instr=" SEQ Ilustración \* ARABIC ">
-        <w:r>
-          <w:rPr>
-            <w:noProof/>
-          </w:rPr>
-          <w:t>1</w:t>
-        </w:r>
-      </w:fldSimple>
+      <w:r>
+        <w:fldChar w:fldCharType="begin"/>
+      </w:r>
+      <w:r>
+        <w:instrText xml:space="preserve"> SEQ Ilustración \* ARABIC </w:instrText>
+      </w:r>
+      <w:r>
+        <w:fldChar w:fldCharType="separate"/>
+      </w:r>
+      <w:r>
+        <w:rPr>
+          <w:noProof/>
+        </w:rPr>
+        <w:t>1</w:t>
+      </w:r>
+      <w:r>
+        <w:rPr>
+          <w:noProof/>
+        </w:rPr>
+        <w:fldChar w:fldCharType="end"/>
+      </w:r>
       <w:r>
         <w:t xml:space="preserve"> - Diseño lógico pregunta 1.</w:t>
       </w:r>
@@ -2226,7 +3919,7 @@
       <w:pPr>
         <w:pStyle w:val="Ttulo2"/>
       </w:pPr>
-      <w:bookmarkStart w:id="8" w:name="_Toc69812640"/>
+      <w:bookmarkStart w:id="8" w:name="_Toc69905378"/>
       <w:r>
         <w:t>Pregunta 2</w:t>
       </w:r>
@@ -2290,18 +3983,31 @@
         <w:pStyle w:val="Descripcin"/>
         <w:jc w:val="center"/>
       </w:pPr>
-      <w:bookmarkStart w:id="9" w:name="_Toc69812646"/>
+      <w:bookmarkStart w:id="9" w:name="_Toc69905386"/>
       <w:r>
         <w:t xml:space="preserve">Ilustración </w:t>
       </w:r>
-      <w:fldSimple w:instr=" SEQ Ilustración \* ARABIC ">
-        <w:r>
-          <w:rPr>
-            <w:noProof/>
-          </w:rPr>
-          <w:t>2</w:t>
-        </w:r>
-      </w:fldSimple>
+      <w:r>
+        <w:fldChar w:fldCharType="begin"/>
+      </w:r>
+      <w:r>
+        <w:instrText xml:space="preserve"> SEQ Ilustración \* ARABIC </w:instrText>
+      </w:r>
+      <w:r>
+        <w:fldChar w:fldCharType="separate"/>
+      </w:r>
+      <w:r>
+        <w:rPr>
+          <w:noProof/>
+        </w:rPr>
+        <w:t>2</w:t>
+      </w:r>
+      <w:r>
+        <w:rPr>
+          <w:noProof/>
+        </w:rPr>
+        <w:fldChar w:fldCharType="end"/>
+      </w:r>
       <w:r>
         <w:t xml:space="preserve"> - Diseño físico del hecho </w:t>
       </w:r>
@@ -2449,7 +4155,7 @@
     </w:p>
     <w:p>
       <w:r>
-        <w:t>Esta afirmación es correcta, hay veces en las que podemos tener una dimensión que no tiene atributos pero que es útil para identificar las instancias de un hecho, es decir, nos puede resultar interesante el identificar las ventas y agrupar todas aquellas que se han hecho con el mismo pedido</w:t>
+        <w:t>Esta afirmación es correcta, hay veces en las que podemos tener una dimensión que no tiene atributos pero es útil para identificar las instancias de un hecho, es decir, nos puede resultar interesante el identificar las ventas y agrupar todas aquellas que se han hecho con el mismo pedido</w:t>
       </w:r>
       <w:r>
         <w:t>. Cabe destacar que si fuera una dimensión degenerada no tendríamos atributos en dicha dimensión, sino que tendríamos un atributo en el hecho y éste pertenecería a la clave</w:t>
@@ -3171,7 +4877,7 @@
       <w:pPr>
         <w:pStyle w:val="Ttulo2"/>
       </w:pPr>
-      <w:bookmarkStart w:id="10" w:name="_Toc69812641"/>
+      <w:bookmarkStart w:id="10" w:name="_Toc69905379"/>
       <w:r>
         <w:lastRenderedPageBreak/>
         <w:t>Pregunta 3</w:t>
@@ -3324,18 +5030,31 @@
         <w:pStyle w:val="Descripcin"/>
         <w:jc w:val="center"/>
       </w:pPr>
-      <w:bookmarkStart w:id="11" w:name="_Toc69812647"/>
+      <w:bookmarkStart w:id="11" w:name="_Toc69905387"/>
       <w:r>
         <w:t xml:space="preserve">Ilustración </w:t>
       </w:r>
-      <w:fldSimple w:instr=" SEQ Ilustración \* ARABIC ">
-        <w:r>
-          <w:rPr>
-            <w:noProof/>
-          </w:rPr>
-          <w:t>3</w:t>
-        </w:r>
-      </w:fldSimple>
+      <w:r>
+        <w:fldChar w:fldCharType="begin"/>
+      </w:r>
+      <w:r>
+        <w:instrText xml:space="preserve"> SEQ Ilustración \* ARABIC </w:instrText>
+      </w:r>
+      <w:r>
+        <w:fldChar w:fldCharType="separate"/>
+      </w:r>
+      <w:r>
+        <w:rPr>
+          <w:noProof/>
+        </w:rPr>
+        <w:t>3</w:t>
+      </w:r>
+      <w:r>
+        <w:rPr>
+          <w:noProof/>
+        </w:rPr>
+        <w:fldChar w:fldCharType="end"/>
+      </w:r>
       <w:r>
         <w:t xml:space="preserve"> Modelo conceptual pregunta 3.</w:t>
       </w:r>
@@ -3433,7 +5152,7 @@
       <w:pPr>
         <w:pStyle w:val="Ttulo2"/>
       </w:pPr>
-      <w:bookmarkStart w:id="12" w:name="_Toc69812642"/>
+      <w:bookmarkStart w:id="12" w:name="_Toc69905380"/>
       <w:r>
         <w:t>Pregunta 4</w:t>
       </w:r>
@@ -3505,18 +5224,31 @@
         <w:pStyle w:val="Descripcin"/>
         <w:jc w:val="center"/>
       </w:pPr>
-      <w:bookmarkStart w:id="13" w:name="_Toc69812648"/>
+      <w:bookmarkStart w:id="13" w:name="_Toc69905388"/>
       <w:r>
         <w:t xml:space="preserve">Ilustración </w:t>
       </w:r>
-      <w:fldSimple w:instr=" SEQ Ilustración \* ARABIC ">
-        <w:r>
-          <w:rPr>
-            <w:noProof/>
-          </w:rPr>
-          <w:t>4</w:t>
-        </w:r>
-      </w:fldSimple>
+      <w:r>
+        <w:fldChar w:fldCharType="begin"/>
+      </w:r>
+      <w:r>
+        <w:instrText xml:space="preserve"> SEQ Ilustración \* ARABIC </w:instrText>
+      </w:r>
+      <w:r>
+        <w:fldChar w:fldCharType="separate"/>
+      </w:r>
+      <w:r>
+        <w:rPr>
+          <w:noProof/>
+        </w:rPr>
+        <w:t>4</w:t>
+      </w:r>
+      <w:r>
+        <w:rPr>
+          <w:noProof/>
+        </w:rPr>
+        <w:fldChar w:fldCharType="end"/>
+      </w:r>
       <w:r>
         <w:t xml:space="preserve"> - Diseño conceptual </w:t>
       </w:r>
@@ -3618,18 +5350,31 @@
         <w:pStyle w:val="Descripcin"/>
         <w:jc w:val="center"/>
       </w:pPr>
-      <w:bookmarkStart w:id="14" w:name="_Toc69812649"/>
+      <w:bookmarkStart w:id="14" w:name="_Toc69905389"/>
       <w:r>
         <w:t xml:space="preserve">Ilustración </w:t>
       </w:r>
-      <w:fldSimple w:instr=" SEQ Ilustración \* ARABIC ">
-        <w:r>
-          <w:rPr>
-            <w:noProof/>
-          </w:rPr>
-          <w:t>5</w:t>
-        </w:r>
-      </w:fldSimple>
+      <w:r>
+        <w:fldChar w:fldCharType="begin"/>
+      </w:r>
+      <w:r>
+        <w:instrText xml:space="preserve"> SEQ Ilustración \* ARABIC </w:instrText>
+      </w:r>
+      <w:r>
+        <w:fldChar w:fldCharType="separate"/>
+      </w:r>
+      <w:r>
+        <w:rPr>
+          <w:noProof/>
+        </w:rPr>
+        <w:t>5</w:t>
+      </w:r>
+      <w:r>
+        <w:rPr>
+          <w:noProof/>
+        </w:rPr>
+        <w:fldChar w:fldCharType="end"/>
+      </w:r>
       <w:r>
         <w:t xml:space="preserve"> - Diseño conceptual </w:t>
       </w:r>
@@ -3791,12 +5536,11 @@
               <w:jc w:val="center"/>
               <w:outlineLvl w:val="0"/>
             </w:pPr>
-            <w:r>
-              <w:t xml:space="preserve">Parte </w:t>
-            </w:r>
-            <w:r>
-              <w:t>práctica</w:t>
-            </w:r>
+            <w:bookmarkStart w:id="15" w:name="_Toc69905381"/>
+            <w:r>
+              <w:t>Parte práctica</w:t>
+            </w:r>
+            <w:bookmarkEnd w:id="15"/>
           </w:p>
         </w:tc>
       </w:tr>
@@ -3806,9 +5550,11 @@
       <w:pPr>
         <w:pStyle w:val="Ttulo2"/>
       </w:pPr>
+      <w:bookmarkStart w:id="16" w:name="_Toc69905382"/>
       <w:r>
         <w:t>Pregunta 5</w:t>
       </w:r>
+      <w:bookmarkEnd w:id="16"/>
     </w:p>
     <w:p>
       <w:r>
@@ -3840,10 +5586,7 @@
       </w:r>
       <w:proofErr w:type="spellEnd"/>
       <w:r>
-        <w:t>”.</w:t>
-      </w:r>
-      <w:r>
-        <w:t xml:space="preserve"> Sustituid las XXX, por el valor apropiado:</w:t>
+        <w:t>”. Sustituid las XXX, por el valor apropiado:</w:t>
       </w:r>
     </w:p>
     <w:p>
@@ -3904,17 +5647,31 @@
         <w:pStyle w:val="Descripcin"/>
         <w:jc w:val="center"/>
       </w:pPr>
+      <w:bookmarkStart w:id="17" w:name="_Toc69905390"/>
       <w:r>
         <w:t xml:space="preserve">Ilustración </w:t>
       </w:r>
-      <w:fldSimple w:instr=" SEQ Ilustración \* ARABIC ">
-        <w:r>
-          <w:rPr>
-            <w:noProof/>
-          </w:rPr>
-          <w:t>6</w:t>
-        </w:r>
-      </w:fldSimple>
+      <w:r>
+        <w:fldChar w:fldCharType="begin"/>
+      </w:r>
+      <w:r>
+        <w:instrText xml:space="preserve"> SEQ Ilustración \* ARABIC </w:instrText>
+      </w:r>
+      <w:r>
+        <w:fldChar w:fldCharType="separate"/>
+      </w:r>
+      <w:r>
+        <w:rPr>
+          <w:noProof/>
+        </w:rPr>
+        <w:t>6</w:t>
+      </w:r>
+      <w:r>
+        <w:rPr>
+          <w:noProof/>
+        </w:rPr>
+        <w:fldChar w:fldCharType="end"/>
+      </w:r>
       <w:r>
         <w:t xml:space="preserve"> - Creación de la tabla </w:t>
       </w:r>
@@ -3926,6 +5683,7 @@
       <w:r>
         <w:t>.</w:t>
       </w:r>
+      <w:bookmarkEnd w:id="17"/>
     </w:p>
     <w:p>
       <w:r>
@@ -4002,20 +5760,35 @@
         <w:pStyle w:val="Descripcin"/>
         <w:jc w:val="center"/>
       </w:pPr>
+      <w:bookmarkStart w:id="18" w:name="_Toc69905391"/>
       <w:r>
         <w:t xml:space="preserve">Ilustración </w:t>
       </w:r>
-      <w:fldSimple w:instr=" SEQ Ilustración \* ARABIC ">
-        <w:r>
-          <w:rPr>
-            <w:noProof/>
-          </w:rPr>
-          <w:t>7</w:t>
-        </w:r>
-      </w:fldSimple>
+      <w:r>
+        <w:fldChar w:fldCharType="begin"/>
+      </w:r>
+      <w:r>
+        <w:instrText xml:space="preserve"> SEQ Ilustración \* ARABIC </w:instrText>
+      </w:r>
+      <w:r>
+        <w:fldChar w:fldCharType="separate"/>
+      </w:r>
+      <w:r>
+        <w:rPr>
+          <w:noProof/>
+        </w:rPr>
+        <w:t>7</w:t>
+      </w:r>
+      <w:r>
+        <w:rPr>
+          <w:noProof/>
+        </w:rPr>
+        <w:fldChar w:fldCharType="end"/>
+      </w:r>
       <w:r>
         <w:t xml:space="preserve"> - Comprobación de la creación de la tabla.</w:t>
       </w:r>
+      <w:bookmarkEnd w:id="18"/>
     </w:p>
     <w:p>
       <w:pPr>
@@ -4062,16 +5835,7 @@
         <w:t>Descripción</w:t>
       </w:r>
       <w:r>
-        <w:t xml:space="preserve">: Permite cargar datos de entrada provenientes de un fichero Excel, &lt;Este proceso es el encargo de hacer la lectura del fichero Excel, para ello le vamos a indicar que tiene que leer el fichero </w:t>
-      </w:r>
-      <w:r>
-        <w:t>“ACUMULADO-DENUNCIAS-INFRACCIONES.xlsx”</w:t>
-      </w:r>
-      <w:r>
-        <w:t xml:space="preserve"> </w:t>
-      </w:r>
-      <w:r>
-        <w:t>hoja “</w:t>
+        <w:t>: Permite cargar datos de entrada provenientes de un fichero Excel, &lt;Este proceso es el encargo de hacer la lectura del fichero Excel, para ello le vamos a indicar que tiene que leer el fichero “ACUMULADO-DENUNCIAS-INFRACCIONES.xlsx” hoja “</w:t>
       </w:r>
       <w:proofErr w:type="spellStart"/>
       <w:r>
@@ -4079,10 +5843,7 @@
       </w:r>
       <w:proofErr w:type="spellEnd"/>
       <w:r>
-        <w:t>”</w:t>
-      </w:r>
-      <w:r>
-        <w:t>, una vez establecido eso la lectura la tiene que comenzar a realizar a partir de la fila 5 y debemos nosotros modificar el nombre de los atributos y comprobar si los ha leído de forma correcta&gt;</w:t>
+        <w:t>”, una vez establecido eso la lectura la tiene que comenzar a realizar a partir de la fila 5 y debemos nosotros modificar el nombre de los atributos y comprobar si los ha leído de forma correcta&gt;</w:t>
       </w:r>
     </w:p>
     <w:p>
@@ -4267,17 +6028,34 @@
         <w:pStyle w:val="Descripcin"/>
         <w:jc w:val="center"/>
       </w:pPr>
+      <w:bookmarkStart w:id="19" w:name="_Toc69905392"/>
       <w:r>
         <w:t xml:space="preserve">Ilustración </w:t>
       </w:r>
-      <w:fldSimple w:instr=" SEQ Ilustración \* ARABIC ">
-        <w:r>
-          <w:rPr>
-            <w:noProof/>
-          </w:rPr>
-          <w:t>8</w:t>
-        </w:r>
-      </w:fldSimple>
+      <w:r>
+        <w:fldChar w:fldCharType="begin"/>
+      </w:r>
+      <w:r>
+        <w:instrText xml:space="preserve"> SEQ Ilustración \* AR</w:instrText>
+      </w:r>
+      <w:r>
+        <w:instrText xml:space="preserve">ABIC </w:instrText>
+      </w:r>
+      <w:r>
+        <w:fldChar w:fldCharType="separate"/>
+      </w:r>
+      <w:r>
+        <w:rPr>
+          <w:noProof/>
+        </w:rPr>
+        <w:t>8</w:t>
+      </w:r>
+      <w:r>
+        <w:rPr>
+          <w:noProof/>
+        </w:rPr>
+        <w:fldChar w:fldCharType="end"/>
+      </w:r>
       <w:r>
         <w:t xml:space="preserve"> - Selección de la hoja "</w:t>
       </w:r>
@@ -4290,32 +6068,12 @@
       </w:r>
       <w:proofErr w:type="spellEnd"/>
       <w:r>
-        <w:t>" mediante "</w:t>
-      </w:r>
-      <w:proofErr w:type="spellStart"/>
-      <w:r>
-        <w:t>get</w:t>
-      </w:r>
-      <w:proofErr w:type="spellEnd"/>
-      <w:r>
-        <w:t xml:space="preserve"> </w:t>
-      </w:r>
-      <w:proofErr w:type="spellStart"/>
-      <w:r>
-        <w:t>sheet</w:t>
-      </w:r>
-      <w:proofErr w:type="spellEnd"/>
-      <w:r>
-        <w:t xml:space="preserve"> </w:t>
-      </w:r>
-      <w:proofErr w:type="spellStart"/>
-      <w:r>
-        <w:t>names</w:t>
-      </w:r>
-      <w:proofErr w:type="spellEnd"/>
-      <w:r>
-        <w:t>".</w:t>
-      </w:r>
+        <w:t>"</w:t>
+      </w:r>
+      <w:r>
+        <w:t>.</w:t>
+      </w:r>
+      <w:bookmarkEnd w:id="19"/>
     </w:p>
     <w:p>
       <w:r>
@@ -4379,20 +6137,35 @@
         <w:pStyle w:val="Descripcin"/>
         <w:jc w:val="center"/>
       </w:pPr>
+      <w:bookmarkStart w:id="20" w:name="_Toc69905393"/>
       <w:r>
         <w:t xml:space="preserve">Ilustración </w:t>
       </w:r>
-      <w:fldSimple w:instr=" SEQ Ilustración \* ARABIC ">
-        <w:r>
-          <w:rPr>
-            <w:noProof/>
-          </w:rPr>
-          <w:t>9</w:t>
-        </w:r>
-      </w:fldSimple>
+      <w:r>
+        <w:fldChar w:fldCharType="begin"/>
+      </w:r>
+      <w:r>
+        <w:instrText xml:space="preserve"> SEQ Ilustración \* ARABIC </w:instrText>
+      </w:r>
+      <w:r>
+        <w:fldChar w:fldCharType="separate"/>
+      </w:r>
+      <w:r>
+        <w:rPr>
+          <w:noProof/>
+        </w:rPr>
+        <w:t>9</w:t>
+      </w:r>
+      <w:r>
+        <w:rPr>
+          <w:noProof/>
+        </w:rPr>
+        <w:fldChar w:fldCharType="end"/>
+      </w:r>
       <w:r>
         <w:t xml:space="preserve"> - Especificación del comienzo de la fila de lectura.</w:t>
       </w:r>
+      <w:bookmarkEnd w:id="20"/>
     </w:p>
     <w:p>
       <w:pPr>
@@ -4537,17 +6310,31 @@
         <w:pStyle w:val="Descripcin"/>
         <w:jc w:val="center"/>
       </w:pPr>
+      <w:bookmarkStart w:id="21" w:name="_Toc69905394"/>
       <w:r>
         <w:t xml:space="preserve">Ilustración </w:t>
       </w:r>
-      <w:fldSimple w:instr=" SEQ Ilustración \* ARABIC ">
-        <w:r>
-          <w:rPr>
-            <w:noProof/>
-          </w:rPr>
-          <w:t>10</w:t>
-        </w:r>
-      </w:fldSimple>
+      <w:r>
+        <w:fldChar w:fldCharType="begin"/>
+      </w:r>
+      <w:r>
+        <w:instrText xml:space="preserve"> SEQ Ilustración \* ARABIC </w:instrText>
+      </w:r>
+      <w:r>
+        <w:fldChar w:fldCharType="separate"/>
+      </w:r>
+      <w:r>
+        <w:rPr>
+          <w:noProof/>
+        </w:rPr>
+        <w:t>10</w:t>
+      </w:r>
+      <w:r>
+        <w:rPr>
+          <w:noProof/>
+        </w:rPr>
+        <w:fldChar w:fldCharType="end"/>
+      </w:r>
       <w:r>
         <w:t xml:space="preserve"> - Lectura de los campos a partir de "</w:t>
       </w:r>
@@ -4583,13 +6370,22 @@
       <w:r>
         <w:t>".</w:t>
       </w:r>
+      <w:bookmarkEnd w:id="21"/>
     </w:p>
     <w:p>
       <w:r>
         <w:t>Como podemos apreciar</w:t>
       </w:r>
       <w:r>
-        <w:t xml:space="preserve"> no detecta bien el nombre de los campos, es por ello que lo modificamos de forma manual y comprobamos que el tipo de dato se corresponda:</w:t>
+        <w:t xml:space="preserve"> no detecta bien el nombre de los </w:t>
+      </w:r>
+      <w:proofErr w:type="gramStart"/>
+      <w:r>
+        <w:t>campos,</w:t>
+      </w:r>
+      <w:proofErr w:type="gramEnd"/>
+      <w:r>
+        <w:t xml:space="preserve"> es por ello que lo modificamos de forma manual y comprobamos que el tipo de dato se corresponda:</w:t>
       </w:r>
     </w:p>
     <w:p>
@@ -4643,20 +6439,35 @@
         <w:pStyle w:val="Descripcin"/>
         <w:jc w:val="center"/>
       </w:pPr>
+      <w:bookmarkStart w:id="22" w:name="_Toc69905395"/>
       <w:r>
         <w:t xml:space="preserve">Ilustración </w:t>
       </w:r>
-      <w:fldSimple w:instr=" SEQ Ilustración \* ARABIC ">
-        <w:r>
-          <w:rPr>
-            <w:noProof/>
-          </w:rPr>
-          <w:t>11</w:t>
-        </w:r>
-      </w:fldSimple>
+      <w:r>
+        <w:fldChar w:fldCharType="begin"/>
+      </w:r>
+      <w:r>
+        <w:instrText xml:space="preserve"> SEQ Ilustración \* ARABIC </w:instrText>
+      </w:r>
+      <w:r>
+        <w:fldChar w:fldCharType="separate"/>
+      </w:r>
+      <w:r>
+        <w:rPr>
+          <w:noProof/>
+        </w:rPr>
+        <w:t>11</w:t>
+      </w:r>
+      <w:r>
+        <w:rPr>
+          <w:noProof/>
+        </w:rPr>
+        <w:fldChar w:fldCharType="end"/>
+      </w:r>
       <w:r>
         <w:t xml:space="preserve"> - Definición del nombre de los campos y su tipo.</w:t>
       </w:r>
+      <w:bookmarkEnd w:id="22"/>
     </w:p>
     <w:p>
       <w:pPr>
@@ -4792,20 +6603,35 @@
         <w:pStyle w:val="Descripcin"/>
         <w:jc w:val="center"/>
       </w:pPr>
+      <w:bookmarkStart w:id="23" w:name="_Toc69905396"/>
       <w:r>
         <w:t xml:space="preserve">Ilustración </w:t>
       </w:r>
-      <w:fldSimple w:instr=" SEQ Ilustración \* ARABIC ">
-        <w:r>
-          <w:rPr>
-            <w:noProof/>
-          </w:rPr>
-          <w:t>12</w:t>
-        </w:r>
-      </w:fldSimple>
+      <w:r>
+        <w:fldChar w:fldCharType="begin"/>
+      </w:r>
+      <w:r>
+        <w:instrText xml:space="preserve"> SEQ Ilustración \* ARABIC </w:instrText>
+      </w:r>
+      <w:r>
+        <w:fldChar w:fldCharType="separate"/>
+      </w:r>
+      <w:r>
+        <w:rPr>
+          <w:noProof/>
+        </w:rPr>
+        <w:t>12</w:t>
+      </w:r>
+      <w:r>
+        <w:rPr>
+          <w:noProof/>
+        </w:rPr>
+        <w:fldChar w:fldCharType="end"/>
+      </w:r>
       <w:r>
         <w:t xml:space="preserve"> - Desmarcamos la casilla de la cabecera.</w:t>
       </w:r>
+      <w:bookmarkEnd w:id="23"/>
     </w:p>
     <w:p>
       <w:r>
@@ -4863,20 +6689,35 @@
         <w:pStyle w:val="Descripcin"/>
         <w:jc w:val="center"/>
       </w:pPr>
+      <w:bookmarkStart w:id="24" w:name="_Toc69905397"/>
       <w:r>
         <w:t xml:space="preserve">Ilustración </w:t>
       </w:r>
-      <w:fldSimple w:instr=" SEQ Ilustración \* ARABIC ">
-        <w:r>
-          <w:rPr>
-            <w:noProof/>
-          </w:rPr>
-          <w:t>13</w:t>
-        </w:r>
-      </w:fldSimple>
+      <w:r>
+        <w:fldChar w:fldCharType="begin"/>
+      </w:r>
+      <w:r>
+        <w:instrText xml:space="preserve"> SEQ Ilustración \* ARABIC </w:instrText>
+      </w:r>
+      <w:r>
+        <w:fldChar w:fldCharType="separate"/>
+      </w:r>
+      <w:r>
+        <w:rPr>
+          <w:noProof/>
+        </w:rPr>
+        <w:t>13</w:t>
+      </w:r>
+      <w:r>
+        <w:rPr>
+          <w:noProof/>
+        </w:rPr>
+        <w:fldChar w:fldCharType="end"/>
+      </w:r>
       <w:r>
         <w:t xml:space="preserve"> - Visualización de los datos.</w:t>
       </w:r>
+      <w:bookmarkEnd w:id="24"/>
     </w:p>
     <w:p>
       <w:pPr>
@@ -4947,6 +6788,1607 @@
       </w:r>
       <w:r>
         <w:t xml:space="preserve">: </w:t>
+      </w:r>
+      <w:r>
+        <w:t>&lt;Normalización&gt;</w:t>
+      </w:r>
+    </w:p>
+    <w:p>
+      <w:r>
+        <w:rPr>
+          <w:b/>
+          <w:bCs/>
+        </w:rPr>
+        <w:t>Componente</w:t>
+      </w:r>
+      <w:r>
+        <w:t>: &lt;</w:t>
+      </w:r>
+      <w:proofErr w:type="spellStart"/>
+      <w:r>
+        <w:t>String</w:t>
+      </w:r>
+      <w:proofErr w:type="spellEnd"/>
+      <w:r>
+        <w:t xml:space="preserve"> </w:t>
+      </w:r>
+      <w:proofErr w:type="spellStart"/>
+      <w:r>
+        <w:t>operations</w:t>
+      </w:r>
+      <w:proofErr w:type="spellEnd"/>
+      <w:r>
+        <w:t>&gt;</w:t>
+      </w:r>
+    </w:p>
+    <w:p>
+      <w:r>
+        <w:rPr>
+          <w:b/>
+          <w:bCs/>
+        </w:rPr>
+        <w:lastRenderedPageBreak/>
+        <w:t>Descripción</w:t>
+      </w:r>
+      <w:r>
+        <w:t xml:space="preserve">: &lt;Permite transformar los datos que son de tipo </w:t>
+      </w:r>
+      <w:proofErr w:type="spellStart"/>
+      <w:r>
+        <w:rPr>
+          <w:i/>
+          <w:iCs/>
+        </w:rPr>
+        <w:t>S</w:t>
+      </w:r>
+      <w:r>
+        <w:rPr>
+          <w:i/>
+          <w:iCs/>
+        </w:rPr>
+        <w:t>tring</w:t>
+      </w:r>
+      <w:proofErr w:type="spellEnd"/>
+      <w:r>
+        <w:t>, es decir, realizar operaciones sobre la cadena de caracteres</w:t>
+      </w:r>
+      <w:r>
+        <w:t>&gt;</w:t>
+      </w:r>
+      <w:r>
+        <w:t>. Asegurad la homogeneidad de los datos mediante la normalización de los valores de los campos tipo &lt;</w:t>
+      </w:r>
+      <w:proofErr w:type="spellStart"/>
+      <w:r>
+        <w:rPr>
+          <w:i/>
+          <w:iCs/>
+        </w:rPr>
+        <w:t>String</w:t>
+      </w:r>
+      <w:proofErr w:type="spellEnd"/>
+      <w:r>
+        <w:t>&gt;. Convirtiendo a mayúsculas y eliminando los espacios en blanco al inicio y al final de cada cadena.</w:t>
+      </w:r>
+    </w:p>
+    <w:p>
+      <w:r>
+        <w:rPr>
+          <w:b/>
+          <w:bCs/>
+        </w:rPr>
+        <w:t>Parámetros</w:t>
+      </w:r>
+      <w:r>
+        <w:t>:</w:t>
+      </w:r>
+    </w:p>
+    <w:p>
+      <w:pPr>
+        <w:keepNext/>
+        <w:jc w:val="center"/>
+      </w:pPr>
+      <w:r>
+        <w:rPr>
+          <w:noProof/>
+        </w:rPr>
+        <w:drawing>
+          <wp:inline distT="0" distB="0" distL="0" distR="0" wp14:anchorId="32D4528E" wp14:editId="652A6A56">
+            <wp:extent cx="5400040" cy="1841500"/>
+            <wp:effectExtent l="0" t="0" r="0" b="6350"/>
+            <wp:docPr id="9" name="Imagen 9"/>
+            <wp:cNvGraphicFramePr>
+              <a:graphicFrameLocks xmlns:a="http://schemas.openxmlformats.org/drawingml/2006/main" noChangeAspect="1"/>
+            </wp:cNvGraphicFramePr>
+            <a:graphic xmlns:a="http://schemas.openxmlformats.org/drawingml/2006/main">
+              <a:graphicData uri="http://schemas.openxmlformats.org/drawingml/2006/picture">
+                <pic:pic xmlns:pic="http://schemas.openxmlformats.org/drawingml/2006/picture">
+                  <pic:nvPicPr>
+                    <pic:cNvPr id="1" name=""/>
+                    <pic:cNvPicPr/>
+                  </pic:nvPicPr>
+                  <pic:blipFill>
+                    <a:blip r:embed="rId31"/>
+                    <a:stretch>
+                      <a:fillRect/>
+                    </a:stretch>
+                  </pic:blipFill>
+                  <pic:spPr>
+                    <a:xfrm>
+                      <a:off x="0" y="0"/>
+                      <a:ext cx="5400040" cy="1841500"/>
+                    </a:xfrm>
+                    <a:prstGeom prst="rect">
+                      <a:avLst/>
+                    </a:prstGeom>
+                  </pic:spPr>
+                </pic:pic>
+              </a:graphicData>
+            </a:graphic>
+          </wp:inline>
+        </w:drawing>
+      </w:r>
+    </w:p>
+    <w:p>
+      <w:pPr>
+        <w:pStyle w:val="Descripcin"/>
+        <w:jc w:val="center"/>
+      </w:pPr>
+      <w:bookmarkStart w:id="25" w:name="_Toc69905398"/>
+      <w:r>
+        <w:t xml:space="preserve">Ilustración </w:t>
+      </w:r>
+      <w:fldSimple w:instr=" SEQ Ilustración \* ARABIC ">
+        <w:r>
+          <w:rPr>
+            <w:noProof/>
+          </w:rPr>
+          <w:t>14</w:t>
+        </w:r>
+      </w:fldSimple>
+      <w:r>
+        <w:t xml:space="preserve"> – Normalización de los datos.</w:t>
+      </w:r>
+      <w:bookmarkEnd w:id="25"/>
+    </w:p>
+    <w:p>
+      <w:pPr>
+        <w:pStyle w:val="Prrafodelista"/>
+        <w:numPr>
+          <w:ilvl w:val="0"/>
+          <w:numId w:val="7"/>
+        </w:numPr>
+      </w:pPr>
+      <w:r>
+        <w:t xml:space="preserve">Ordenación ascendente de todos los campos según su colocación en la tabla </w:t>
+      </w:r>
+      <w:proofErr w:type="spellStart"/>
+      <w:r>
+        <w:t>Staging</w:t>
+      </w:r>
+      <w:proofErr w:type="spellEnd"/>
+      <w:r>
+        <w:t>.</w:t>
+      </w:r>
+    </w:p>
+    <w:p>
+      <w:pPr>
+        <w:pStyle w:val="Prrafodelista"/>
+        <w:ind w:left="1117" w:firstLine="0"/>
+      </w:pPr>
+      <w:r>
+        <w:t>Completad la siguiente información del paso “</w:t>
+      </w:r>
+      <w:proofErr w:type="spellStart"/>
+      <w:r>
+        <w:t>Row</w:t>
+      </w:r>
+      <w:proofErr w:type="spellEnd"/>
+      <w:r>
+        <w:t xml:space="preserve"> </w:t>
+      </w:r>
+      <w:proofErr w:type="spellStart"/>
+      <w:r>
+        <w:t>Order</w:t>
+      </w:r>
+      <w:proofErr w:type="spellEnd"/>
+      <w:r>
+        <w:t>”:</w:t>
+      </w:r>
+    </w:p>
+    <w:p>
+      <w:r>
+        <w:rPr>
+          <w:b/>
+          <w:bCs/>
+        </w:rPr>
+        <w:t>Nombre</w:t>
+      </w:r>
+      <w:r>
+        <w:t>: &lt;Ordenación&gt;</w:t>
+      </w:r>
+    </w:p>
+    <w:p>
+      <w:r>
+        <w:rPr>
+          <w:b/>
+          <w:bCs/>
+        </w:rPr>
+        <w:t>Componente</w:t>
+      </w:r>
+      <w:r>
+        <w:t>: &lt;</w:t>
+      </w:r>
+      <w:proofErr w:type="spellStart"/>
+      <w:r>
+        <w:t>Sort</w:t>
+      </w:r>
+      <w:proofErr w:type="spellEnd"/>
+      <w:r>
+        <w:t xml:space="preserve"> </w:t>
+      </w:r>
+      <w:proofErr w:type="spellStart"/>
+      <w:r>
+        <w:t>rows</w:t>
+      </w:r>
+      <w:proofErr w:type="spellEnd"/>
+      <w:r>
+        <w:t>&gt;</w:t>
+      </w:r>
+      <w:r>
+        <w:t>, cabe destacar que el paso “</w:t>
+      </w:r>
+      <w:proofErr w:type="spellStart"/>
+      <w:r>
+        <w:t>Row</w:t>
+      </w:r>
+      <w:proofErr w:type="spellEnd"/>
+      <w:r>
+        <w:t xml:space="preserve"> </w:t>
+      </w:r>
+      <w:proofErr w:type="spellStart"/>
+      <w:r>
+        <w:t>Order</w:t>
+      </w:r>
+      <w:proofErr w:type="spellEnd"/>
+      <w:r>
+        <w:t>” ya no existe por contra tenemos el paso mencionado anteriormente “</w:t>
+      </w:r>
+      <w:proofErr w:type="spellStart"/>
+      <w:r>
+        <w:t>Sort</w:t>
+      </w:r>
+      <w:proofErr w:type="spellEnd"/>
+      <w:r>
+        <w:t xml:space="preserve"> </w:t>
+      </w:r>
+      <w:proofErr w:type="spellStart"/>
+      <w:r>
+        <w:t>rows</w:t>
+      </w:r>
+      <w:proofErr w:type="spellEnd"/>
+      <w:r>
+        <w:t>”.</w:t>
+      </w:r>
+    </w:p>
+    <w:p>
+      <w:r>
+        <w:rPr>
+          <w:b/>
+          <w:bCs/>
+        </w:rPr>
+        <w:t>Descripción</w:t>
+      </w:r>
+      <w:r>
+        <w:t xml:space="preserve">: &lt;Permite </w:t>
+      </w:r>
+      <w:r>
+        <w:t>realizar</w:t>
+      </w:r>
+      <w:r>
+        <w:t xml:space="preserve"> la ordenación de los campos&gt;. Ordenación ascendente de todos los campos según su colocación en la tabla </w:t>
+      </w:r>
+      <w:proofErr w:type="spellStart"/>
+      <w:r>
+        <w:t>Staging</w:t>
+      </w:r>
+      <w:proofErr w:type="spellEnd"/>
+      <w:r>
+        <w:t>.</w:t>
+      </w:r>
+    </w:p>
+    <w:p>
+      <w:pPr>
+        <w:rPr>
+          <w:b/>
+          <w:bCs/>
+        </w:rPr>
+      </w:pPr>
+      <w:r>
+        <w:rPr>
+          <w:b/>
+          <w:bCs/>
+        </w:rPr>
+        <w:t>Parámetros:</w:t>
+      </w:r>
+    </w:p>
+    <w:p>
+      <w:pPr>
+        <w:keepNext/>
+        <w:jc w:val="center"/>
+      </w:pPr>
+      <w:r>
+        <w:rPr>
+          <w:noProof/>
+        </w:rPr>
+        <w:lastRenderedPageBreak/>
+        <w:drawing>
+          <wp:inline distT="0" distB="0" distL="0" distR="0" wp14:anchorId="016D452B" wp14:editId="57E5D284">
+            <wp:extent cx="5400040" cy="3919855"/>
+            <wp:effectExtent l="0" t="0" r="0" b="4445"/>
+            <wp:docPr id="16" name="Imagen 16"/>
+            <wp:cNvGraphicFramePr>
+              <a:graphicFrameLocks xmlns:a="http://schemas.openxmlformats.org/drawingml/2006/main" noChangeAspect="1"/>
+            </wp:cNvGraphicFramePr>
+            <a:graphic xmlns:a="http://schemas.openxmlformats.org/drawingml/2006/main">
+              <a:graphicData uri="http://schemas.openxmlformats.org/drawingml/2006/picture">
+                <pic:pic xmlns:pic="http://schemas.openxmlformats.org/drawingml/2006/picture">
+                  <pic:nvPicPr>
+                    <pic:cNvPr id="1" name=""/>
+                    <pic:cNvPicPr/>
+                  </pic:nvPicPr>
+                  <pic:blipFill>
+                    <a:blip r:embed="rId32"/>
+                    <a:stretch>
+                      <a:fillRect/>
+                    </a:stretch>
+                  </pic:blipFill>
+                  <pic:spPr>
+                    <a:xfrm>
+                      <a:off x="0" y="0"/>
+                      <a:ext cx="5400040" cy="3919855"/>
+                    </a:xfrm>
+                    <a:prstGeom prst="rect">
+                      <a:avLst/>
+                    </a:prstGeom>
+                  </pic:spPr>
+                </pic:pic>
+              </a:graphicData>
+            </a:graphic>
+          </wp:inline>
+        </w:drawing>
+      </w:r>
+    </w:p>
+    <w:p>
+      <w:pPr>
+        <w:pStyle w:val="Descripcin"/>
+        <w:jc w:val="center"/>
+      </w:pPr>
+      <w:bookmarkStart w:id="26" w:name="_Toc69905399"/>
+      <w:r>
+        <w:t xml:space="preserve">Ilustración </w:t>
+      </w:r>
+      <w:fldSimple w:instr=" SEQ Ilustración \* ARABIC ">
+        <w:r>
+          <w:rPr>
+            <w:noProof/>
+          </w:rPr>
+          <w:t>15</w:t>
+        </w:r>
+      </w:fldSimple>
+      <w:r>
+        <w:t xml:space="preserve"> - Ordenación de los campos.</w:t>
+      </w:r>
+      <w:bookmarkEnd w:id="26"/>
+    </w:p>
+    <w:p>
+      <w:pPr>
+        <w:pStyle w:val="Prrafodelista"/>
+        <w:numPr>
+          <w:ilvl w:val="0"/>
+          <w:numId w:val="7"/>
+        </w:numPr>
+      </w:pPr>
+      <w:r>
+        <w:t>Cargad la información transformada en la tabla de base de datos. Completar la siguiente información del paso “</w:t>
+      </w:r>
+      <w:r>
+        <w:rPr>
+          <w:i/>
+          <w:iCs/>
+        </w:rPr>
+        <w:t>Table Output</w:t>
+      </w:r>
+      <w:r>
+        <w:t>”:</w:t>
+      </w:r>
+    </w:p>
+    <w:p>
+      <w:r>
+        <w:rPr>
+          <w:b/>
+          <w:bCs/>
+        </w:rPr>
+        <w:t>Nombre</w:t>
+      </w:r>
+      <w:r>
+        <w:t>: &lt;Carga en la base de datos&gt;</w:t>
+      </w:r>
+    </w:p>
+    <w:p>
+      <w:r>
+        <w:rPr>
+          <w:b/>
+          <w:bCs/>
+        </w:rPr>
+        <w:t>Componente</w:t>
+      </w:r>
+      <w:r>
+        <w:t>: Table Output</w:t>
+      </w:r>
+    </w:p>
+    <w:p>
+      <w:r>
+        <w:rPr>
+          <w:b/>
+          <w:bCs/>
+        </w:rPr>
+        <w:t>Descripción</w:t>
+      </w:r>
+      <w:r>
+        <w:t>: &lt;Permite cargar los datos de entrada en la base de datos&gt;</w:t>
+      </w:r>
+      <w:r>
+        <w:t>, &lt;Cargamos la información transformada en la tabla de base de datos&gt;.</w:t>
+      </w:r>
+    </w:p>
+    <w:p>
+      <w:r>
+        <w:rPr>
+          <w:b/>
+          <w:bCs/>
+        </w:rPr>
+        <w:t>Parámetros</w:t>
+      </w:r>
+      <w:r>
+        <w:t>:</w:t>
+      </w:r>
+    </w:p>
+    <w:p>
+      <w:pPr>
+        <w:pStyle w:val="Prrafodelista"/>
+        <w:numPr>
+          <w:ilvl w:val="0"/>
+          <w:numId w:val="8"/>
+        </w:numPr>
+      </w:pPr>
+      <w:proofErr w:type="spellStart"/>
+      <w:r>
+        <w:rPr>
+          <w:b/>
+          <w:bCs/>
+        </w:rPr>
+        <w:t>Connection</w:t>
+      </w:r>
+      <w:proofErr w:type="spellEnd"/>
+      <w:r>
+        <w:t>: &lt;</w:t>
+      </w:r>
+      <w:r>
+        <w:t>PEC2</w:t>
+      </w:r>
+      <w:r>
+        <w:t>&gt;</w:t>
+      </w:r>
+    </w:p>
+    <w:p>
+      <w:pPr>
+        <w:keepNext/>
+        <w:jc w:val="center"/>
+      </w:pPr>
+      <w:r>
+        <w:rPr>
+          <w:noProof/>
+        </w:rPr>
+        <w:lastRenderedPageBreak/>
+        <w:drawing>
+          <wp:inline distT="0" distB="0" distL="0" distR="0" wp14:anchorId="2C7391A9" wp14:editId="5C476C06">
+            <wp:extent cx="5400040" cy="3494405"/>
+            <wp:effectExtent l="0" t="0" r="0" b="0"/>
+            <wp:docPr id="17" name="Imagen 17"/>
+            <wp:cNvGraphicFramePr>
+              <a:graphicFrameLocks xmlns:a="http://schemas.openxmlformats.org/drawingml/2006/main" noChangeAspect="1"/>
+            </wp:cNvGraphicFramePr>
+            <a:graphic xmlns:a="http://schemas.openxmlformats.org/drawingml/2006/main">
+              <a:graphicData uri="http://schemas.openxmlformats.org/drawingml/2006/picture">
+                <pic:pic xmlns:pic="http://schemas.openxmlformats.org/drawingml/2006/picture">
+                  <pic:nvPicPr>
+                    <pic:cNvPr id="1" name=""/>
+                    <pic:cNvPicPr/>
+                  </pic:nvPicPr>
+                  <pic:blipFill>
+                    <a:blip r:embed="rId33"/>
+                    <a:stretch>
+                      <a:fillRect/>
+                    </a:stretch>
+                  </pic:blipFill>
+                  <pic:spPr>
+                    <a:xfrm>
+                      <a:off x="0" y="0"/>
+                      <a:ext cx="5400040" cy="3494405"/>
+                    </a:xfrm>
+                    <a:prstGeom prst="rect">
+                      <a:avLst/>
+                    </a:prstGeom>
+                  </pic:spPr>
+                </pic:pic>
+              </a:graphicData>
+            </a:graphic>
+          </wp:inline>
+        </w:drawing>
+      </w:r>
+    </w:p>
+    <w:p>
+      <w:pPr>
+        <w:pStyle w:val="Descripcin"/>
+        <w:jc w:val="center"/>
+      </w:pPr>
+      <w:bookmarkStart w:id="27" w:name="_Toc69905400"/>
+      <w:r>
+        <w:t xml:space="preserve">Ilustración </w:t>
+      </w:r>
+      <w:fldSimple w:instr=" SEQ Ilustración \* ARABIC ">
+        <w:r>
+          <w:rPr>
+            <w:noProof/>
+          </w:rPr>
+          <w:t>16</w:t>
+        </w:r>
+      </w:fldSimple>
+      <w:r>
+        <w:t xml:space="preserve"> - Conexión a la base de datos.</w:t>
+      </w:r>
+      <w:bookmarkEnd w:id="27"/>
+    </w:p>
+    <w:p>
+      <w:pPr>
+        <w:pStyle w:val="Prrafodelista"/>
+        <w:numPr>
+          <w:ilvl w:val="0"/>
+          <w:numId w:val="8"/>
+        </w:numPr>
+      </w:pPr>
+      <w:r>
+        <w:rPr>
+          <w:b/>
+          <w:bCs/>
+        </w:rPr>
+        <w:t>Target table</w:t>
+      </w:r>
+      <w:r>
+        <w:t>: &lt;</w:t>
+      </w:r>
+      <w:proofErr w:type="spellStart"/>
+      <w:r>
+        <w:t>dbo.STG_Denuncias_Infracciones</w:t>
+      </w:r>
+      <w:proofErr w:type="spellEnd"/>
+      <w:r>
+        <w:t>&gt;</w:t>
+      </w:r>
+      <w:r>
+        <w:t xml:space="preserve">, para seleccionar la target table, tenemos que seleccionar primero </w:t>
+      </w:r>
+      <w:proofErr w:type="spellStart"/>
+      <w:r>
+        <w:t>dbo</w:t>
+      </w:r>
+      <w:proofErr w:type="spellEnd"/>
+      <w:r>
+        <w:t xml:space="preserve"> al pulsa sobre el botón “</w:t>
+      </w:r>
+      <w:proofErr w:type="spellStart"/>
+      <w:r>
+        <w:t>Browse</w:t>
+      </w:r>
+      <w:proofErr w:type="spellEnd"/>
+      <w:r>
+        <w:t>…” y finalmente, sobre el botón “</w:t>
+      </w:r>
+      <w:proofErr w:type="spellStart"/>
+      <w:r>
+        <w:t>Browse</w:t>
+      </w:r>
+      <w:proofErr w:type="spellEnd"/>
+      <w:r>
+        <w:t xml:space="preserve">…” de target table seleccionamos la tabla </w:t>
+      </w:r>
+      <w:proofErr w:type="spellStart"/>
+      <w:r>
+        <w:t>STG_Denuncias_Infracciones</w:t>
+      </w:r>
+      <w:proofErr w:type="spellEnd"/>
+      <w:r>
+        <w:t>.</w:t>
+      </w:r>
+    </w:p>
+    <w:p>
+      <w:pPr>
+        <w:keepNext/>
+        <w:jc w:val="center"/>
+      </w:pPr>
+      <w:r>
+        <w:rPr>
+          <w:noProof/>
+        </w:rPr>
+        <w:drawing>
+          <wp:inline distT="0" distB="0" distL="0" distR="0" wp14:anchorId="56ED8FA4" wp14:editId="28FD998D">
+            <wp:extent cx="5400040" cy="511340"/>
+            <wp:effectExtent l="0" t="0" r="0" b="3175"/>
+            <wp:docPr id="18" name="Imagen 18"/>
+            <wp:cNvGraphicFramePr>
+              <a:graphicFrameLocks xmlns:a="http://schemas.openxmlformats.org/drawingml/2006/main" noChangeAspect="1"/>
+            </wp:cNvGraphicFramePr>
+            <a:graphic xmlns:a="http://schemas.openxmlformats.org/drawingml/2006/main">
+              <a:graphicData uri="http://schemas.openxmlformats.org/drawingml/2006/picture">
+                <pic:pic xmlns:pic="http://schemas.openxmlformats.org/drawingml/2006/picture">
+                  <pic:nvPicPr>
+                    <pic:cNvPr id="1" name=""/>
+                    <pic:cNvPicPr/>
+                  </pic:nvPicPr>
+                  <pic:blipFill rotWithShape="1">
+                    <a:blip r:embed="rId34"/>
+                    <a:srcRect t="14607"/>
+                    <a:stretch/>
+                  </pic:blipFill>
+                  <pic:spPr bwMode="auto">
+                    <a:xfrm>
+                      <a:off x="0" y="0"/>
+                      <a:ext cx="5400040" cy="511340"/>
+                    </a:xfrm>
+                    <a:prstGeom prst="rect">
+                      <a:avLst/>
+                    </a:prstGeom>
+                    <a:ln>
+                      <a:noFill/>
+                    </a:ln>
+                    <a:extLst>
+                      <a:ext uri="{53640926-AAD7-44D8-BBD7-CCE9431645EC}">
+                        <a14:shadowObscured xmlns:a14="http://schemas.microsoft.com/office/drawing/2010/main"/>
+                      </a:ext>
+                    </a:extLst>
+                  </pic:spPr>
+                </pic:pic>
+              </a:graphicData>
+            </a:graphic>
+          </wp:inline>
+        </w:drawing>
+      </w:r>
+    </w:p>
+    <w:p>
+      <w:pPr>
+        <w:pStyle w:val="Descripcin"/>
+        <w:jc w:val="center"/>
+      </w:pPr>
+      <w:bookmarkStart w:id="28" w:name="_Toc69905401"/>
+      <w:r>
+        <w:t xml:space="preserve">Ilustración </w:t>
+      </w:r>
+      <w:fldSimple w:instr=" SEQ Ilustración \* ARABIC ">
+        <w:r>
+          <w:rPr>
+            <w:noProof/>
+          </w:rPr>
+          <w:t>17</w:t>
+        </w:r>
+      </w:fldSimple>
+      <w:r>
+        <w:t xml:space="preserve"> - Target table.</w:t>
+      </w:r>
+      <w:bookmarkEnd w:id="28"/>
+    </w:p>
+    <w:p>
+      <w:pPr>
+        <w:pStyle w:val="Prrafodelista"/>
+        <w:numPr>
+          <w:ilvl w:val="0"/>
+          <w:numId w:val="8"/>
+        </w:numPr>
+      </w:pPr>
+      <w:proofErr w:type="spellStart"/>
+      <w:r>
+        <w:rPr>
+          <w:b/>
+          <w:bCs/>
+        </w:rPr>
+        <w:t>Truncate</w:t>
+      </w:r>
+      <w:proofErr w:type="spellEnd"/>
+      <w:r>
+        <w:rPr>
+          <w:b/>
+          <w:bCs/>
+        </w:rPr>
+        <w:t xml:space="preserve"> table</w:t>
+      </w:r>
+      <w:r>
+        <w:t>: &lt;</w:t>
+      </w:r>
+      <w:r>
+        <w:t xml:space="preserve">Pulsamos sobre la casilla </w:t>
+      </w:r>
+      <w:proofErr w:type="spellStart"/>
+      <w:r>
+        <w:t>truncate</w:t>
+      </w:r>
+      <w:proofErr w:type="spellEnd"/>
+      <w:r>
+        <w:t>&gt;</w:t>
+      </w:r>
+    </w:p>
+    <w:p>
+      <w:pPr>
+        <w:keepNext/>
+        <w:jc w:val="center"/>
+      </w:pPr>
+      <w:r>
+        <w:rPr>
+          <w:noProof/>
+        </w:rPr>
+        <w:drawing>
+          <wp:inline distT="0" distB="0" distL="0" distR="0" wp14:anchorId="1D86123E" wp14:editId="7728B79F">
+            <wp:extent cx="985962" cy="190832"/>
+            <wp:effectExtent l="0" t="0" r="5080" b="0"/>
+            <wp:docPr id="19" name="Imagen 19"/>
+            <wp:cNvGraphicFramePr>
+              <a:graphicFrameLocks xmlns:a="http://schemas.openxmlformats.org/drawingml/2006/main" noChangeAspect="1"/>
+            </wp:cNvGraphicFramePr>
+            <a:graphic xmlns:a="http://schemas.openxmlformats.org/drawingml/2006/main">
+              <a:graphicData uri="http://schemas.openxmlformats.org/drawingml/2006/picture">
+                <pic:pic xmlns:pic="http://schemas.openxmlformats.org/drawingml/2006/picture">
+                  <pic:nvPicPr>
+                    <pic:cNvPr id="1" name=""/>
+                    <pic:cNvPicPr/>
+                  </pic:nvPicPr>
+                  <pic:blipFill rotWithShape="1">
+                    <a:blip r:embed="rId35"/>
+                    <a:srcRect t="21543" r="3039" b="13682"/>
+                    <a:stretch/>
+                  </pic:blipFill>
+                  <pic:spPr bwMode="auto">
+                    <a:xfrm>
+                      <a:off x="0" y="0"/>
+                      <a:ext cx="988197" cy="191265"/>
+                    </a:xfrm>
+                    <a:prstGeom prst="rect">
+                      <a:avLst/>
+                    </a:prstGeom>
+                    <a:ln>
+                      <a:noFill/>
+                    </a:ln>
+                    <a:extLst>
+                      <a:ext uri="{53640926-AAD7-44D8-BBD7-CCE9431645EC}">
+                        <a14:shadowObscured xmlns:a14="http://schemas.microsoft.com/office/drawing/2010/main"/>
+                      </a:ext>
+                    </a:extLst>
+                  </pic:spPr>
+                </pic:pic>
+              </a:graphicData>
+            </a:graphic>
+          </wp:inline>
+        </w:drawing>
+      </w:r>
+    </w:p>
+    <w:p>
+      <w:pPr>
+        <w:pStyle w:val="Descripcin"/>
+        <w:jc w:val="center"/>
+      </w:pPr>
+      <w:bookmarkStart w:id="29" w:name="_Toc69905402"/>
+      <w:r>
+        <w:t xml:space="preserve">Ilustración </w:t>
+      </w:r>
+      <w:fldSimple w:instr=" SEQ Ilustración \* ARABIC ">
+        <w:r>
+          <w:rPr>
+            <w:noProof/>
+          </w:rPr>
+          <w:t>18</w:t>
+        </w:r>
+      </w:fldSimple>
+      <w:r>
+        <w:t xml:space="preserve"> - </w:t>
+      </w:r>
+      <w:proofErr w:type="spellStart"/>
+      <w:r>
+        <w:t>Truncate</w:t>
+      </w:r>
+      <w:proofErr w:type="spellEnd"/>
+      <w:r>
+        <w:t xml:space="preserve"> table.</w:t>
+      </w:r>
+      <w:bookmarkEnd w:id="29"/>
+    </w:p>
+    <w:p>
+      <w:r>
+        <w:t>Tal y como podemos observar en la siguiente ilustración, este componente queda configurado de la siguiente manera:</w:t>
+      </w:r>
+    </w:p>
+    <w:p>
+      <w:pPr>
+        <w:keepNext/>
+        <w:jc w:val="center"/>
+      </w:pPr>
+      <w:r>
+        <w:rPr>
+          <w:noProof/>
+        </w:rPr>
+        <w:lastRenderedPageBreak/>
+        <w:drawing>
+          <wp:inline distT="0" distB="0" distL="0" distR="0" wp14:anchorId="500A62A6" wp14:editId="4B9A2D38">
+            <wp:extent cx="5400040" cy="4302125"/>
+            <wp:effectExtent l="0" t="0" r="0" b="3175"/>
+            <wp:docPr id="20" name="Imagen 20"/>
+            <wp:cNvGraphicFramePr>
+              <a:graphicFrameLocks xmlns:a="http://schemas.openxmlformats.org/drawingml/2006/main" noChangeAspect="1"/>
+            </wp:cNvGraphicFramePr>
+            <a:graphic xmlns:a="http://schemas.openxmlformats.org/drawingml/2006/main">
+              <a:graphicData uri="http://schemas.openxmlformats.org/drawingml/2006/picture">
+                <pic:pic xmlns:pic="http://schemas.openxmlformats.org/drawingml/2006/picture">
+                  <pic:nvPicPr>
+                    <pic:cNvPr id="1" name=""/>
+                    <pic:cNvPicPr/>
+                  </pic:nvPicPr>
+                  <pic:blipFill>
+                    <a:blip r:embed="rId36"/>
+                    <a:stretch>
+                      <a:fillRect/>
+                    </a:stretch>
+                  </pic:blipFill>
+                  <pic:spPr>
+                    <a:xfrm>
+                      <a:off x="0" y="0"/>
+                      <a:ext cx="5400040" cy="4302125"/>
+                    </a:xfrm>
+                    <a:prstGeom prst="rect">
+                      <a:avLst/>
+                    </a:prstGeom>
+                  </pic:spPr>
+                </pic:pic>
+              </a:graphicData>
+            </a:graphic>
+          </wp:inline>
+        </w:drawing>
+      </w:r>
+    </w:p>
+    <w:p>
+      <w:pPr>
+        <w:pStyle w:val="Descripcin"/>
+        <w:jc w:val="center"/>
+      </w:pPr>
+      <w:bookmarkStart w:id="30" w:name="_Toc69905403"/>
+      <w:r>
+        <w:t xml:space="preserve">Ilustración </w:t>
+      </w:r>
+      <w:fldSimple w:instr=" SEQ Ilustración \* ARABIC ">
+        <w:r>
+          <w:rPr>
+            <w:noProof/>
+          </w:rPr>
+          <w:t>19</w:t>
+        </w:r>
+      </w:fldSimple>
+      <w:r>
+        <w:t xml:space="preserve"> - Configuración de Table Output.</w:t>
+      </w:r>
+      <w:bookmarkEnd w:id="30"/>
+    </w:p>
+    <w:p>
+      <w:pPr>
+        <w:pStyle w:val="Prrafodelista"/>
+        <w:numPr>
+          <w:ilvl w:val="0"/>
+          <w:numId w:val="7"/>
+        </w:numPr>
+      </w:pPr>
+      <w:r>
+        <w:t>Capturad la pantalla de la transformación completa, incluyendo la pestaña informativa de ejecución “</w:t>
+      </w:r>
+      <w:r>
+        <w:rPr>
+          <w:i/>
+          <w:iCs/>
+        </w:rPr>
+        <w:t xml:space="preserve">step </w:t>
+      </w:r>
+      <w:proofErr w:type="spellStart"/>
+      <w:r>
+        <w:rPr>
+          <w:i/>
+          <w:iCs/>
+        </w:rPr>
+        <w:t>metrics</w:t>
+      </w:r>
+      <w:proofErr w:type="spellEnd"/>
+      <w:r>
+        <w:t>”.</w:t>
+      </w:r>
+    </w:p>
+    <w:p>
+      <w:r>
+        <w:t>Una vez que ya tenemos toda la transformación completa, la ejecutamos y vemos que se ejecuta de forma correcta, tal y como vemos en la siguiente captura:</w:t>
+      </w:r>
+    </w:p>
+    <w:p>
+      <w:pPr>
+        <w:keepNext/>
+      </w:pPr>
+      <w:r>
+        <w:rPr>
+          <w:noProof/>
+        </w:rPr>
+        <w:drawing>
+          <wp:inline distT="0" distB="0" distL="0" distR="0" wp14:anchorId="3D88510B" wp14:editId="62A47344">
+            <wp:extent cx="5170340" cy="651703"/>
+            <wp:effectExtent l="0" t="0" r="0" b="0"/>
+            <wp:docPr id="21" name="Imagen 21"/>
+            <wp:cNvGraphicFramePr>
+              <a:graphicFrameLocks xmlns:a="http://schemas.openxmlformats.org/drawingml/2006/main" noChangeAspect="1"/>
+            </wp:cNvGraphicFramePr>
+            <a:graphic xmlns:a="http://schemas.openxmlformats.org/drawingml/2006/main">
+              <a:graphicData uri="http://schemas.openxmlformats.org/drawingml/2006/picture">
+                <pic:pic xmlns:pic="http://schemas.openxmlformats.org/drawingml/2006/picture">
+                  <pic:nvPicPr>
+                    <pic:cNvPr id="1" name=""/>
+                    <pic:cNvPicPr/>
+                  </pic:nvPicPr>
+                  <pic:blipFill rotWithShape="1">
+                    <a:blip r:embed="rId37"/>
+                    <a:srcRect t="21379" b="23867"/>
+                    <a:stretch/>
+                  </pic:blipFill>
+                  <pic:spPr bwMode="auto">
+                    <a:xfrm>
+                      <a:off x="0" y="0"/>
+                      <a:ext cx="5172075" cy="651922"/>
+                    </a:xfrm>
+                    <a:prstGeom prst="rect">
+                      <a:avLst/>
+                    </a:prstGeom>
+                    <a:ln>
+                      <a:noFill/>
+                    </a:ln>
+                    <a:extLst>
+                      <a:ext uri="{53640926-AAD7-44D8-BBD7-CCE9431645EC}">
+                        <a14:shadowObscured xmlns:a14="http://schemas.microsoft.com/office/drawing/2010/main"/>
+                      </a:ext>
+                    </a:extLst>
+                  </pic:spPr>
+                </pic:pic>
+              </a:graphicData>
+            </a:graphic>
+          </wp:inline>
+        </w:drawing>
+      </w:r>
+    </w:p>
+    <w:p>
+      <w:pPr>
+        <w:pStyle w:val="Descripcin"/>
+        <w:jc w:val="center"/>
+      </w:pPr>
+      <w:bookmarkStart w:id="31" w:name="_Toc69905404"/>
+      <w:r>
+        <w:t xml:space="preserve">Ilustración </w:t>
+      </w:r>
+      <w:fldSimple w:instr=" SEQ Ilustración \* ARABIC ">
+        <w:r>
+          <w:rPr>
+            <w:noProof/>
+          </w:rPr>
+          <w:t>20</w:t>
+        </w:r>
+      </w:fldSimple>
+      <w:r>
+        <w:t xml:space="preserve"> - Ejecución de la transformación.</w:t>
+      </w:r>
+      <w:bookmarkEnd w:id="31"/>
+    </w:p>
+    <w:p>
+      <w:r>
+        <w:t xml:space="preserve">Por otro lado, nos genera </w:t>
+      </w:r>
+      <w:r>
+        <w:t>la siguiente información</w:t>
+      </w:r>
+      <w:r>
+        <w:t xml:space="preserve"> en “</w:t>
+      </w:r>
+      <w:r>
+        <w:rPr>
+          <w:i/>
+          <w:iCs/>
+        </w:rPr>
+        <w:t xml:space="preserve">step </w:t>
+      </w:r>
+      <w:proofErr w:type="spellStart"/>
+      <w:r>
+        <w:rPr>
+          <w:i/>
+          <w:iCs/>
+        </w:rPr>
+        <w:t>metrics</w:t>
+      </w:r>
+      <w:proofErr w:type="spellEnd"/>
+      <w:r>
+        <w:t>”:</w:t>
+      </w:r>
+    </w:p>
+    <w:p>
+      <w:pPr>
+        <w:keepNext/>
+        <w:jc w:val="center"/>
+      </w:pPr>
+      <w:r>
+        <w:rPr>
+          <w:noProof/>
+        </w:rPr>
+        <w:drawing>
+          <wp:inline distT="0" distB="0" distL="0" distR="0" wp14:anchorId="455BB57F" wp14:editId="08DE4255">
+            <wp:extent cx="5400040" cy="816610"/>
+            <wp:effectExtent l="0" t="0" r="0" b="2540"/>
+            <wp:docPr id="22" name="Imagen 22"/>
+            <wp:cNvGraphicFramePr>
+              <a:graphicFrameLocks xmlns:a="http://schemas.openxmlformats.org/drawingml/2006/main" noChangeAspect="1"/>
+            </wp:cNvGraphicFramePr>
+            <a:graphic xmlns:a="http://schemas.openxmlformats.org/drawingml/2006/main">
+              <a:graphicData uri="http://schemas.openxmlformats.org/drawingml/2006/picture">
+                <pic:pic xmlns:pic="http://schemas.openxmlformats.org/drawingml/2006/picture">
+                  <pic:nvPicPr>
+                    <pic:cNvPr id="1" name=""/>
+                    <pic:cNvPicPr/>
+                  </pic:nvPicPr>
+                  <pic:blipFill>
+                    <a:blip r:embed="rId38"/>
+                    <a:stretch>
+                      <a:fillRect/>
+                    </a:stretch>
+                  </pic:blipFill>
+                  <pic:spPr>
+                    <a:xfrm>
+                      <a:off x="0" y="0"/>
+                      <a:ext cx="5400040" cy="816610"/>
+                    </a:xfrm>
+                    <a:prstGeom prst="rect">
+                      <a:avLst/>
+                    </a:prstGeom>
+                  </pic:spPr>
+                </pic:pic>
+              </a:graphicData>
+            </a:graphic>
+          </wp:inline>
+        </w:drawing>
+      </w:r>
+    </w:p>
+    <w:p>
+      <w:pPr>
+        <w:pStyle w:val="Descripcin"/>
+        <w:jc w:val="center"/>
+      </w:pPr>
+      <w:bookmarkStart w:id="32" w:name="_Toc69905405"/>
+      <w:r>
+        <w:t xml:space="preserve">Ilustración </w:t>
+      </w:r>
+      <w:fldSimple w:instr=" SEQ Ilustración \* ARABIC ">
+        <w:r>
+          <w:rPr>
+            <w:noProof/>
+          </w:rPr>
+          <w:t>21</w:t>
+        </w:r>
+      </w:fldSimple>
+      <w:r>
+        <w:t xml:space="preserve"> - Visualización de la pestaña step </w:t>
+      </w:r>
+      <w:proofErr w:type="spellStart"/>
+      <w:r>
+        <w:t>metrics</w:t>
+      </w:r>
+      <w:proofErr w:type="spellEnd"/>
+      <w:r>
+        <w:t>.</w:t>
+      </w:r>
+      <w:bookmarkEnd w:id="32"/>
+    </w:p>
+    <w:p>
+      <w:pPr>
+        <w:pStyle w:val="Prrafodelista"/>
+        <w:numPr>
+          <w:ilvl w:val="0"/>
+          <w:numId w:val="7"/>
+        </w:numPr>
+      </w:pPr>
+      <w:r>
+        <w:lastRenderedPageBreak/>
+        <w:t>Realizad una Consulta en la Base de datos, que devuelva el número de registros de la tabla cargada. ¿Coincide con el número de registros procesados en cada paso, mostrados en “</w:t>
+      </w:r>
+      <w:r>
+        <w:rPr>
+          <w:i/>
+          <w:iCs/>
+        </w:rPr>
+        <w:t xml:space="preserve">step </w:t>
+      </w:r>
+      <w:proofErr w:type="spellStart"/>
+      <w:r>
+        <w:rPr>
+          <w:i/>
+          <w:iCs/>
+        </w:rPr>
+        <w:t>metrics</w:t>
+      </w:r>
+      <w:proofErr w:type="spellEnd"/>
+      <w:r>
+        <w:t>”?</w:t>
+      </w:r>
+    </w:p>
+    <w:p>
+      <w:r>
+        <w:t>La consulta SQL que se ha realizado para saber el número de registros es la siguiente:</w:t>
+      </w:r>
+    </w:p>
+    <w:p>
+      <w:pPr>
+        <w:keepNext/>
+        <w:jc w:val="center"/>
+      </w:pPr>
+      <w:r>
+        <w:rPr>
+          <w:noProof/>
+        </w:rPr>
+        <w:drawing>
+          <wp:inline distT="0" distB="0" distL="0" distR="0" wp14:anchorId="23BB13C2" wp14:editId="4E03DCF0">
+            <wp:extent cx="4406615" cy="333430"/>
+            <wp:effectExtent l="0" t="0" r="0" b="9525"/>
+            <wp:docPr id="23" name="Imagen 23"/>
+            <wp:cNvGraphicFramePr>
+              <a:graphicFrameLocks xmlns:a="http://schemas.openxmlformats.org/drawingml/2006/main" noChangeAspect="1"/>
+            </wp:cNvGraphicFramePr>
+            <a:graphic xmlns:a="http://schemas.openxmlformats.org/drawingml/2006/main">
+              <a:graphicData uri="http://schemas.openxmlformats.org/drawingml/2006/picture">
+                <pic:pic xmlns:pic="http://schemas.openxmlformats.org/drawingml/2006/picture">
+                  <pic:nvPicPr>
+                    <pic:cNvPr id="1" name=""/>
+                    <pic:cNvPicPr/>
+                  </pic:nvPicPr>
+                  <pic:blipFill rotWithShape="1">
+                    <a:blip r:embed="rId39"/>
+                    <a:srcRect t="6684" b="86643"/>
+                    <a:stretch/>
+                  </pic:blipFill>
+                  <pic:spPr bwMode="auto">
+                    <a:xfrm>
+                      <a:off x="0" y="0"/>
+                      <a:ext cx="4410075" cy="333692"/>
+                    </a:xfrm>
+                    <a:prstGeom prst="rect">
+                      <a:avLst/>
+                    </a:prstGeom>
+                    <a:ln>
+                      <a:noFill/>
+                    </a:ln>
+                    <a:extLst>
+                      <a:ext uri="{53640926-AAD7-44D8-BBD7-CCE9431645EC}">
+                        <a14:shadowObscured xmlns:a14="http://schemas.microsoft.com/office/drawing/2010/main"/>
+                      </a:ext>
+                    </a:extLst>
+                  </pic:spPr>
+                </pic:pic>
+              </a:graphicData>
+            </a:graphic>
+          </wp:inline>
+        </w:drawing>
+      </w:r>
+    </w:p>
+    <w:p>
+      <w:pPr>
+        <w:pStyle w:val="Descripcin"/>
+        <w:jc w:val="center"/>
+      </w:pPr>
+      <w:bookmarkStart w:id="33" w:name="_Toc69905406"/>
+      <w:r>
+        <w:t xml:space="preserve">Ilustración </w:t>
+      </w:r>
+      <w:fldSimple w:instr=" SEQ Ilustración \* ARABIC ">
+        <w:r>
+          <w:rPr>
+            <w:noProof/>
+          </w:rPr>
+          <w:t>22</w:t>
+        </w:r>
+      </w:fldSimple>
+      <w:r>
+        <w:t xml:space="preserve"> - Consulta SQL para saber el número de registros.</w:t>
+      </w:r>
+      <w:bookmarkEnd w:id="33"/>
+    </w:p>
+    <w:p>
+      <w:r>
+        <w:t xml:space="preserve">La ejecución de la anterior consulta nos proporciona </w:t>
+      </w:r>
+      <w:r>
+        <w:t>este</w:t>
+      </w:r>
+      <w:r>
+        <w:t xml:space="preserve"> resultado:</w:t>
+      </w:r>
+    </w:p>
+    <w:p>
+      <w:pPr>
+        <w:keepNext/>
+        <w:jc w:val="center"/>
+      </w:pPr>
+      <w:r>
+        <w:rPr>
+          <w:noProof/>
+        </w:rPr>
+        <w:drawing>
+          <wp:inline distT="0" distB="0" distL="0" distR="0" wp14:anchorId="789E80BD" wp14:editId="42617FEC">
+            <wp:extent cx="992521" cy="405516"/>
+            <wp:effectExtent l="0" t="0" r="0" b="0"/>
+            <wp:docPr id="24" name="Imagen 24"/>
+            <wp:cNvGraphicFramePr>
+              <a:graphicFrameLocks xmlns:a="http://schemas.openxmlformats.org/drawingml/2006/main" noChangeAspect="1"/>
+            </wp:cNvGraphicFramePr>
+            <a:graphic xmlns:a="http://schemas.openxmlformats.org/drawingml/2006/main">
+              <a:graphicData uri="http://schemas.openxmlformats.org/drawingml/2006/picture">
+                <pic:pic xmlns:pic="http://schemas.openxmlformats.org/drawingml/2006/picture">
+                  <pic:nvPicPr>
+                    <pic:cNvPr id="1" name=""/>
+                    <pic:cNvPicPr/>
+                  </pic:nvPicPr>
+                  <pic:blipFill rotWithShape="1">
+                    <a:blip r:embed="rId39"/>
+                    <a:srcRect l="7574" t="90793" r="69887" b="1086"/>
+                    <a:stretch/>
+                  </pic:blipFill>
+                  <pic:spPr bwMode="auto">
+                    <a:xfrm>
+                      <a:off x="0" y="0"/>
+                      <a:ext cx="994011" cy="406125"/>
+                    </a:xfrm>
+                    <a:prstGeom prst="rect">
+                      <a:avLst/>
+                    </a:prstGeom>
+                    <a:ln>
+                      <a:noFill/>
+                    </a:ln>
+                    <a:extLst>
+                      <a:ext uri="{53640926-AAD7-44D8-BBD7-CCE9431645EC}">
+                        <a14:shadowObscured xmlns:a14="http://schemas.microsoft.com/office/drawing/2010/main"/>
+                      </a:ext>
+                    </a:extLst>
+                  </pic:spPr>
+                </pic:pic>
+              </a:graphicData>
+            </a:graphic>
+          </wp:inline>
+        </w:drawing>
+      </w:r>
+    </w:p>
+    <w:p>
+      <w:pPr>
+        <w:pStyle w:val="Descripcin"/>
+        <w:jc w:val="center"/>
+      </w:pPr>
+      <w:bookmarkStart w:id="34" w:name="_Toc69905407"/>
+      <w:r>
+        <w:t xml:space="preserve">Ilustración </w:t>
+      </w:r>
+      <w:fldSimple w:instr=" SEQ Ilustración \* ARABIC ">
+        <w:r>
+          <w:rPr>
+            <w:noProof/>
+          </w:rPr>
+          <w:t>23</w:t>
+        </w:r>
+      </w:fldSimple>
+      <w:r>
+        <w:t xml:space="preserve"> - Número de registros cargados en la base de datos.</w:t>
+      </w:r>
+      <w:bookmarkEnd w:id="34"/>
+    </w:p>
+    <w:p>
+      <w:r>
+        <w:t>Tal y como vemos en el anterior apartado, el número de registros escrito</w:t>
+      </w:r>
+      <w:r>
+        <w:t>s</w:t>
+      </w:r>
+      <w:r>
+        <w:t xml:space="preserve"> en la base de datos son 219, el cual coincide con el de la anterior ilustración, por lo tanto se ha cargado toda la información de forma correcta.</w:t>
+      </w:r>
+    </w:p>
+    <w:p>
+      <w:pPr>
+        <w:pStyle w:val="Prrafodelista"/>
+        <w:numPr>
+          <w:ilvl w:val="0"/>
+          <w:numId w:val="7"/>
+        </w:numPr>
+      </w:pPr>
+      <w:r>
+        <w:t xml:space="preserve">Realizad la consulta en la Base de Datos y capturad el resultado del Top 10 de registros sin ordenar, ¿coinciden con los 10 primeros registros ordenados ascendentemente de todos los campos según su colocación en la tabla </w:t>
+      </w:r>
+      <w:proofErr w:type="spellStart"/>
+      <w:r>
+        <w:rPr>
+          <w:i/>
+          <w:iCs/>
+        </w:rPr>
+        <w:t>Staging</w:t>
+      </w:r>
+      <w:proofErr w:type="spellEnd"/>
+      <w:r>
+        <w:t>?</w:t>
+      </w:r>
+    </w:p>
+    <w:p>
+      <w:r>
+        <w:t>Realizamos la consulta a la base de datos de la siguiente forma:</w:t>
+      </w:r>
+    </w:p>
+    <w:p>
+      <w:pPr>
+        <w:keepNext/>
+        <w:jc w:val="center"/>
+      </w:pPr>
+      <w:r>
+        <w:rPr>
+          <w:noProof/>
+        </w:rPr>
+        <w:drawing>
+          <wp:inline distT="0" distB="0" distL="0" distR="0" wp14:anchorId="6F7B3CBA" wp14:editId="6857F445">
+            <wp:extent cx="4739888" cy="2210349"/>
+            <wp:effectExtent l="0" t="0" r="3810" b="0"/>
+            <wp:docPr id="25" name="Imagen 25"/>
+            <wp:cNvGraphicFramePr>
+              <a:graphicFrameLocks xmlns:a="http://schemas.openxmlformats.org/drawingml/2006/main" noChangeAspect="1"/>
+            </wp:cNvGraphicFramePr>
+            <a:graphic xmlns:a="http://schemas.openxmlformats.org/drawingml/2006/main">
+              <a:graphicData uri="http://schemas.openxmlformats.org/drawingml/2006/picture">
+                <pic:pic xmlns:pic="http://schemas.openxmlformats.org/drawingml/2006/picture">
+                  <pic:nvPicPr>
+                    <pic:cNvPr id="1" name=""/>
+                    <pic:cNvPicPr/>
+                  </pic:nvPicPr>
+                  <pic:blipFill rotWithShape="1">
+                    <a:blip r:embed="rId40"/>
+                    <a:srcRect l="310" t="470" r="62747" b="72075"/>
+                    <a:stretch/>
+                  </pic:blipFill>
+                  <pic:spPr bwMode="auto">
+                    <a:xfrm>
+                      <a:off x="0" y="0"/>
+                      <a:ext cx="4783838" cy="2230844"/>
+                    </a:xfrm>
+                    <a:prstGeom prst="rect">
+                      <a:avLst/>
+                    </a:prstGeom>
+                    <a:ln>
+                      <a:noFill/>
+                    </a:ln>
+                    <a:extLst>
+                      <a:ext uri="{53640926-AAD7-44D8-BBD7-CCE9431645EC}">
+                        <a14:shadowObscured xmlns:a14="http://schemas.microsoft.com/office/drawing/2010/main"/>
+                      </a:ext>
+                    </a:extLst>
+                  </pic:spPr>
+                </pic:pic>
+              </a:graphicData>
+            </a:graphic>
+          </wp:inline>
+        </w:drawing>
+      </w:r>
+    </w:p>
+    <w:p>
+      <w:pPr>
+        <w:pStyle w:val="Descripcin"/>
+        <w:jc w:val="center"/>
+      </w:pPr>
+      <w:bookmarkStart w:id="35" w:name="_Toc69905408"/>
+      <w:r>
+        <w:t xml:space="preserve">Ilustración </w:t>
+      </w:r>
+      <w:fldSimple w:instr=" SEQ Ilustración \* ARABIC ">
+        <w:r>
+          <w:rPr>
+            <w:noProof/>
+          </w:rPr>
+          <w:t>24</w:t>
+        </w:r>
+      </w:fldSimple>
+      <w:r>
+        <w:t xml:space="preserve"> - Consulta SQL top 10 registros.</w:t>
+      </w:r>
+      <w:bookmarkEnd w:id="35"/>
+    </w:p>
+    <w:p>
+      <w:r>
+        <w:t>La ejecución de la anterior consulta nos proporciona el siguiente resultado:</w:t>
+      </w:r>
+    </w:p>
+    <w:p>
+      <w:pPr>
+        <w:keepNext/>
+        <w:jc w:val="center"/>
+      </w:pPr>
+      <w:r>
+        <w:rPr>
+          <w:noProof/>
+        </w:rPr>
+        <w:lastRenderedPageBreak/>
+        <w:drawing>
+          <wp:inline distT="0" distB="0" distL="0" distR="0" wp14:anchorId="2B343E1A" wp14:editId="7A181957">
+            <wp:extent cx="5399237" cy="1176793"/>
+            <wp:effectExtent l="0" t="0" r="0" b="4445"/>
+            <wp:docPr id="26" name="Imagen 26"/>
+            <wp:cNvGraphicFramePr>
+              <a:graphicFrameLocks xmlns:a="http://schemas.openxmlformats.org/drawingml/2006/main" noChangeAspect="1"/>
+            </wp:cNvGraphicFramePr>
+            <a:graphic xmlns:a="http://schemas.openxmlformats.org/drawingml/2006/main">
+              <a:graphicData uri="http://schemas.openxmlformats.org/drawingml/2006/picture">
+                <pic:pic xmlns:pic="http://schemas.openxmlformats.org/drawingml/2006/picture">
+                  <pic:nvPicPr>
+                    <pic:cNvPr id="1" name=""/>
+                    <pic:cNvPicPr/>
+                  </pic:nvPicPr>
+                  <pic:blipFill rotWithShape="1">
+                    <a:blip r:embed="rId40"/>
+                    <a:srcRect t="61482" b="3782"/>
+                    <a:stretch/>
+                  </pic:blipFill>
+                  <pic:spPr bwMode="auto">
+                    <a:xfrm>
+                      <a:off x="0" y="0"/>
+                      <a:ext cx="5400040" cy="1176968"/>
+                    </a:xfrm>
+                    <a:prstGeom prst="rect">
+                      <a:avLst/>
+                    </a:prstGeom>
+                    <a:ln>
+                      <a:noFill/>
+                    </a:ln>
+                    <a:extLst>
+                      <a:ext uri="{53640926-AAD7-44D8-BBD7-CCE9431645EC}">
+                        <a14:shadowObscured xmlns:a14="http://schemas.microsoft.com/office/drawing/2010/main"/>
+                      </a:ext>
+                    </a:extLst>
+                  </pic:spPr>
+                </pic:pic>
+              </a:graphicData>
+            </a:graphic>
+          </wp:inline>
+        </w:drawing>
+      </w:r>
+    </w:p>
+    <w:p>
+      <w:pPr>
+        <w:pStyle w:val="Descripcin"/>
+        <w:jc w:val="center"/>
+      </w:pPr>
+      <w:bookmarkStart w:id="36" w:name="_Toc69905409"/>
+      <w:r>
+        <w:t xml:space="preserve">Ilustración </w:t>
+      </w:r>
+      <w:fldSimple w:instr=" SEQ Ilustración \* ARABIC ">
+        <w:r>
+          <w:rPr>
+            <w:noProof/>
+          </w:rPr>
+          <w:t>25</w:t>
+        </w:r>
+      </w:fldSimple>
+      <w:r>
+        <w:t xml:space="preserve"> - Top 10 registros.</w:t>
+      </w:r>
+      <w:bookmarkEnd w:id="36"/>
+    </w:p>
+    <w:p>
+      <w:r>
+        <w:t xml:space="preserve">Ahora, comprobamos con los 10 primeros registros ordenados ascendentemente en la tabla </w:t>
+      </w:r>
+      <w:proofErr w:type="spellStart"/>
+      <w:r>
+        <w:rPr>
+          <w:i/>
+          <w:iCs/>
+        </w:rPr>
+        <w:t>Staging</w:t>
+      </w:r>
+      <w:proofErr w:type="spellEnd"/>
+      <w:r>
+        <w:t>:</w:t>
+      </w:r>
+    </w:p>
+    <w:p>
+      <w:pPr>
+        <w:keepNext/>
+        <w:jc w:val="center"/>
+      </w:pPr>
+      <w:r>
+        <w:rPr>
+          <w:noProof/>
+        </w:rPr>
+        <w:drawing>
+          <wp:inline distT="0" distB="0" distL="0" distR="0" wp14:anchorId="1F92A41C" wp14:editId="7530041C">
+            <wp:extent cx="5400040" cy="1202055"/>
+            <wp:effectExtent l="0" t="0" r="0" b="0"/>
+            <wp:docPr id="27" name="Imagen 27"/>
+            <wp:cNvGraphicFramePr>
+              <a:graphicFrameLocks xmlns:a="http://schemas.openxmlformats.org/drawingml/2006/main" noChangeAspect="1"/>
+            </wp:cNvGraphicFramePr>
+            <a:graphic xmlns:a="http://schemas.openxmlformats.org/drawingml/2006/main">
+              <a:graphicData uri="http://schemas.openxmlformats.org/drawingml/2006/picture">
+                <pic:pic xmlns:pic="http://schemas.openxmlformats.org/drawingml/2006/picture">
+                  <pic:nvPicPr>
+                    <pic:cNvPr id="1" name=""/>
+                    <pic:cNvPicPr/>
+                  </pic:nvPicPr>
+                  <pic:blipFill>
+                    <a:blip r:embed="rId41"/>
+                    <a:stretch>
+                      <a:fillRect/>
+                    </a:stretch>
+                  </pic:blipFill>
+                  <pic:spPr>
+                    <a:xfrm>
+                      <a:off x="0" y="0"/>
+                      <a:ext cx="5400040" cy="1202055"/>
+                    </a:xfrm>
+                    <a:prstGeom prst="rect">
+                      <a:avLst/>
+                    </a:prstGeom>
+                  </pic:spPr>
+                </pic:pic>
+              </a:graphicData>
+            </a:graphic>
+          </wp:inline>
+        </w:drawing>
+      </w:r>
+    </w:p>
+    <w:p>
+      <w:pPr>
+        <w:pStyle w:val="Descripcin"/>
+        <w:jc w:val="center"/>
+      </w:pPr>
+      <w:bookmarkStart w:id="37" w:name="_Toc69905410"/>
+      <w:r>
+        <w:t xml:space="preserve">Ilustración </w:t>
+      </w:r>
+      <w:fldSimple w:instr=" SEQ Ilustración \* ARABIC ">
+        <w:r>
+          <w:rPr>
+            <w:noProof/>
+          </w:rPr>
+          <w:t>26</w:t>
+        </w:r>
+      </w:fldSimple>
+      <w:r>
+        <w:t xml:space="preserve"> - Top 10 registros de la tabla </w:t>
+      </w:r>
+      <w:proofErr w:type="spellStart"/>
+      <w:r>
+        <w:t>Staging</w:t>
+      </w:r>
+      <w:proofErr w:type="spellEnd"/>
+      <w:r>
+        <w:t>.</w:t>
+      </w:r>
+      <w:bookmarkEnd w:id="37"/>
+    </w:p>
+    <w:p>
+      <w:r>
+        <w:t>Tal y como podemos comprobar, ambos resultados son idénticos.</w:t>
       </w:r>
     </w:p>
     <w:p/>
@@ -4989,11 +8431,11 @@
               <w:jc w:val="center"/>
               <w:outlineLvl w:val="0"/>
             </w:pPr>
-            <w:bookmarkStart w:id="15" w:name="_Toc69812643"/>
+            <w:bookmarkStart w:id="38" w:name="_Toc69905383"/>
             <w:r>
               <w:t>Bibliografía</w:t>
             </w:r>
-            <w:bookmarkEnd w:id="15"/>
+            <w:bookmarkEnd w:id="38"/>
           </w:p>
         </w:tc>
       </w:tr>
@@ -5060,7 +8502,7 @@
       </w:pPr>
     </w:p>
     <w:sectPr>
-      <w:headerReference w:type="default" r:id="rId31"/>
+      <w:headerReference w:type="default" r:id="rId42"/>
       <w:pgSz w:w="11906" w:h="16838"/>
       <w:pgMar w:top="1417" w:right="1701" w:bottom="1417" w:left="1701" w:header="708" w:footer="708" w:gutter="0"/>
       <w:cols w:space="708"/>
@@ -5840,7 +9282,7 @@
   <w:abstractNum w:abstractNumId="4" w15:restartNumberingAfterBreak="0">
     <w:nsid w:val="3F4F0502"/>
     <w:multiLevelType w:val="hybridMultilevel"/>
-    <w:tmpl w:val="B344A5EC"/>
+    <w:tmpl w:val="719C09A2"/>
     <w:lvl w:ilvl="0" w:tplc="0C0A0001">
       <w:start w:val="1"/>
       <w:numFmt w:val="bullet"/>
@@ -6152,7 +9594,7 @@
   <w:abstractNum w:abstractNumId="7" w15:restartNumberingAfterBreak="0">
     <w:nsid w:val="73426AF9"/>
     <w:multiLevelType w:val="hybridMultilevel"/>
-    <w:tmpl w:val="1ADA9C32"/>
+    <w:tmpl w:val="BFF21E30"/>
     <w:lvl w:ilvl="0" w:tplc="0C0A0017">
       <w:start w:val="1"/>
       <w:numFmt w:val="lowerLetter"/>

</xml_diff>